<commit_message>
lista de chequeo componentes Front-end lista
</commit_message>
<xml_diff>
--- a/Actividades/Desarrollo/act12/tallercomponentes frontEnd/mapa conceptual React.docx
+++ b/Actividades/Desarrollo/act12/tallercomponentes frontEnd/mapa conceptual React.docx
@@ -1,6 +1,6 @@
 
 <file path=word/document.xml><?xml version="1.0" encoding="utf-8"?>
-<w:document xmlns:wpc="http://schemas.microsoft.com/office/word/2010/wordprocessingCanvas" xmlns:cx="http://schemas.microsoft.com/office/drawing/2014/chartex" xmlns:cx1="http://schemas.microsoft.com/office/drawing/2015/9/8/chartex" xmlns:cx2="http://schemas.microsoft.com/office/drawing/2015/10/21/chartex" xmlns:cx3="http://schemas.microsoft.com/office/drawing/2016/5/9/chartex" xmlns:cx4="http://schemas.microsoft.com/office/drawing/2016/5/10/chartex" xmlns:cx5="http://schemas.microsoft.com/office/drawing/2016/5/11/chartex" xmlns:cx6="http://schemas.microsoft.com/office/drawing/2016/5/12/chartex" xmlns:cx7="http://schemas.microsoft.com/office/drawing/2016/5/13/chartex" xmlns:cx8="http://schemas.microsoft.com/office/drawing/2016/5/14/chartex" xmlns:mc="http://schemas.openxmlformats.org/markup-compatibility/2006" xmlns:aink="http://schemas.microsoft.com/office/drawing/2016/ink" xmlns:am3d="http://schemas.microsoft.com/office/drawing/2017/model3d" xmlns:o="urn:schemas-microsoft-com:office:office" xmlns:r="http://schemas.openxmlformats.org/officeDocument/2006/relationships" xmlns:m="http://schemas.openxmlformats.org/officeDocument/2006/math" xmlns:v="urn:schemas-microsoft-com:vml" xmlns:wp14="http://schemas.microsoft.com/office/word/2010/wordprocessingDrawing" xmlns:wp="http://schemas.openxmlformats.org/drawingml/2006/wordprocessingDrawing" xmlns:w10="urn:schemas-microsoft-com:office:word" xmlns:w="http://schemas.openxmlformats.org/wordprocessingml/2006/main" xmlns:w14="http://schemas.microsoft.com/office/word/2010/wordml" xmlns:w15="http://schemas.microsoft.com/office/word/2012/wordml" xmlns:w16cex="http://schemas.microsoft.com/office/word/2018/wordml/cex" xmlns:w16cid="http://schemas.microsoft.com/office/word/2016/wordml/cid" xmlns:w16="http://schemas.microsoft.com/office/word/2018/wordml" xmlns:w16sdtdh="http://schemas.microsoft.com/office/word/2020/wordml/sdtdatahash" xmlns:w16se="http://schemas.microsoft.com/office/word/2015/wordml/symex" xmlns:wpg="http://schemas.microsoft.com/office/word/2010/wordprocessingGroup" xmlns:wpi="http://schemas.microsoft.com/office/word/2010/wordprocessingInk" xmlns:wne="http://schemas.microsoft.com/office/word/2006/wordml" xmlns:wps="http://schemas.microsoft.com/office/word/2010/wordprocessingShape" mc:Ignorable="w14 w15 w16se w16cid w16 w16cex w16sdtdh wp14">
+<w:document xmlns:wpc="http://schemas.microsoft.com/office/word/2010/wordprocessingCanvas" xmlns:cx="http://schemas.microsoft.com/office/drawing/2014/chartex" xmlns:cx1="http://schemas.microsoft.com/office/drawing/2015/9/8/chartex" xmlns:cx2="http://schemas.microsoft.com/office/drawing/2015/10/21/chartex" xmlns:cx3="http://schemas.microsoft.com/office/drawing/2016/5/9/chartex" xmlns:cx4="http://schemas.microsoft.com/office/drawing/2016/5/10/chartex" xmlns:cx5="http://schemas.microsoft.com/office/drawing/2016/5/11/chartex" xmlns:cx6="http://schemas.microsoft.com/office/drawing/2016/5/12/chartex" xmlns:cx7="http://schemas.microsoft.com/office/drawing/2016/5/13/chartex" xmlns:cx8="http://schemas.microsoft.com/office/drawing/2016/5/14/chartex" xmlns:mc="http://schemas.openxmlformats.org/markup-compatibility/2006" xmlns:aink="http://schemas.microsoft.com/office/drawing/2016/ink" xmlns:am3d="http://schemas.microsoft.com/office/drawing/2017/model3d" xmlns:o="urn:schemas-microsoft-com:office:office" xmlns:oel="http://schemas.microsoft.com/office/2019/extlst" xmlns:r="http://schemas.openxmlformats.org/officeDocument/2006/relationships" xmlns:m="http://schemas.openxmlformats.org/officeDocument/2006/math" xmlns:v="urn:schemas-microsoft-com:vml" xmlns:wp14="http://schemas.microsoft.com/office/word/2010/wordprocessingDrawing" xmlns:wp="http://schemas.openxmlformats.org/drawingml/2006/wordprocessingDrawing" xmlns:w10="urn:schemas-microsoft-com:office:word" xmlns:w="http://schemas.openxmlformats.org/wordprocessingml/2006/main" xmlns:w14="http://schemas.microsoft.com/office/word/2010/wordml" xmlns:w15="http://schemas.microsoft.com/office/word/2012/wordml" xmlns:w16cex="http://schemas.microsoft.com/office/word/2018/wordml/cex" xmlns:w16cid="http://schemas.microsoft.com/office/word/2016/wordml/cid" xmlns:w16="http://schemas.microsoft.com/office/word/2018/wordml" xmlns:w16sdtdh="http://schemas.microsoft.com/office/word/2020/wordml/sdtdatahash" xmlns:w16se="http://schemas.microsoft.com/office/word/2015/wordml/symex" xmlns:wpg="http://schemas.microsoft.com/office/word/2010/wordprocessingGroup" xmlns:wpi="http://schemas.microsoft.com/office/word/2010/wordprocessingInk" xmlns:wne="http://schemas.microsoft.com/office/word/2006/wordml" xmlns:wps="http://schemas.microsoft.com/office/word/2010/wordprocessingShape" mc:Ignorable="w14 w15 w16se w16cid w16 w16cex w16sdtdh wp14">
   <w:body>
     <w:p>
       <w:r>
@@ -10,13 +10,991 @@
         <mc:AlternateContent>
           <mc:Choice Requires="wps">
             <w:drawing>
-              <wp:anchor distT="0" distB="0" distL="114300" distR="114300" simplePos="0" relativeHeight="251663360" behindDoc="0" locked="0" layoutInCell="1" allowOverlap="1" wp14:anchorId="496B2451" wp14:editId="47E9A557">
+              <wp:anchor distT="0" distB="0" distL="114300" distR="114300" simplePos="0" relativeHeight="251687936" behindDoc="0" locked="0" layoutInCell="1" allowOverlap="1" wp14:anchorId="37F9B52E" wp14:editId="1DC33AAB">
                 <wp:simplePos x="0" y="0"/>
                 <wp:positionH relativeFrom="margin">
-                  <wp:posOffset>3625044</wp:posOffset>
+                  <wp:posOffset>6895729</wp:posOffset>
                 </wp:positionH>
                 <wp:positionV relativeFrom="paragraph">
-                  <wp:posOffset>3911382</wp:posOffset>
+                  <wp:posOffset>2450465</wp:posOffset>
+                </wp:positionV>
+                <wp:extent cx="1693713" cy="287079"/>
+                <wp:effectExtent l="0" t="0" r="1905" b="0"/>
+                <wp:wrapNone/>
+                <wp:docPr id="784595803" name="Rectángulo 784595803"/>
+                <wp:cNvGraphicFramePr/>
+                <a:graphic xmlns:a="http://schemas.openxmlformats.org/drawingml/2006/main">
+                  <a:graphicData uri="http://schemas.microsoft.com/office/word/2010/wordprocessingShape">
+                    <wps:wsp>
+                      <wps:cNvSpPr/>
+                      <wps:spPr>
+                        <a:xfrm>
+                          <a:off x="0" y="0"/>
+                          <a:ext cx="1693713" cy="287079"/>
+                        </a:xfrm>
+                        <a:prstGeom prst="rect">
+                          <a:avLst/>
+                        </a:prstGeom>
+                        <a:solidFill>
+                          <a:schemeClr val="bg1"/>
+                        </a:solidFill>
+                        <a:ln>
+                          <a:noFill/>
+                        </a:ln>
+                      </wps:spPr>
+                      <wps:style>
+                        <a:lnRef idx="2">
+                          <a:schemeClr val="accent1">
+                            <a:shade val="50000"/>
+                          </a:schemeClr>
+                        </a:lnRef>
+                        <a:fillRef idx="1">
+                          <a:schemeClr val="accent1"/>
+                        </a:fillRef>
+                        <a:effectRef idx="0">
+                          <a:schemeClr val="accent1"/>
+                        </a:effectRef>
+                        <a:fontRef idx="minor">
+                          <a:schemeClr val="lt1"/>
+                        </a:fontRef>
+                      </wps:style>
+                      <wps:txbx>
+                        <w:txbxContent>
+                          <w:p>
+                            <w:pPr>
+                              <w:jc w:val="center"/>
+                              <w:rPr>
+                                <w:rFonts w:ascii="Arial" w:hAnsi="Arial" w:cs="Arial"/>
+                                <w:color w:val="404040" w:themeColor="text1" w:themeTint="BF"/>
+                                <w:sz w:val="20"/>
+                                <w:szCs w:val="20"/>
+                                <w:lang w:val="en-US"/>
+                              </w:rPr>
+                            </w:pPr>
+                            <w:r>
+                              <w:rPr>
+                                <w:rFonts w:ascii="Arial" w:hAnsi="Arial" w:cs="Arial"/>
+                                <w:color w:val="404040" w:themeColor="text1" w:themeTint="BF"/>
+                                <w:sz w:val="20"/>
+                                <w:szCs w:val="20"/>
+                                <w:lang w:val="en-US"/>
+                              </w:rPr>
+                              <w:t>Y así</w:t>
+                            </w:r>
+                          </w:p>
+                        </w:txbxContent>
+                      </wps:txbx>
+                      <wps:bodyPr rot="0" spcFirstLastPara="0" vertOverflow="overflow" horzOverflow="overflow" vert="horz" wrap="square" lIns="91440" tIns="45720" rIns="91440" bIns="45720" numCol="1" spcCol="0" rtlCol="0" fromWordArt="0" anchor="ctr" anchorCtr="0" forceAA="0" compatLnSpc="1">
+                        <a:prstTxWarp prst="textNoShape">
+                          <a:avLst/>
+                        </a:prstTxWarp>
+                        <a:noAutofit/>
+                      </wps:bodyPr>
+                    </wps:wsp>
+                  </a:graphicData>
+                </a:graphic>
+                <wp14:sizeRelH relativeFrom="margin">
+                  <wp14:pctWidth>0</wp14:pctWidth>
+                </wp14:sizeRelH>
+                <wp14:sizeRelV relativeFrom="margin">
+                  <wp14:pctHeight>0</wp14:pctHeight>
+                </wp14:sizeRelV>
+              </wp:anchor>
+            </w:drawing>
+          </mc:Choice>
+          <mc:Fallback>
+            <w:pict>
+              <v:rect w14:anchorId="37F9B52E" id="Rectángulo 784595803" o:spid="_x0000_s1026" style="position:absolute;margin-left:542.95pt;margin-top:192.95pt;width:133.35pt;height:22.6pt;z-index:251687936;visibility:visible;mso-wrap-style:square;mso-width-percent:0;mso-height-percent:0;mso-wrap-distance-left:9pt;mso-wrap-distance-top:0;mso-wrap-distance-right:9pt;mso-wrap-distance-bottom:0;mso-position-horizontal:absolute;mso-position-horizontal-relative:margin;mso-position-vertical:absolute;mso-position-vertical-relative:text;mso-width-percent:0;mso-height-percent:0;mso-width-relative:margin;mso-height-relative:margin;v-text-anchor:middle" o:gfxdata="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" fillcolor="white [3212]" stroked="f" strokeweight="1pt">
+                <v:textbox>
+                  <w:txbxContent>
+                    <w:p>
+                      <w:pPr>
+                        <w:jc w:val="center"/>
+                        <w:rPr>
+                          <w:rFonts w:ascii="Arial" w:hAnsi="Arial" w:cs="Arial"/>
+                          <w:color w:val="404040" w:themeColor="text1" w:themeTint="BF"/>
+                          <w:sz w:val="20"/>
+                          <w:szCs w:val="20"/>
+                          <w:lang w:val="en-US"/>
+                        </w:rPr>
+                      </w:pPr>
+                      <w:r>
+                        <w:rPr>
+                          <w:rFonts w:ascii="Arial" w:hAnsi="Arial" w:cs="Arial"/>
+                          <w:color w:val="404040" w:themeColor="text1" w:themeTint="BF"/>
+                          <w:sz w:val="20"/>
+                          <w:szCs w:val="20"/>
+                          <w:lang w:val="en-US"/>
+                        </w:rPr>
+                        <w:t>Y así</w:t>
+                      </w:r>
+                    </w:p>
+                  </w:txbxContent>
+                </v:textbox>
+                <w10:wrap anchorx="margin"/>
+              </v:rect>
+            </w:pict>
+          </mc:Fallback>
+        </mc:AlternateContent>
+      </w:r>
+      <w:r>
+        <w:rPr>
+          <w:noProof/>
+        </w:rPr>
+        <mc:AlternateContent>
+          <mc:Choice Requires="wps">
+            <w:drawing>
+              <wp:anchor distT="0" distB="0" distL="114300" distR="114300" simplePos="0" relativeHeight="251685888" behindDoc="0" locked="0" layoutInCell="1" allowOverlap="1" wp14:anchorId="7C71F357" wp14:editId="7D886B4F">
+                <wp:simplePos x="0" y="0"/>
+                <wp:positionH relativeFrom="margin">
+                  <wp:posOffset>6832971</wp:posOffset>
+                </wp:positionH>
+                <wp:positionV relativeFrom="paragraph">
+                  <wp:posOffset>1153160</wp:posOffset>
+                </wp:positionV>
+                <wp:extent cx="1693713" cy="287079"/>
+                <wp:effectExtent l="0" t="0" r="1905" b="0"/>
+                <wp:wrapNone/>
+                <wp:docPr id="2011733431" name="Rectángulo 2011733431"/>
+                <wp:cNvGraphicFramePr/>
+                <a:graphic xmlns:a="http://schemas.openxmlformats.org/drawingml/2006/main">
+                  <a:graphicData uri="http://schemas.microsoft.com/office/word/2010/wordprocessingShape">
+                    <wps:wsp>
+                      <wps:cNvSpPr/>
+                      <wps:spPr>
+                        <a:xfrm>
+                          <a:off x="0" y="0"/>
+                          <a:ext cx="1693713" cy="287079"/>
+                        </a:xfrm>
+                        <a:prstGeom prst="rect">
+                          <a:avLst/>
+                        </a:prstGeom>
+                        <a:solidFill>
+                          <a:schemeClr val="bg1"/>
+                        </a:solidFill>
+                        <a:ln>
+                          <a:noFill/>
+                        </a:ln>
+                      </wps:spPr>
+                      <wps:style>
+                        <a:lnRef idx="2">
+                          <a:schemeClr val="accent1">
+                            <a:shade val="50000"/>
+                          </a:schemeClr>
+                        </a:lnRef>
+                        <a:fillRef idx="1">
+                          <a:schemeClr val="accent1"/>
+                        </a:fillRef>
+                        <a:effectRef idx="0">
+                          <a:schemeClr val="accent1"/>
+                        </a:effectRef>
+                        <a:fontRef idx="minor">
+                          <a:schemeClr val="lt1"/>
+                        </a:fontRef>
+                      </wps:style>
+                      <wps:txbx>
+                        <w:txbxContent>
+                          <w:p>
+                            <w:pPr>
+                              <w:jc w:val="center"/>
+                              <w:rPr>
+                                <w:rFonts w:ascii="Arial" w:hAnsi="Arial" w:cs="Arial"/>
+                                <w:color w:val="404040" w:themeColor="text1" w:themeTint="BF"/>
+                                <w:sz w:val="20"/>
+                                <w:szCs w:val="20"/>
+                                <w:lang w:val="en-US"/>
+                              </w:rPr>
+                            </w:pPr>
+                            <w:r>
+                              <w:rPr>
+                                <w:rFonts w:ascii="Arial" w:hAnsi="Arial" w:cs="Arial"/>
+                                <w:color w:val="404040" w:themeColor="text1" w:themeTint="BF"/>
+                                <w:sz w:val="20"/>
+                                <w:szCs w:val="20"/>
+                                <w:lang w:val="en-US"/>
+                              </w:rPr>
+                              <w:t>Logrando</w:t>
+                            </w:r>
+                          </w:p>
+                        </w:txbxContent>
+                      </wps:txbx>
+                      <wps:bodyPr rot="0" spcFirstLastPara="0" vertOverflow="overflow" horzOverflow="overflow" vert="horz" wrap="square" lIns="91440" tIns="45720" rIns="91440" bIns="45720" numCol="1" spcCol="0" rtlCol="0" fromWordArt="0" anchor="ctr" anchorCtr="0" forceAA="0" compatLnSpc="1">
+                        <a:prstTxWarp prst="textNoShape">
+                          <a:avLst/>
+                        </a:prstTxWarp>
+                        <a:noAutofit/>
+                      </wps:bodyPr>
+                    </wps:wsp>
+                  </a:graphicData>
+                </a:graphic>
+                <wp14:sizeRelH relativeFrom="margin">
+                  <wp14:pctWidth>0</wp14:pctWidth>
+                </wp14:sizeRelH>
+                <wp14:sizeRelV relativeFrom="margin">
+                  <wp14:pctHeight>0</wp14:pctHeight>
+                </wp14:sizeRelV>
+              </wp:anchor>
+            </w:drawing>
+          </mc:Choice>
+          <mc:Fallback>
+            <w:pict>
+              <v:rect w14:anchorId="7C71F357" id="Rectángulo 2011733431" o:spid="_x0000_s1027" style="position:absolute;margin-left:538.05pt;margin-top:90.8pt;width:133.35pt;height:22.6pt;z-index:251685888;visibility:visible;mso-wrap-style:square;mso-width-percent:0;mso-height-percent:0;mso-wrap-distance-left:9pt;mso-wrap-distance-top:0;mso-wrap-distance-right:9pt;mso-wrap-distance-bottom:0;mso-position-horizontal:absolute;mso-position-horizontal-relative:margin;mso-position-vertical:absolute;mso-position-vertical-relative:text;mso-width-percent:0;mso-height-percent:0;mso-width-relative:margin;mso-height-relative:margin;v-text-anchor:middle" o:gfxdata="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" fillcolor="white [3212]" stroked="f" strokeweight="1pt">
+                <v:textbox>
+                  <w:txbxContent>
+                    <w:p>
+                      <w:pPr>
+                        <w:jc w:val="center"/>
+                        <w:rPr>
+                          <w:rFonts w:ascii="Arial" w:hAnsi="Arial" w:cs="Arial"/>
+                          <w:color w:val="404040" w:themeColor="text1" w:themeTint="BF"/>
+                          <w:sz w:val="20"/>
+                          <w:szCs w:val="20"/>
+                          <w:lang w:val="en-US"/>
+                        </w:rPr>
+                      </w:pPr>
+                      <w:r>
+                        <w:rPr>
+                          <w:rFonts w:ascii="Arial" w:hAnsi="Arial" w:cs="Arial"/>
+                          <w:color w:val="404040" w:themeColor="text1" w:themeTint="BF"/>
+                          <w:sz w:val="20"/>
+                          <w:szCs w:val="20"/>
+                          <w:lang w:val="en-US"/>
+                        </w:rPr>
+                        <w:t>Logrando</w:t>
+                      </w:r>
+                    </w:p>
+                  </w:txbxContent>
+                </v:textbox>
+                <w10:wrap anchorx="margin"/>
+              </v:rect>
+            </w:pict>
+          </mc:Fallback>
+        </mc:AlternateContent>
+      </w:r>
+      <w:r>
+        <w:rPr>
+          <w:noProof/>
+        </w:rPr>
+        <mc:AlternateContent>
+          <mc:Choice Requires="wps">
+            <w:drawing>
+              <wp:anchor distT="0" distB="0" distL="114300" distR="114300" simplePos="0" relativeHeight="251683840" behindDoc="0" locked="0" layoutInCell="1" allowOverlap="1" wp14:anchorId="1C169D07" wp14:editId="365D59E7">
+                <wp:simplePos x="0" y="0"/>
+                <wp:positionH relativeFrom="margin">
+                  <wp:posOffset>4731756</wp:posOffset>
+                </wp:positionH>
+                <wp:positionV relativeFrom="paragraph">
+                  <wp:posOffset>172085</wp:posOffset>
+                </wp:positionV>
+                <wp:extent cx="1693713" cy="287079"/>
+                <wp:effectExtent l="0" t="0" r="1905" b="0"/>
+                <wp:wrapNone/>
+                <wp:docPr id="608212470" name="Rectángulo 608212470"/>
+                <wp:cNvGraphicFramePr/>
+                <a:graphic xmlns:a="http://schemas.openxmlformats.org/drawingml/2006/main">
+                  <a:graphicData uri="http://schemas.microsoft.com/office/word/2010/wordprocessingShape">
+                    <wps:wsp>
+                      <wps:cNvSpPr/>
+                      <wps:spPr>
+                        <a:xfrm>
+                          <a:off x="0" y="0"/>
+                          <a:ext cx="1693713" cy="287079"/>
+                        </a:xfrm>
+                        <a:prstGeom prst="rect">
+                          <a:avLst/>
+                        </a:prstGeom>
+                        <a:solidFill>
+                          <a:schemeClr val="bg1"/>
+                        </a:solidFill>
+                        <a:ln>
+                          <a:noFill/>
+                        </a:ln>
+                      </wps:spPr>
+                      <wps:style>
+                        <a:lnRef idx="2">
+                          <a:schemeClr val="accent1">
+                            <a:shade val="50000"/>
+                          </a:schemeClr>
+                        </a:lnRef>
+                        <a:fillRef idx="1">
+                          <a:schemeClr val="accent1"/>
+                        </a:fillRef>
+                        <a:effectRef idx="0">
+                          <a:schemeClr val="accent1"/>
+                        </a:effectRef>
+                        <a:fontRef idx="minor">
+                          <a:schemeClr val="lt1"/>
+                        </a:fontRef>
+                      </wps:style>
+                      <wps:txbx>
+                        <w:txbxContent>
+                          <w:p>
+                            <w:pPr>
+                              <w:jc w:val="center"/>
+                              <w:rPr>
+                                <w:rFonts w:ascii="Arial" w:hAnsi="Arial" w:cs="Arial"/>
+                                <w:color w:val="404040" w:themeColor="text1" w:themeTint="BF"/>
+                                <w:sz w:val="20"/>
+                                <w:szCs w:val="20"/>
+                                <w:lang w:val="en-US"/>
+                              </w:rPr>
+                            </w:pPr>
+                            <w:r>
+                              <w:rPr>
+                                <w:rFonts w:ascii="Arial" w:hAnsi="Arial" w:cs="Arial"/>
+                                <w:color w:val="404040" w:themeColor="text1" w:themeTint="BF"/>
+                                <w:sz w:val="20"/>
+                                <w:szCs w:val="20"/>
+                                <w:lang w:val="en-US"/>
+                              </w:rPr>
+                              <w:t>E</w:t>
+                            </w:r>
+                            <w:r>
+                              <w:rPr>
+                                <w:rFonts w:ascii="Arial" w:hAnsi="Arial" w:cs="Arial"/>
+                                <w:color w:val="404040" w:themeColor="text1" w:themeTint="BF"/>
+                                <w:sz w:val="20"/>
+                                <w:szCs w:val="20"/>
+                                <w:lang w:val="en-US"/>
+                              </w:rPr>
+                              <w:t>s</w:t>
+                            </w:r>
+                            <w:r>
+                              <w:rPr>
+                                <w:rFonts w:ascii="Arial" w:hAnsi="Arial" w:cs="Arial"/>
+                                <w:color w:val="404040" w:themeColor="text1" w:themeTint="BF"/>
+                                <w:sz w:val="20"/>
+                                <w:szCs w:val="20"/>
+                                <w:lang w:val="en-US"/>
+                              </w:rPr>
+                              <w:t xml:space="preserve"> muy útil por</w:t>
+                            </w:r>
+                          </w:p>
+                        </w:txbxContent>
+                      </wps:txbx>
+                      <wps:bodyPr rot="0" spcFirstLastPara="0" vertOverflow="overflow" horzOverflow="overflow" vert="horz" wrap="square" lIns="91440" tIns="45720" rIns="91440" bIns="45720" numCol="1" spcCol="0" rtlCol="0" fromWordArt="0" anchor="ctr" anchorCtr="0" forceAA="0" compatLnSpc="1">
+                        <a:prstTxWarp prst="textNoShape">
+                          <a:avLst/>
+                        </a:prstTxWarp>
+                        <a:noAutofit/>
+                      </wps:bodyPr>
+                    </wps:wsp>
+                  </a:graphicData>
+                </a:graphic>
+                <wp14:sizeRelH relativeFrom="margin">
+                  <wp14:pctWidth>0</wp14:pctWidth>
+                </wp14:sizeRelH>
+                <wp14:sizeRelV relativeFrom="margin">
+                  <wp14:pctHeight>0</wp14:pctHeight>
+                </wp14:sizeRelV>
+              </wp:anchor>
+            </w:drawing>
+          </mc:Choice>
+          <mc:Fallback>
+            <w:pict>
+              <v:rect w14:anchorId="1C169D07" id="Rectángulo 608212470" o:spid="_x0000_s1028" style="position:absolute;margin-left:372.6pt;margin-top:13.55pt;width:133.35pt;height:22.6pt;z-index:251683840;visibility:visible;mso-wrap-style:square;mso-width-percent:0;mso-height-percent:0;mso-wrap-distance-left:9pt;mso-wrap-distance-top:0;mso-wrap-distance-right:9pt;mso-wrap-distance-bottom:0;mso-position-horizontal:absolute;mso-position-horizontal-relative:margin;mso-position-vertical:absolute;mso-position-vertical-relative:text;mso-width-percent:0;mso-height-percent:0;mso-width-relative:margin;mso-height-relative:margin;v-text-anchor:middle" o:gfxdata="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" fillcolor="white [3212]" stroked="f" strokeweight="1pt">
+                <v:textbox>
+                  <w:txbxContent>
+                    <w:p>
+                      <w:pPr>
+                        <w:jc w:val="center"/>
+                        <w:rPr>
+                          <w:rFonts w:ascii="Arial" w:hAnsi="Arial" w:cs="Arial"/>
+                          <w:color w:val="404040" w:themeColor="text1" w:themeTint="BF"/>
+                          <w:sz w:val="20"/>
+                          <w:szCs w:val="20"/>
+                          <w:lang w:val="en-US"/>
+                        </w:rPr>
+                      </w:pPr>
+                      <w:r>
+                        <w:rPr>
+                          <w:rFonts w:ascii="Arial" w:hAnsi="Arial" w:cs="Arial"/>
+                          <w:color w:val="404040" w:themeColor="text1" w:themeTint="BF"/>
+                          <w:sz w:val="20"/>
+                          <w:szCs w:val="20"/>
+                          <w:lang w:val="en-US"/>
+                        </w:rPr>
+                        <w:t>E</w:t>
+                      </w:r>
+                      <w:r>
+                        <w:rPr>
+                          <w:rFonts w:ascii="Arial" w:hAnsi="Arial" w:cs="Arial"/>
+                          <w:color w:val="404040" w:themeColor="text1" w:themeTint="BF"/>
+                          <w:sz w:val="20"/>
+                          <w:szCs w:val="20"/>
+                          <w:lang w:val="en-US"/>
+                        </w:rPr>
+                        <w:t>s</w:t>
+                      </w:r>
+                      <w:r>
+                        <w:rPr>
+                          <w:rFonts w:ascii="Arial" w:hAnsi="Arial" w:cs="Arial"/>
+                          <w:color w:val="404040" w:themeColor="text1" w:themeTint="BF"/>
+                          <w:sz w:val="20"/>
+                          <w:szCs w:val="20"/>
+                          <w:lang w:val="en-US"/>
+                        </w:rPr>
+                        <w:t xml:space="preserve"> muy útil por</w:t>
+                      </w:r>
+                    </w:p>
+                  </w:txbxContent>
+                </v:textbox>
+                <w10:wrap anchorx="margin"/>
+              </v:rect>
+            </w:pict>
+          </mc:Fallback>
+        </mc:AlternateContent>
+      </w:r>
+      <w:r>
+        <w:rPr>
+          <w:noProof/>
+        </w:rPr>
+        <mc:AlternateContent>
+          <mc:Choice Requires="wps">
+            <w:drawing>
+              <wp:anchor distT="0" distB="0" distL="114300" distR="114300" simplePos="0" relativeHeight="251681792" behindDoc="0" locked="0" layoutInCell="1" allowOverlap="1" wp14:anchorId="722D27A3" wp14:editId="74E3BB32">
+                <wp:simplePos x="0" y="0"/>
+                <wp:positionH relativeFrom="margin">
+                  <wp:posOffset>3460115</wp:posOffset>
+                </wp:positionH>
+                <wp:positionV relativeFrom="paragraph">
+                  <wp:posOffset>5827766</wp:posOffset>
+                </wp:positionV>
+                <wp:extent cx="1492370" cy="287079"/>
+                <wp:effectExtent l="0" t="0" r="0" b="0"/>
+                <wp:wrapNone/>
+                <wp:docPr id="2141672926" name="Rectángulo 2141672926"/>
+                <wp:cNvGraphicFramePr/>
+                <a:graphic xmlns:a="http://schemas.openxmlformats.org/drawingml/2006/main">
+                  <a:graphicData uri="http://schemas.microsoft.com/office/word/2010/wordprocessingShape">
+                    <wps:wsp>
+                      <wps:cNvSpPr/>
+                      <wps:spPr>
+                        <a:xfrm>
+                          <a:off x="0" y="0"/>
+                          <a:ext cx="1492370" cy="287079"/>
+                        </a:xfrm>
+                        <a:prstGeom prst="rect">
+                          <a:avLst/>
+                        </a:prstGeom>
+                        <a:solidFill>
+                          <a:schemeClr val="bg1"/>
+                        </a:solidFill>
+                        <a:ln>
+                          <a:noFill/>
+                        </a:ln>
+                      </wps:spPr>
+                      <wps:style>
+                        <a:lnRef idx="2">
+                          <a:schemeClr val="accent1">
+                            <a:shade val="50000"/>
+                          </a:schemeClr>
+                        </a:lnRef>
+                        <a:fillRef idx="1">
+                          <a:schemeClr val="accent1"/>
+                        </a:fillRef>
+                        <a:effectRef idx="0">
+                          <a:schemeClr val="accent1"/>
+                        </a:effectRef>
+                        <a:fontRef idx="minor">
+                          <a:schemeClr val="lt1"/>
+                        </a:fontRef>
+                      </wps:style>
+                      <wps:txbx>
+                        <w:txbxContent>
+                          <w:p>
+                            <w:pPr>
+                              <w:jc w:val="center"/>
+                              <w:rPr>
+                                <w:rFonts w:ascii="Arial" w:hAnsi="Arial" w:cs="Arial"/>
+                                <w:color w:val="404040" w:themeColor="text1" w:themeTint="BF"/>
+                                <w:sz w:val="20"/>
+                                <w:szCs w:val="20"/>
+                                <w:lang w:val="en-US"/>
+                              </w:rPr>
+                            </w:pPr>
+                            <w:r>
+                              <w:rPr>
+                                <w:rFonts w:ascii="Arial" w:hAnsi="Arial" w:cs="Arial"/>
+                                <w:color w:val="404040" w:themeColor="text1" w:themeTint="BF"/>
+                                <w:sz w:val="20"/>
+                                <w:szCs w:val="20"/>
+                                <w:lang w:val="en-US"/>
+                              </w:rPr>
+                              <w:t>Dando como resultado</w:t>
+                            </w:r>
+                          </w:p>
+                        </w:txbxContent>
+                      </wps:txbx>
+                      <wps:bodyPr rot="0" spcFirstLastPara="0" vertOverflow="overflow" horzOverflow="overflow" vert="horz" wrap="square" lIns="91440" tIns="45720" rIns="91440" bIns="45720" numCol="1" spcCol="0" rtlCol="0" fromWordArt="0" anchor="ctr" anchorCtr="0" forceAA="0" compatLnSpc="1">
+                        <a:prstTxWarp prst="textNoShape">
+                          <a:avLst/>
+                        </a:prstTxWarp>
+                        <a:noAutofit/>
+                      </wps:bodyPr>
+                    </wps:wsp>
+                  </a:graphicData>
+                </a:graphic>
+                <wp14:sizeRelH relativeFrom="margin">
+                  <wp14:pctWidth>0</wp14:pctWidth>
+                </wp14:sizeRelH>
+                <wp14:sizeRelV relativeFrom="margin">
+                  <wp14:pctHeight>0</wp14:pctHeight>
+                </wp14:sizeRelV>
+              </wp:anchor>
+            </w:drawing>
+          </mc:Choice>
+          <mc:Fallback>
+            <w:pict>
+              <v:rect w14:anchorId="722D27A3" id="Rectángulo 2141672926" o:spid="_x0000_s1029" style="position:absolute;margin-left:272.45pt;margin-top:458.9pt;width:117.5pt;height:22.6pt;z-index:251681792;visibility:visible;mso-wrap-style:square;mso-width-percent:0;mso-height-percent:0;mso-wrap-distance-left:9pt;mso-wrap-distance-top:0;mso-wrap-distance-right:9pt;mso-wrap-distance-bottom:0;mso-position-horizontal:absolute;mso-position-horizontal-relative:margin;mso-position-vertical:absolute;mso-position-vertical-relative:text;mso-width-percent:0;mso-height-percent:0;mso-width-relative:margin;mso-height-relative:margin;v-text-anchor:middle" o:gfxdata="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" fillcolor="white [3212]" stroked="f" strokeweight="1pt">
+                <v:textbox>
+                  <w:txbxContent>
+                    <w:p>
+                      <w:pPr>
+                        <w:jc w:val="center"/>
+                        <w:rPr>
+                          <w:rFonts w:ascii="Arial" w:hAnsi="Arial" w:cs="Arial"/>
+                          <w:color w:val="404040" w:themeColor="text1" w:themeTint="BF"/>
+                          <w:sz w:val="20"/>
+                          <w:szCs w:val="20"/>
+                          <w:lang w:val="en-US"/>
+                        </w:rPr>
+                      </w:pPr>
+                      <w:r>
+                        <w:rPr>
+                          <w:rFonts w:ascii="Arial" w:hAnsi="Arial" w:cs="Arial"/>
+                          <w:color w:val="404040" w:themeColor="text1" w:themeTint="BF"/>
+                          <w:sz w:val="20"/>
+                          <w:szCs w:val="20"/>
+                          <w:lang w:val="en-US"/>
+                        </w:rPr>
+                        <w:t>Dando como resultado</w:t>
+                      </w:r>
+                    </w:p>
+                  </w:txbxContent>
+                </v:textbox>
+                <w10:wrap anchorx="margin"/>
+              </v:rect>
+            </w:pict>
+          </mc:Fallback>
+        </mc:AlternateContent>
+      </w:r>
+      <w:r>
+        <w:rPr>
+          <w:noProof/>
+        </w:rPr>
+        <mc:AlternateContent>
+          <mc:Choice Requires="wps">
+            <w:drawing>
+              <wp:anchor distT="0" distB="0" distL="114300" distR="114300" simplePos="0" relativeHeight="251679744" behindDoc="0" locked="0" layoutInCell="1" allowOverlap="1" wp14:anchorId="14D1ECCB" wp14:editId="48695454">
+                <wp:simplePos x="0" y="0"/>
+                <wp:positionH relativeFrom="margin">
+                  <wp:posOffset>3460750</wp:posOffset>
+                </wp:positionH>
+                <wp:positionV relativeFrom="paragraph">
+                  <wp:posOffset>4451086</wp:posOffset>
+                </wp:positionV>
+                <wp:extent cx="1492370" cy="287079"/>
+                <wp:effectExtent l="0" t="0" r="0" b="0"/>
+                <wp:wrapNone/>
+                <wp:docPr id="147420703" name="Rectángulo 147420703"/>
+                <wp:cNvGraphicFramePr/>
+                <a:graphic xmlns:a="http://schemas.openxmlformats.org/drawingml/2006/main">
+                  <a:graphicData uri="http://schemas.microsoft.com/office/word/2010/wordprocessingShape">
+                    <wps:wsp>
+                      <wps:cNvSpPr/>
+                      <wps:spPr>
+                        <a:xfrm>
+                          <a:off x="0" y="0"/>
+                          <a:ext cx="1492370" cy="287079"/>
+                        </a:xfrm>
+                        <a:prstGeom prst="rect">
+                          <a:avLst/>
+                        </a:prstGeom>
+                        <a:solidFill>
+                          <a:schemeClr val="bg1"/>
+                        </a:solidFill>
+                        <a:ln>
+                          <a:noFill/>
+                        </a:ln>
+                      </wps:spPr>
+                      <wps:style>
+                        <a:lnRef idx="2">
+                          <a:schemeClr val="accent1">
+                            <a:shade val="50000"/>
+                          </a:schemeClr>
+                        </a:lnRef>
+                        <a:fillRef idx="1">
+                          <a:schemeClr val="accent1"/>
+                        </a:fillRef>
+                        <a:effectRef idx="0">
+                          <a:schemeClr val="accent1"/>
+                        </a:effectRef>
+                        <a:fontRef idx="minor">
+                          <a:schemeClr val="lt1"/>
+                        </a:fontRef>
+                      </wps:style>
+                      <wps:txbx>
+                        <w:txbxContent>
+                          <w:p>
+                            <w:pPr>
+                              <w:jc w:val="center"/>
+                              <w:rPr>
+                                <w:rFonts w:ascii="Arial" w:hAnsi="Arial" w:cs="Arial"/>
+                                <w:color w:val="404040" w:themeColor="text1" w:themeTint="BF"/>
+                                <w:sz w:val="20"/>
+                                <w:szCs w:val="20"/>
+                                <w:lang w:val="en-US"/>
+                              </w:rPr>
+                            </w:pPr>
+                            <w:r>
+                              <w:rPr>
+                                <w:rFonts w:ascii="Arial" w:hAnsi="Arial" w:cs="Arial"/>
+                                <w:color w:val="404040" w:themeColor="text1" w:themeTint="BF"/>
+                                <w:sz w:val="20"/>
+                                <w:szCs w:val="20"/>
+                                <w:lang w:val="en-US"/>
+                              </w:rPr>
+                              <w:t>entre</w:t>
+                            </w:r>
+                          </w:p>
+                        </w:txbxContent>
+                      </wps:txbx>
+                      <wps:bodyPr rot="0" spcFirstLastPara="0" vertOverflow="overflow" horzOverflow="overflow" vert="horz" wrap="square" lIns="91440" tIns="45720" rIns="91440" bIns="45720" numCol="1" spcCol="0" rtlCol="0" fromWordArt="0" anchor="ctr" anchorCtr="0" forceAA="0" compatLnSpc="1">
+                        <a:prstTxWarp prst="textNoShape">
+                          <a:avLst/>
+                        </a:prstTxWarp>
+                        <a:noAutofit/>
+                      </wps:bodyPr>
+                    </wps:wsp>
+                  </a:graphicData>
+                </a:graphic>
+                <wp14:sizeRelH relativeFrom="margin">
+                  <wp14:pctWidth>0</wp14:pctWidth>
+                </wp14:sizeRelH>
+                <wp14:sizeRelV relativeFrom="margin">
+                  <wp14:pctHeight>0</wp14:pctHeight>
+                </wp14:sizeRelV>
+              </wp:anchor>
+            </w:drawing>
+          </mc:Choice>
+          <mc:Fallback>
+            <w:pict>
+              <v:rect w14:anchorId="14D1ECCB" id="Rectángulo 147420703" o:spid="_x0000_s1030" style="position:absolute;margin-left:272.5pt;margin-top:350.5pt;width:117.5pt;height:22.6pt;z-index:251679744;visibility:visible;mso-wrap-style:square;mso-width-percent:0;mso-height-percent:0;mso-wrap-distance-left:9pt;mso-wrap-distance-top:0;mso-wrap-distance-right:9pt;mso-wrap-distance-bottom:0;mso-position-horizontal:absolute;mso-position-horizontal-relative:margin;mso-position-vertical:absolute;mso-position-vertical-relative:text;mso-width-percent:0;mso-height-percent:0;mso-width-relative:margin;mso-height-relative:margin;v-text-anchor:middle" o:gfxdata="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" fillcolor="white [3212]" stroked="f" strokeweight="1pt">
+                <v:textbox>
+                  <w:txbxContent>
+                    <w:p>
+                      <w:pPr>
+                        <w:jc w:val="center"/>
+                        <w:rPr>
+                          <w:rFonts w:ascii="Arial" w:hAnsi="Arial" w:cs="Arial"/>
+                          <w:color w:val="404040" w:themeColor="text1" w:themeTint="BF"/>
+                          <w:sz w:val="20"/>
+                          <w:szCs w:val="20"/>
+                          <w:lang w:val="en-US"/>
+                        </w:rPr>
+                      </w:pPr>
+                      <w:r>
+                        <w:rPr>
+                          <w:rFonts w:ascii="Arial" w:hAnsi="Arial" w:cs="Arial"/>
+                          <w:color w:val="404040" w:themeColor="text1" w:themeTint="BF"/>
+                          <w:sz w:val="20"/>
+                          <w:szCs w:val="20"/>
+                          <w:lang w:val="en-US"/>
+                        </w:rPr>
+                        <w:t>entre</w:t>
+                      </w:r>
+                    </w:p>
+                  </w:txbxContent>
+                </v:textbox>
+                <w10:wrap anchorx="margin"/>
+              </v:rect>
+            </w:pict>
+          </mc:Fallback>
+        </mc:AlternateContent>
+      </w:r>
+      <w:r>
+        <w:rPr>
+          <w:noProof/>
+        </w:rPr>
+        <mc:AlternateContent>
+          <mc:Choice Requires="wps">
+            <w:drawing>
+              <wp:anchor distT="0" distB="0" distL="114300" distR="114300" simplePos="0" relativeHeight="251677696" behindDoc="0" locked="0" layoutInCell="1" allowOverlap="1" wp14:anchorId="6303DE51" wp14:editId="388EEC12">
+                <wp:simplePos x="0" y="0"/>
+                <wp:positionH relativeFrom="margin">
+                  <wp:posOffset>3497209</wp:posOffset>
+                </wp:positionH>
+                <wp:positionV relativeFrom="paragraph">
+                  <wp:posOffset>3087370</wp:posOffset>
+                </wp:positionV>
+                <wp:extent cx="1492370" cy="287079"/>
+                <wp:effectExtent l="0" t="0" r="0" b="0"/>
+                <wp:wrapNone/>
+                <wp:docPr id="1852806588" name="Rectángulo 1852806588"/>
+                <wp:cNvGraphicFramePr/>
+                <a:graphic xmlns:a="http://schemas.openxmlformats.org/drawingml/2006/main">
+                  <a:graphicData uri="http://schemas.microsoft.com/office/word/2010/wordprocessingShape">
+                    <wps:wsp>
+                      <wps:cNvSpPr/>
+                      <wps:spPr>
+                        <a:xfrm>
+                          <a:off x="0" y="0"/>
+                          <a:ext cx="1492370" cy="287079"/>
+                        </a:xfrm>
+                        <a:prstGeom prst="rect">
+                          <a:avLst/>
+                        </a:prstGeom>
+                        <a:solidFill>
+                          <a:schemeClr val="bg1"/>
+                        </a:solidFill>
+                        <a:ln>
+                          <a:noFill/>
+                        </a:ln>
+                      </wps:spPr>
+                      <wps:style>
+                        <a:lnRef idx="2">
+                          <a:schemeClr val="accent1">
+                            <a:shade val="50000"/>
+                          </a:schemeClr>
+                        </a:lnRef>
+                        <a:fillRef idx="1">
+                          <a:schemeClr val="accent1"/>
+                        </a:fillRef>
+                        <a:effectRef idx="0">
+                          <a:schemeClr val="accent1"/>
+                        </a:effectRef>
+                        <a:fontRef idx="minor">
+                          <a:schemeClr val="lt1"/>
+                        </a:fontRef>
+                      </wps:style>
+                      <wps:txbx>
+                        <w:txbxContent>
+                          <w:p>
+                            <w:pPr>
+                              <w:jc w:val="center"/>
+                              <w:rPr>
+                                <w:rFonts w:ascii="Arial" w:hAnsi="Arial" w:cs="Arial"/>
+                                <w:color w:val="404040" w:themeColor="text1" w:themeTint="BF"/>
+                                <w:sz w:val="20"/>
+                                <w:szCs w:val="20"/>
+                                <w:lang w:val="en-US"/>
+                              </w:rPr>
+                            </w:pPr>
+                            <w:r>
+                              <w:rPr>
+                                <w:rFonts w:ascii="Arial" w:hAnsi="Arial" w:cs="Arial"/>
+                                <w:color w:val="404040" w:themeColor="text1" w:themeTint="BF"/>
+                                <w:sz w:val="20"/>
+                                <w:szCs w:val="20"/>
+                                <w:lang w:val="en-US"/>
+                              </w:rPr>
+                              <w:t>Que utiliza</w:t>
+                            </w:r>
+                          </w:p>
+                        </w:txbxContent>
+                      </wps:txbx>
+                      <wps:bodyPr rot="0" spcFirstLastPara="0" vertOverflow="overflow" horzOverflow="overflow" vert="horz" wrap="square" lIns="91440" tIns="45720" rIns="91440" bIns="45720" numCol="1" spcCol="0" rtlCol="0" fromWordArt="0" anchor="ctr" anchorCtr="0" forceAA="0" compatLnSpc="1">
+                        <a:prstTxWarp prst="textNoShape">
+                          <a:avLst/>
+                        </a:prstTxWarp>
+                        <a:noAutofit/>
+                      </wps:bodyPr>
+                    </wps:wsp>
+                  </a:graphicData>
+                </a:graphic>
+                <wp14:sizeRelH relativeFrom="margin">
+                  <wp14:pctWidth>0</wp14:pctWidth>
+                </wp14:sizeRelH>
+                <wp14:sizeRelV relativeFrom="margin">
+                  <wp14:pctHeight>0</wp14:pctHeight>
+                </wp14:sizeRelV>
+              </wp:anchor>
+            </w:drawing>
+          </mc:Choice>
+          <mc:Fallback>
+            <w:pict>
+              <v:rect w14:anchorId="6303DE51" id="Rectángulo 1852806588" o:spid="_x0000_s1031" style="position:absolute;margin-left:275.35pt;margin-top:243.1pt;width:117.5pt;height:22.6pt;z-index:251677696;visibility:visible;mso-wrap-style:square;mso-width-percent:0;mso-height-percent:0;mso-wrap-distance-left:9pt;mso-wrap-distance-top:0;mso-wrap-distance-right:9pt;mso-wrap-distance-bottom:0;mso-position-horizontal:absolute;mso-position-horizontal-relative:margin;mso-position-vertical:absolute;mso-position-vertical-relative:text;mso-width-percent:0;mso-height-percent:0;mso-width-relative:margin;mso-height-relative:margin;v-text-anchor:middle" o:gfxdata="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" fillcolor="white [3212]" stroked="f" strokeweight="1pt">
+                <v:textbox>
+                  <w:txbxContent>
+                    <w:p>
+                      <w:pPr>
+                        <w:jc w:val="center"/>
+                        <w:rPr>
+                          <w:rFonts w:ascii="Arial" w:hAnsi="Arial" w:cs="Arial"/>
+                          <w:color w:val="404040" w:themeColor="text1" w:themeTint="BF"/>
+                          <w:sz w:val="20"/>
+                          <w:szCs w:val="20"/>
+                          <w:lang w:val="en-US"/>
+                        </w:rPr>
+                      </w:pPr>
+                      <w:r>
+                        <w:rPr>
+                          <w:rFonts w:ascii="Arial" w:hAnsi="Arial" w:cs="Arial"/>
+                          <w:color w:val="404040" w:themeColor="text1" w:themeTint="BF"/>
+                          <w:sz w:val="20"/>
+                          <w:szCs w:val="20"/>
+                          <w:lang w:val="en-US"/>
+                        </w:rPr>
+                        <w:t>Que utiliza</w:t>
+                      </w:r>
+                    </w:p>
+                  </w:txbxContent>
+                </v:textbox>
+                <w10:wrap anchorx="margin"/>
+              </v:rect>
+            </w:pict>
+          </mc:Fallback>
+        </mc:AlternateContent>
+      </w:r>
+      <w:r>
+        <w:rPr>
+          <w:noProof/>
+        </w:rPr>
+        <mc:AlternateContent>
+          <mc:Choice Requires="wps">
+            <w:drawing>
+              <wp:anchor distT="0" distB="0" distL="114300" distR="114300" simplePos="0" relativeHeight="251675648" behindDoc="0" locked="0" layoutInCell="1" allowOverlap="1" wp14:anchorId="40FF4A32" wp14:editId="1C4229B3">
+                <wp:simplePos x="0" y="0"/>
+                <wp:positionH relativeFrom="margin">
+                  <wp:posOffset>3415665</wp:posOffset>
+                </wp:positionH>
+                <wp:positionV relativeFrom="paragraph">
+                  <wp:posOffset>1824726</wp:posOffset>
+                </wp:positionV>
+                <wp:extent cx="1492370" cy="287079"/>
+                <wp:effectExtent l="0" t="0" r="0" b="0"/>
+                <wp:wrapNone/>
+                <wp:docPr id="1022018923" name="Rectángulo 1022018923"/>
+                <wp:cNvGraphicFramePr/>
+                <a:graphic xmlns:a="http://schemas.openxmlformats.org/drawingml/2006/main">
+                  <a:graphicData uri="http://schemas.microsoft.com/office/word/2010/wordprocessingShape">
+                    <wps:wsp>
+                      <wps:cNvSpPr/>
+                      <wps:spPr>
+                        <a:xfrm>
+                          <a:off x="0" y="0"/>
+                          <a:ext cx="1492370" cy="287079"/>
+                        </a:xfrm>
+                        <a:prstGeom prst="rect">
+                          <a:avLst/>
+                        </a:prstGeom>
+                        <a:solidFill>
+                          <a:schemeClr val="bg1"/>
+                        </a:solidFill>
+                        <a:ln>
+                          <a:noFill/>
+                        </a:ln>
+                      </wps:spPr>
+                      <wps:style>
+                        <a:lnRef idx="2">
+                          <a:schemeClr val="accent1">
+                            <a:shade val="50000"/>
+                          </a:schemeClr>
+                        </a:lnRef>
+                        <a:fillRef idx="1">
+                          <a:schemeClr val="accent1"/>
+                        </a:fillRef>
+                        <a:effectRef idx="0">
+                          <a:schemeClr val="accent1"/>
+                        </a:effectRef>
+                        <a:fontRef idx="minor">
+                          <a:schemeClr val="lt1"/>
+                        </a:fontRef>
+                      </wps:style>
+                      <wps:txbx>
+                        <w:txbxContent>
+                          <w:p>
+                            <w:pPr>
+                              <w:jc w:val="center"/>
+                              <w:rPr>
+                                <w:rFonts w:ascii="Arial" w:hAnsi="Arial" w:cs="Arial"/>
+                                <w:color w:val="404040" w:themeColor="text1" w:themeTint="BF"/>
+                                <w:sz w:val="20"/>
+                                <w:szCs w:val="20"/>
+                                <w:lang w:val="en-US"/>
+                              </w:rPr>
+                            </w:pPr>
+                            <w:r>
+                              <w:rPr>
+                                <w:rFonts w:ascii="Arial" w:hAnsi="Arial" w:cs="Arial"/>
+                                <w:color w:val="404040" w:themeColor="text1" w:themeTint="BF"/>
+                                <w:sz w:val="20"/>
+                                <w:szCs w:val="20"/>
+                                <w:lang w:val="en-US"/>
+                              </w:rPr>
+                              <w:t>Desarrollado por</w:t>
+                            </w:r>
+                          </w:p>
+                        </w:txbxContent>
+                      </wps:txbx>
+                      <wps:bodyPr rot="0" spcFirstLastPara="0" vertOverflow="overflow" horzOverflow="overflow" vert="horz" wrap="square" lIns="91440" tIns="45720" rIns="91440" bIns="45720" numCol="1" spcCol="0" rtlCol="0" fromWordArt="0" anchor="ctr" anchorCtr="0" forceAA="0" compatLnSpc="1">
+                        <a:prstTxWarp prst="textNoShape">
+                          <a:avLst/>
+                        </a:prstTxWarp>
+                        <a:noAutofit/>
+                      </wps:bodyPr>
+                    </wps:wsp>
+                  </a:graphicData>
+                </a:graphic>
+                <wp14:sizeRelH relativeFrom="margin">
+                  <wp14:pctWidth>0</wp14:pctWidth>
+                </wp14:sizeRelH>
+                <wp14:sizeRelV relativeFrom="margin">
+                  <wp14:pctHeight>0</wp14:pctHeight>
+                </wp14:sizeRelV>
+              </wp:anchor>
+            </w:drawing>
+          </mc:Choice>
+          <mc:Fallback>
+            <w:pict>
+              <v:rect w14:anchorId="40FF4A32" id="Rectángulo 1022018923" o:spid="_x0000_s1032" style="position:absolute;margin-left:268.95pt;margin-top:143.7pt;width:117.5pt;height:22.6pt;z-index:251675648;visibility:visible;mso-wrap-style:square;mso-width-percent:0;mso-height-percent:0;mso-wrap-distance-left:9pt;mso-wrap-distance-top:0;mso-wrap-distance-right:9pt;mso-wrap-distance-bottom:0;mso-position-horizontal:absolute;mso-position-horizontal-relative:margin;mso-position-vertical:absolute;mso-position-vertical-relative:text;mso-width-percent:0;mso-height-percent:0;mso-width-relative:margin;mso-height-relative:margin;v-text-anchor:middle" o:gfxdata="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" fillcolor="white [3212]" stroked="f" strokeweight="1pt">
+                <v:textbox>
+                  <w:txbxContent>
+                    <w:p>
+                      <w:pPr>
+                        <w:jc w:val="center"/>
+                        <w:rPr>
+                          <w:rFonts w:ascii="Arial" w:hAnsi="Arial" w:cs="Arial"/>
+                          <w:color w:val="404040" w:themeColor="text1" w:themeTint="BF"/>
+                          <w:sz w:val="20"/>
+                          <w:szCs w:val="20"/>
+                          <w:lang w:val="en-US"/>
+                        </w:rPr>
+                      </w:pPr>
+                      <w:r>
+                        <w:rPr>
+                          <w:rFonts w:ascii="Arial" w:hAnsi="Arial" w:cs="Arial"/>
+                          <w:color w:val="404040" w:themeColor="text1" w:themeTint="BF"/>
+                          <w:sz w:val="20"/>
+                          <w:szCs w:val="20"/>
+                          <w:lang w:val="en-US"/>
+                        </w:rPr>
+                        <w:t>Desarrollado por</w:t>
+                      </w:r>
+                    </w:p>
+                  </w:txbxContent>
+                </v:textbox>
+                <w10:wrap anchorx="margin"/>
+              </v:rect>
+            </w:pict>
+          </mc:Fallback>
+        </mc:AlternateContent>
+      </w:r>
+      <w:r>
+        <w:rPr>
+          <w:noProof/>
+        </w:rPr>
+        <mc:AlternateContent>
+          <mc:Choice Requires="wps">
+            <w:drawing>
+              <wp:anchor distT="0" distB="0" distL="114300" distR="114300" simplePos="0" relativeHeight="251663360" behindDoc="0" locked="0" layoutInCell="1" allowOverlap="1" wp14:anchorId="496B2451" wp14:editId="0692708C">
+                <wp:simplePos x="0" y="0"/>
+                <wp:positionH relativeFrom="margin">
+                  <wp:posOffset>3839210</wp:posOffset>
+                </wp:positionH>
+                <wp:positionV relativeFrom="paragraph">
+                  <wp:posOffset>542661</wp:posOffset>
                 </wp:positionV>
                 <wp:extent cx="701749" cy="287079"/>
                 <wp:effectExtent l="0" t="0" r="3175" b="0"/>
@@ -66,8 +1044,8 @@
                               <w:rPr>
                                 <w:rFonts w:ascii="Arial" w:hAnsi="Arial" w:cs="Arial"/>
                                 <w:color w:val="404040" w:themeColor="text1" w:themeTint="BF"/>
-                                <w:sz w:val="26"/>
-                                <w:szCs w:val="26"/>
+                                <w:sz w:val="20"/>
+                                <w:szCs w:val="20"/>
                                 <w:lang w:val="en-US"/>
                               </w:rPr>
                             </w:pPr>
@@ -75,8 +1053,8 @@
                               <w:rPr>
                                 <w:rFonts w:ascii="Arial" w:hAnsi="Arial" w:cs="Arial"/>
                                 <w:color w:val="404040" w:themeColor="text1" w:themeTint="BF"/>
-                                <w:sz w:val="26"/>
-                                <w:szCs w:val="26"/>
+                                <w:sz w:val="20"/>
+                                <w:szCs w:val="20"/>
                                 <w:lang w:val="en-US"/>
                               </w:rPr>
                               <w:t>es</w:t>
@@ -101,7 +1079,7 @@
           </mc:Choice>
           <mc:Fallback>
             <w:pict>
-              <v:rect w14:anchorId="496B2451" id="Rectángulo 4" o:spid="_x0000_s1026" style="position:absolute;margin-left:285.45pt;margin-top:308pt;width:55.25pt;height:22.6pt;z-index:251663360;visibility:visible;mso-wrap-style:square;mso-height-percent:0;mso-wrap-distance-left:9pt;mso-wrap-distance-top:0;mso-wrap-distance-right:9pt;mso-wrap-distance-bottom:0;mso-position-horizontal:absolute;mso-position-horizontal-relative:margin;mso-position-vertical:absolute;mso-position-vertical-relative:text;mso-height-percent:0;mso-height-relative:margin;v-text-anchor:middle" o:gfxdata="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" fillcolor="white [3212]" stroked="f" strokeweight="1pt">
+              <v:rect w14:anchorId="496B2451" id="Rectángulo 4" o:spid="_x0000_s1033" style="position:absolute;margin-left:302.3pt;margin-top:42.75pt;width:55.25pt;height:22.6pt;z-index:251663360;visibility:visible;mso-wrap-style:square;mso-height-percent:0;mso-wrap-distance-left:9pt;mso-wrap-distance-top:0;mso-wrap-distance-right:9pt;mso-wrap-distance-bottom:0;mso-position-horizontal:absolute;mso-position-horizontal-relative:margin;mso-position-vertical:absolute;mso-position-vertical-relative:text;mso-height-percent:0;mso-height-relative:margin;v-text-anchor:middle" o:gfxdata="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" fillcolor="white [3212]" stroked="f" strokeweight="1pt">
                 <v:textbox>
                   <w:txbxContent>
                     <w:p>
@@ -110,8 +1088,8 @@
                         <w:rPr>
                           <w:rFonts w:ascii="Arial" w:hAnsi="Arial" w:cs="Arial"/>
                           <w:color w:val="404040" w:themeColor="text1" w:themeTint="BF"/>
-                          <w:sz w:val="26"/>
-                          <w:szCs w:val="26"/>
+                          <w:sz w:val="20"/>
+                          <w:szCs w:val="20"/>
                           <w:lang w:val="en-US"/>
                         </w:rPr>
                       </w:pPr>
@@ -119,8 +1097,8 @@
                         <w:rPr>
                           <w:rFonts w:ascii="Arial" w:hAnsi="Arial" w:cs="Arial"/>
                           <w:color w:val="404040" w:themeColor="text1" w:themeTint="BF"/>
-                          <w:sz w:val="26"/>
-                          <w:szCs w:val="26"/>
+                          <w:sz w:val="20"/>
+                          <w:szCs w:val="20"/>
                           <w:lang w:val="en-US"/>
                         </w:rPr>
                         <w:t>es</w:t>
@@ -138,8 +1116,715 @@
         <w:rPr>
           <w:noProof/>
         </w:rPr>
+        <mc:AlternateContent>
+          <mc:Choice Requires="wps">
+            <w:drawing>
+              <wp:anchor distT="0" distB="0" distL="114300" distR="114300" simplePos="0" relativeHeight="251673600" behindDoc="0" locked="0" layoutInCell="1" allowOverlap="1" wp14:anchorId="348A3B3B" wp14:editId="1F0ED8BB">
+                <wp:simplePos x="0" y="0"/>
+                <wp:positionH relativeFrom="margin">
+                  <wp:posOffset>-48631</wp:posOffset>
+                </wp:positionH>
+                <wp:positionV relativeFrom="paragraph">
+                  <wp:posOffset>5661660</wp:posOffset>
+                </wp:positionV>
+                <wp:extent cx="1664898" cy="287079"/>
+                <wp:effectExtent l="0" t="0" r="0" b="0"/>
+                <wp:wrapNone/>
+                <wp:docPr id="1180716862" name="Rectángulo 1180716862"/>
+                <wp:cNvGraphicFramePr/>
+                <a:graphic xmlns:a="http://schemas.openxmlformats.org/drawingml/2006/main">
+                  <a:graphicData uri="http://schemas.microsoft.com/office/word/2010/wordprocessingShape">
+                    <wps:wsp>
+                      <wps:cNvSpPr/>
+                      <wps:spPr>
+                        <a:xfrm>
+                          <a:off x="0" y="0"/>
+                          <a:ext cx="1664898" cy="287079"/>
+                        </a:xfrm>
+                        <a:prstGeom prst="rect">
+                          <a:avLst/>
+                        </a:prstGeom>
+                        <a:solidFill>
+                          <a:schemeClr val="bg1"/>
+                        </a:solidFill>
+                        <a:ln>
+                          <a:noFill/>
+                        </a:ln>
+                      </wps:spPr>
+                      <wps:style>
+                        <a:lnRef idx="2">
+                          <a:schemeClr val="accent1">
+                            <a:shade val="50000"/>
+                          </a:schemeClr>
+                        </a:lnRef>
+                        <a:fillRef idx="1">
+                          <a:schemeClr val="accent1"/>
+                        </a:fillRef>
+                        <a:effectRef idx="0">
+                          <a:schemeClr val="accent1"/>
+                        </a:effectRef>
+                        <a:fontRef idx="minor">
+                          <a:schemeClr val="lt1"/>
+                        </a:fontRef>
+                      </wps:style>
+                      <wps:txbx>
+                        <w:txbxContent>
+                          <w:p>
+                            <w:pPr>
+                              <w:jc w:val="center"/>
+                              <w:rPr>
+                                <w:rFonts w:ascii="Arial" w:hAnsi="Arial" w:cs="Arial"/>
+                                <w:color w:val="404040" w:themeColor="text1" w:themeTint="BF"/>
+                                <w:sz w:val="20"/>
+                                <w:szCs w:val="20"/>
+                                <w:lang w:val="en-US"/>
+                              </w:rPr>
+                            </w:pPr>
+                            <w:r>
+                              <w:rPr>
+                                <w:rFonts w:ascii="Arial" w:hAnsi="Arial" w:cs="Arial"/>
+                                <w:color w:val="404040" w:themeColor="text1" w:themeTint="BF"/>
+                                <w:sz w:val="20"/>
+                                <w:szCs w:val="20"/>
+                                <w:lang w:val="en-US"/>
+                              </w:rPr>
+                              <w:t>Contienen</w:t>
+                            </w:r>
+                          </w:p>
+                        </w:txbxContent>
+                      </wps:txbx>
+                      <wps:bodyPr rot="0" spcFirstLastPara="0" vertOverflow="overflow" horzOverflow="overflow" vert="horz" wrap="square" lIns="91440" tIns="45720" rIns="91440" bIns="45720" numCol="1" spcCol="0" rtlCol="0" fromWordArt="0" anchor="ctr" anchorCtr="0" forceAA="0" compatLnSpc="1">
+                        <a:prstTxWarp prst="textNoShape">
+                          <a:avLst/>
+                        </a:prstTxWarp>
+                        <a:noAutofit/>
+                      </wps:bodyPr>
+                    </wps:wsp>
+                  </a:graphicData>
+                </a:graphic>
+                <wp14:sizeRelH relativeFrom="margin">
+                  <wp14:pctWidth>0</wp14:pctWidth>
+                </wp14:sizeRelH>
+                <wp14:sizeRelV relativeFrom="margin">
+                  <wp14:pctHeight>0</wp14:pctHeight>
+                </wp14:sizeRelV>
+              </wp:anchor>
+            </w:drawing>
+          </mc:Choice>
+          <mc:Fallback>
+            <w:pict>
+              <v:rect w14:anchorId="348A3B3B" id="Rectángulo 1180716862" o:spid="_x0000_s1034" style="position:absolute;margin-left:-3.85pt;margin-top:445.8pt;width:131.1pt;height:22.6pt;z-index:251673600;visibility:visible;mso-wrap-style:square;mso-width-percent:0;mso-height-percent:0;mso-wrap-distance-left:9pt;mso-wrap-distance-top:0;mso-wrap-distance-right:9pt;mso-wrap-distance-bottom:0;mso-position-horizontal:absolute;mso-position-horizontal-relative:margin;mso-position-vertical:absolute;mso-position-vertical-relative:text;mso-width-percent:0;mso-height-percent:0;mso-width-relative:margin;mso-height-relative:margin;v-text-anchor:middle" o:gfxdata="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" fillcolor="white [3212]" stroked="f" strokeweight="1pt">
+                <v:textbox>
+                  <w:txbxContent>
+                    <w:p>
+                      <w:pPr>
+                        <w:jc w:val="center"/>
+                        <w:rPr>
+                          <w:rFonts w:ascii="Arial" w:hAnsi="Arial" w:cs="Arial"/>
+                          <w:color w:val="404040" w:themeColor="text1" w:themeTint="BF"/>
+                          <w:sz w:val="20"/>
+                          <w:szCs w:val="20"/>
+                          <w:lang w:val="en-US"/>
+                        </w:rPr>
+                      </w:pPr>
+                      <w:r>
+                        <w:rPr>
+                          <w:rFonts w:ascii="Arial" w:hAnsi="Arial" w:cs="Arial"/>
+                          <w:color w:val="404040" w:themeColor="text1" w:themeTint="BF"/>
+                          <w:sz w:val="20"/>
+                          <w:szCs w:val="20"/>
+                          <w:lang w:val="en-US"/>
+                        </w:rPr>
+                        <w:t>Contienen</w:t>
+                      </w:r>
+                    </w:p>
+                  </w:txbxContent>
+                </v:textbox>
+                <w10:wrap anchorx="margin"/>
+              </v:rect>
+            </w:pict>
+          </mc:Fallback>
+        </mc:AlternateContent>
+      </w:r>
+      <w:r>
+        <w:rPr>
+          <w:noProof/>
+        </w:rPr>
+        <mc:AlternateContent>
+          <mc:Choice Requires="wps">
+            <w:drawing>
+              <wp:anchor distT="0" distB="0" distL="114300" distR="114300" simplePos="0" relativeHeight="251671552" behindDoc="0" locked="0" layoutInCell="1" allowOverlap="1" wp14:anchorId="139FF3DE" wp14:editId="2FC30ECF">
+                <wp:simplePos x="0" y="0"/>
+                <wp:positionH relativeFrom="margin">
+                  <wp:posOffset>-7620</wp:posOffset>
+                </wp:positionH>
+                <wp:positionV relativeFrom="paragraph">
+                  <wp:posOffset>4240266</wp:posOffset>
+                </wp:positionV>
+                <wp:extent cx="1664898" cy="287079"/>
+                <wp:effectExtent l="0" t="0" r="0" b="0"/>
+                <wp:wrapNone/>
+                <wp:docPr id="1905486415" name="Rectángulo 1905486415"/>
+                <wp:cNvGraphicFramePr/>
+                <a:graphic xmlns:a="http://schemas.openxmlformats.org/drawingml/2006/main">
+                  <a:graphicData uri="http://schemas.microsoft.com/office/word/2010/wordprocessingShape">
+                    <wps:wsp>
+                      <wps:cNvSpPr/>
+                      <wps:spPr>
+                        <a:xfrm>
+                          <a:off x="0" y="0"/>
+                          <a:ext cx="1664898" cy="287079"/>
+                        </a:xfrm>
+                        <a:prstGeom prst="rect">
+                          <a:avLst/>
+                        </a:prstGeom>
+                        <a:solidFill>
+                          <a:schemeClr val="bg1"/>
+                        </a:solidFill>
+                        <a:ln>
+                          <a:noFill/>
+                        </a:ln>
+                      </wps:spPr>
+                      <wps:style>
+                        <a:lnRef idx="2">
+                          <a:schemeClr val="accent1">
+                            <a:shade val="50000"/>
+                          </a:schemeClr>
+                        </a:lnRef>
+                        <a:fillRef idx="1">
+                          <a:schemeClr val="accent1"/>
+                        </a:fillRef>
+                        <a:effectRef idx="0">
+                          <a:schemeClr val="accent1"/>
+                        </a:effectRef>
+                        <a:fontRef idx="minor">
+                          <a:schemeClr val="lt1"/>
+                        </a:fontRef>
+                      </wps:style>
+                      <wps:txbx>
+                        <w:txbxContent>
+                          <w:p>
+                            <w:pPr>
+                              <w:jc w:val="center"/>
+                              <w:rPr>
+                                <w:rFonts w:ascii="Arial" w:hAnsi="Arial" w:cs="Arial"/>
+                                <w:color w:val="404040" w:themeColor="text1" w:themeTint="BF"/>
+                                <w:sz w:val="20"/>
+                                <w:szCs w:val="20"/>
+                                <w:lang w:val="en-US"/>
+                              </w:rPr>
+                            </w:pPr>
+                            <w:r>
+                              <w:rPr>
+                                <w:rFonts w:ascii="Arial" w:hAnsi="Arial" w:cs="Arial"/>
+                                <w:color w:val="404040" w:themeColor="text1" w:themeTint="BF"/>
+                                <w:sz w:val="20"/>
+                                <w:szCs w:val="20"/>
+                                <w:lang w:val="en-US"/>
+                              </w:rPr>
+                              <w:t>Que son</w:t>
+                            </w:r>
+                          </w:p>
+                        </w:txbxContent>
+                      </wps:txbx>
+                      <wps:bodyPr rot="0" spcFirstLastPara="0" vertOverflow="overflow" horzOverflow="overflow" vert="horz" wrap="square" lIns="91440" tIns="45720" rIns="91440" bIns="45720" numCol="1" spcCol="0" rtlCol="0" fromWordArt="0" anchor="ctr" anchorCtr="0" forceAA="0" compatLnSpc="1">
+                        <a:prstTxWarp prst="textNoShape">
+                          <a:avLst/>
+                        </a:prstTxWarp>
+                        <a:noAutofit/>
+                      </wps:bodyPr>
+                    </wps:wsp>
+                  </a:graphicData>
+                </a:graphic>
+                <wp14:sizeRelH relativeFrom="margin">
+                  <wp14:pctWidth>0</wp14:pctWidth>
+                </wp14:sizeRelH>
+                <wp14:sizeRelV relativeFrom="margin">
+                  <wp14:pctHeight>0</wp14:pctHeight>
+                </wp14:sizeRelV>
+              </wp:anchor>
+            </w:drawing>
+          </mc:Choice>
+          <mc:Fallback>
+            <w:pict>
+              <v:rect w14:anchorId="139FF3DE" id="Rectángulo 1905486415" o:spid="_x0000_s1035" style="position:absolute;margin-left:-.6pt;margin-top:333.9pt;width:131.1pt;height:22.6pt;z-index:251671552;visibility:visible;mso-wrap-style:square;mso-width-percent:0;mso-height-percent:0;mso-wrap-distance-left:9pt;mso-wrap-distance-top:0;mso-wrap-distance-right:9pt;mso-wrap-distance-bottom:0;mso-position-horizontal:absolute;mso-position-horizontal-relative:margin;mso-position-vertical:absolute;mso-position-vertical-relative:text;mso-width-percent:0;mso-height-percent:0;mso-width-relative:margin;mso-height-relative:margin;v-text-anchor:middle" o:gfxdata="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" fillcolor="white [3212]" stroked="f" strokeweight="1pt">
+                <v:textbox>
+                  <w:txbxContent>
+                    <w:p>
+                      <w:pPr>
+                        <w:jc w:val="center"/>
+                        <w:rPr>
+                          <w:rFonts w:ascii="Arial" w:hAnsi="Arial" w:cs="Arial"/>
+                          <w:color w:val="404040" w:themeColor="text1" w:themeTint="BF"/>
+                          <w:sz w:val="20"/>
+                          <w:szCs w:val="20"/>
+                          <w:lang w:val="en-US"/>
+                        </w:rPr>
+                      </w:pPr>
+                      <w:r>
+                        <w:rPr>
+                          <w:rFonts w:ascii="Arial" w:hAnsi="Arial" w:cs="Arial"/>
+                          <w:color w:val="404040" w:themeColor="text1" w:themeTint="BF"/>
+                          <w:sz w:val="20"/>
+                          <w:szCs w:val="20"/>
+                          <w:lang w:val="en-US"/>
+                        </w:rPr>
+                        <w:t>Que son</w:t>
+                      </w:r>
+                    </w:p>
+                  </w:txbxContent>
+                </v:textbox>
+                <w10:wrap anchorx="margin"/>
+              </v:rect>
+            </w:pict>
+          </mc:Fallback>
+        </mc:AlternateContent>
+      </w:r>
+      <w:r>
+        <w:rPr>
+          <w:noProof/>
+        </w:rPr>
+        <mc:AlternateContent>
+          <mc:Choice Requires="wps">
+            <w:drawing>
+              <wp:anchor distT="0" distB="0" distL="114300" distR="114300" simplePos="0" relativeHeight="251669504" behindDoc="0" locked="0" layoutInCell="1" allowOverlap="1" wp14:anchorId="241D0036" wp14:editId="08045A08">
+                <wp:simplePos x="0" y="0"/>
+                <wp:positionH relativeFrom="margin">
+                  <wp:posOffset>9789</wp:posOffset>
+                </wp:positionH>
+                <wp:positionV relativeFrom="paragraph">
+                  <wp:posOffset>2834005</wp:posOffset>
+                </wp:positionV>
+                <wp:extent cx="1664898" cy="287079"/>
+                <wp:effectExtent l="0" t="0" r="0" b="0"/>
+                <wp:wrapNone/>
+                <wp:docPr id="141113268" name="Rectángulo 141113268"/>
+                <wp:cNvGraphicFramePr/>
+                <a:graphic xmlns:a="http://schemas.openxmlformats.org/drawingml/2006/main">
+                  <a:graphicData uri="http://schemas.microsoft.com/office/word/2010/wordprocessingShape">
+                    <wps:wsp>
+                      <wps:cNvSpPr/>
+                      <wps:spPr>
+                        <a:xfrm>
+                          <a:off x="0" y="0"/>
+                          <a:ext cx="1664898" cy="287079"/>
+                        </a:xfrm>
+                        <a:prstGeom prst="rect">
+                          <a:avLst/>
+                        </a:prstGeom>
+                        <a:solidFill>
+                          <a:schemeClr val="bg1"/>
+                        </a:solidFill>
+                        <a:ln>
+                          <a:noFill/>
+                        </a:ln>
+                      </wps:spPr>
+                      <wps:style>
+                        <a:lnRef idx="2">
+                          <a:schemeClr val="accent1">
+                            <a:shade val="50000"/>
+                          </a:schemeClr>
+                        </a:lnRef>
+                        <a:fillRef idx="1">
+                          <a:schemeClr val="accent1"/>
+                        </a:fillRef>
+                        <a:effectRef idx="0">
+                          <a:schemeClr val="accent1"/>
+                        </a:effectRef>
+                        <a:fontRef idx="minor">
+                          <a:schemeClr val="lt1"/>
+                        </a:fontRef>
+                      </wps:style>
+                      <wps:txbx>
+                        <w:txbxContent>
+                          <w:p>
+                            <w:pPr>
+                              <w:jc w:val="center"/>
+                              <w:rPr>
+                                <w:rFonts w:ascii="Arial" w:hAnsi="Arial" w:cs="Arial"/>
+                                <w:color w:val="404040" w:themeColor="text1" w:themeTint="BF"/>
+                                <w:sz w:val="20"/>
+                                <w:szCs w:val="20"/>
+                                <w:lang w:val="en-US"/>
+                              </w:rPr>
+                            </w:pPr>
+                            <w:r>
+                              <w:rPr>
+                                <w:rFonts w:ascii="Arial" w:hAnsi="Arial" w:cs="Arial"/>
+                                <w:color w:val="404040" w:themeColor="text1" w:themeTint="BF"/>
+                                <w:sz w:val="20"/>
+                                <w:szCs w:val="20"/>
+                                <w:lang w:val="en-US"/>
+                              </w:rPr>
+                              <w:t>A base de</w:t>
+                            </w:r>
+                          </w:p>
+                        </w:txbxContent>
+                      </wps:txbx>
+                      <wps:bodyPr rot="0" spcFirstLastPara="0" vertOverflow="overflow" horzOverflow="overflow" vert="horz" wrap="square" lIns="91440" tIns="45720" rIns="91440" bIns="45720" numCol="1" spcCol="0" rtlCol="0" fromWordArt="0" anchor="ctr" anchorCtr="0" forceAA="0" compatLnSpc="1">
+                        <a:prstTxWarp prst="textNoShape">
+                          <a:avLst/>
+                        </a:prstTxWarp>
+                        <a:noAutofit/>
+                      </wps:bodyPr>
+                    </wps:wsp>
+                  </a:graphicData>
+                </a:graphic>
+                <wp14:sizeRelH relativeFrom="margin">
+                  <wp14:pctWidth>0</wp14:pctWidth>
+                </wp14:sizeRelH>
+                <wp14:sizeRelV relativeFrom="margin">
+                  <wp14:pctHeight>0</wp14:pctHeight>
+                </wp14:sizeRelV>
+              </wp:anchor>
+            </w:drawing>
+          </mc:Choice>
+          <mc:Fallback>
+            <w:pict>
+              <v:rect w14:anchorId="241D0036" id="Rectángulo 141113268" o:spid="_x0000_s1036" style="position:absolute;margin-left:.75pt;margin-top:223.15pt;width:131.1pt;height:22.6pt;z-index:251669504;visibility:visible;mso-wrap-style:square;mso-width-percent:0;mso-height-percent:0;mso-wrap-distance-left:9pt;mso-wrap-distance-top:0;mso-wrap-distance-right:9pt;mso-wrap-distance-bottom:0;mso-position-horizontal:absolute;mso-position-horizontal-relative:margin;mso-position-vertical:absolute;mso-position-vertical-relative:text;mso-width-percent:0;mso-height-percent:0;mso-width-relative:margin;mso-height-relative:margin;v-text-anchor:middle" o:gfxdata="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" fillcolor="white [3212]" stroked="f" strokeweight="1pt">
+                <v:textbox>
+                  <w:txbxContent>
+                    <w:p>
+                      <w:pPr>
+                        <w:jc w:val="center"/>
+                        <w:rPr>
+                          <w:rFonts w:ascii="Arial" w:hAnsi="Arial" w:cs="Arial"/>
+                          <w:color w:val="404040" w:themeColor="text1" w:themeTint="BF"/>
+                          <w:sz w:val="20"/>
+                          <w:szCs w:val="20"/>
+                          <w:lang w:val="en-US"/>
+                        </w:rPr>
+                      </w:pPr>
+                      <w:r>
+                        <w:rPr>
+                          <w:rFonts w:ascii="Arial" w:hAnsi="Arial" w:cs="Arial"/>
+                          <w:color w:val="404040" w:themeColor="text1" w:themeTint="BF"/>
+                          <w:sz w:val="20"/>
+                          <w:szCs w:val="20"/>
+                          <w:lang w:val="en-US"/>
+                        </w:rPr>
+                        <w:t>A base de</w:t>
+                      </w:r>
+                    </w:p>
+                  </w:txbxContent>
+                </v:textbox>
+                <w10:wrap anchorx="margin"/>
+              </v:rect>
+            </w:pict>
+          </mc:Fallback>
+        </mc:AlternateContent>
+      </w:r>
+      <w:r>
+        <w:rPr>
+          <w:noProof/>
+        </w:rPr>
+        <mc:AlternateContent>
+          <mc:Choice Requires="wps">
+            <w:drawing>
+              <wp:anchor distT="0" distB="0" distL="114300" distR="114300" simplePos="0" relativeHeight="251667456" behindDoc="0" locked="0" layoutInCell="1" allowOverlap="1" wp14:anchorId="3645D2F6" wp14:editId="1DFFA8CE">
+                <wp:simplePos x="0" y="0"/>
+                <wp:positionH relativeFrom="margin">
+                  <wp:posOffset>9525</wp:posOffset>
+                </wp:positionH>
+                <wp:positionV relativeFrom="paragraph">
+                  <wp:posOffset>1345194</wp:posOffset>
+                </wp:positionV>
+                <wp:extent cx="1664898" cy="287079"/>
+                <wp:effectExtent l="0" t="0" r="0" b="0"/>
+                <wp:wrapNone/>
+                <wp:docPr id="2030694146" name="Rectángulo 2030694146"/>
+                <wp:cNvGraphicFramePr/>
+                <a:graphic xmlns:a="http://schemas.openxmlformats.org/drawingml/2006/main">
+                  <a:graphicData uri="http://schemas.microsoft.com/office/word/2010/wordprocessingShape">
+                    <wps:wsp>
+                      <wps:cNvSpPr/>
+                      <wps:spPr>
+                        <a:xfrm>
+                          <a:off x="0" y="0"/>
+                          <a:ext cx="1664898" cy="287079"/>
+                        </a:xfrm>
+                        <a:prstGeom prst="rect">
+                          <a:avLst/>
+                        </a:prstGeom>
+                        <a:solidFill>
+                          <a:schemeClr val="bg1"/>
+                        </a:solidFill>
+                        <a:ln>
+                          <a:noFill/>
+                        </a:ln>
+                      </wps:spPr>
+                      <wps:style>
+                        <a:lnRef idx="2">
+                          <a:schemeClr val="accent1">
+                            <a:shade val="50000"/>
+                          </a:schemeClr>
+                        </a:lnRef>
+                        <a:fillRef idx="1">
+                          <a:schemeClr val="accent1"/>
+                        </a:fillRef>
+                        <a:effectRef idx="0">
+                          <a:schemeClr val="accent1"/>
+                        </a:effectRef>
+                        <a:fontRef idx="minor">
+                          <a:schemeClr val="lt1"/>
+                        </a:fontRef>
+                      </wps:style>
+                      <wps:txbx>
+                        <w:txbxContent>
+                          <w:p>
+                            <w:pPr>
+                              <w:jc w:val="center"/>
+                              <w:rPr>
+                                <w:rFonts w:ascii="Arial" w:hAnsi="Arial" w:cs="Arial"/>
+                                <w:color w:val="404040" w:themeColor="text1" w:themeTint="BF"/>
+                                <w:sz w:val="20"/>
+                                <w:szCs w:val="20"/>
+                                <w:lang w:val="en-US"/>
+                              </w:rPr>
+                            </w:pPr>
+                            <w:r>
+                              <w:rPr>
+                                <w:rFonts w:ascii="Arial" w:hAnsi="Arial" w:cs="Arial"/>
+                                <w:color w:val="404040" w:themeColor="text1" w:themeTint="BF"/>
+                                <w:sz w:val="20"/>
+                                <w:szCs w:val="20"/>
+                                <w:lang w:val="en-US"/>
+                              </w:rPr>
+                              <w:t>Se utiliza par</w:t>
+                            </w:r>
+                            <w:r>
+                              <w:rPr>
+                                <w:rFonts w:ascii="Arial" w:hAnsi="Arial" w:cs="Arial"/>
+                                <w:color w:val="404040" w:themeColor="text1" w:themeTint="BF"/>
+                                <w:sz w:val="20"/>
+                                <w:szCs w:val="20"/>
+                                <w:lang w:val="en-US"/>
+                              </w:rPr>
+                              <w:t>a</w:t>
+                            </w:r>
+                          </w:p>
+                        </w:txbxContent>
+                      </wps:txbx>
+                      <wps:bodyPr rot="0" spcFirstLastPara="0" vertOverflow="overflow" horzOverflow="overflow" vert="horz" wrap="square" lIns="91440" tIns="45720" rIns="91440" bIns="45720" numCol="1" spcCol="0" rtlCol="0" fromWordArt="0" anchor="ctr" anchorCtr="0" forceAA="0" compatLnSpc="1">
+                        <a:prstTxWarp prst="textNoShape">
+                          <a:avLst/>
+                        </a:prstTxWarp>
+                        <a:noAutofit/>
+                      </wps:bodyPr>
+                    </wps:wsp>
+                  </a:graphicData>
+                </a:graphic>
+                <wp14:sizeRelH relativeFrom="margin">
+                  <wp14:pctWidth>0</wp14:pctWidth>
+                </wp14:sizeRelH>
+                <wp14:sizeRelV relativeFrom="margin">
+                  <wp14:pctHeight>0</wp14:pctHeight>
+                </wp14:sizeRelV>
+              </wp:anchor>
+            </w:drawing>
+          </mc:Choice>
+          <mc:Fallback>
+            <w:pict>
+              <v:rect w14:anchorId="3645D2F6" id="Rectángulo 2030694146" o:spid="_x0000_s1037" style="position:absolute;margin-left:.75pt;margin-top:105.9pt;width:131.1pt;height:22.6pt;z-index:251667456;visibility:visible;mso-wrap-style:square;mso-width-percent:0;mso-height-percent:0;mso-wrap-distance-left:9pt;mso-wrap-distance-top:0;mso-wrap-distance-right:9pt;mso-wrap-distance-bottom:0;mso-position-horizontal:absolute;mso-position-horizontal-relative:margin;mso-position-vertical:absolute;mso-position-vertical-relative:text;mso-width-percent:0;mso-height-percent:0;mso-width-relative:margin;mso-height-relative:margin;v-text-anchor:middle" o:gfxdata="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" fillcolor="white [3212]" stroked="f" strokeweight="1pt">
+                <v:textbox>
+                  <w:txbxContent>
+                    <w:p>
+                      <w:pPr>
+                        <w:jc w:val="center"/>
+                        <w:rPr>
+                          <w:rFonts w:ascii="Arial" w:hAnsi="Arial" w:cs="Arial"/>
+                          <w:color w:val="404040" w:themeColor="text1" w:themeTint="BF"/>
+                          <w:sz w:val="20"/>
+                          <w:szCs w:val="20"/>
+                          <w:lang w:val="en-US"/>
+                        </w:rPr>
+                      </w:pPr>
+                      <w:r>
+                        <w:rPr>
+                          <w:rFonts w:ascii="Arial" w:hAnsi="Arial" w:cs="Arial"/>
+                          <w:color w:val="404040" w:themeColor="text1" w:themeTint="BF"/>
+                          <w:sz w:val="20"/>
+                          <w:szCs w:val="20"/>
+                          <w:lang w:val="en-US"/>
+                        </w:rPr>
+                        <w:t>Se utiliza par</w:t>
+                      </w:r>
+                      <w:r>
+                        <w:rPr>
+                          <w:rFonts w:ascii="Arial" w:hAnsi="Arial" w:cs="Arial"/>
+                          <w:color w:val="404040" w:themeColor="text1" w:themeTint="BF"/>
+                          <w:sz w:val="20"/>
+                          <w:szCs w:val="20"/>
+                          <w:lang w:val="en-US"/>
+                        </w:rPr>
+                        <w:t>a</w:t>
+                      </w:r>
+                    </w:p>
+                  </w:txbxContent>
+                </v:textbox>
+                <w10:wrap anchorx="margin"/>
+              </v:rect>
+            </w:pict>
+          </mc:Fallback>
+        </mc:AlternateContent>
+      </w:r>
+      <w:r>
+        <w:rPr>
+          <w:noProof/>
+        </w:rPr>
+        <mc:AlternateContent>
+          <mc:Choice Requires="wps">
+            <w:drawing>
+              <wp:anchor distT="0" distB="0" distL="114300" distR="114300" simplePos="0" relativeHeight="251665408" behindDoc="0" locked="0" layoutInCell="1" allowOverlap="1" wp14:anchorId="6CC19895" wp14:editId="6AD0BE66">
+                <wp:simplePos x="0" y="0"/>
+                <wp:positionH relativeFrom="margin">
+                  <wp:posOffset>1851204</wp:posOffset>
+                </wp:positionH>
+                <wp:positionV relativeFrom="paragraph">
+                  <wp:posOffset>117391</wp:posOffset>
+                </wp:positionV>
+                <wp:extent cx="701749" cy="287079"/>
+                <wp:effectExtent l="0" t="0" r="3175" b="0"/>
+                <wp:wrapNone/>
+                <wp:docPr id="252625937" name="Rectángulo 252625937"/>
+                <wp:cNvGraphicFramePr/>
+                <a:graphic xmlns:a="http://schemas.openxmlformats.org/drawingml/2006/main">
+                  <a:graphicData uri="http://schemas.microsoft.com/office/word/2010/wordprocessingShape">
+                    <wps:wsp>
+                      <wps:cNvSpPr/>
+                      <wps:spPr>
+                        <a:xfrm>
+                          <a:off x="0" y="0"/>
+                          <a:ext cx="701749" cy="287079"/>
+                        </a:xfrm>
+                        <a:prstGeom prst="rect">
+                          <a:avLst/>
+                        </a:prstGeom>
+                        <a:solidFill>
+                          <a:schemeClr val="bg1"/>
+                        </a:solidFill>
+                        <a:ln>
+                          <a:noFill/>
+                        </a:ln>
+                      </wps:spPr>
+                      <wps:style>
+                        <a:lnRef idx="2">
+                          <a:schemeClr val="accent1">
+                            <a:shade val="50000"/>
+                          </a:schemeClr>
+                        </a:lnRef>
+                        <a:fillRef idx="1">
+                          <a:schemeClr val="accent1"/>
+                        </a:fillRef>
+                        <a:effectRef idx="0">
+                          <a:schemeClr val="accent1"/>
+                        </a:effectRef>
+                        <a:fontRef idx="minor">
+                          <a:schemeClr val="lt1"/>
+                        </a:fontRef>
+                      </wps:style>
+                      <wps:txbx>
+                        <w:txbxContent>
+                          <w:p>
+                            <w:pPr>
+                              <w:jc w:val="center"/>
+                              <w:rPr>
+                                <w:rFonts w:ascii="Arial" w:hAnsi="Arial" w:cs="Arial"/>
+                                <w:color w:val="404040" w:themeColor="text1" w:themeTint="BF"/>
+                                <w:sz w:val="20"/>
+                                <w:szCs w:val="20"/>
+                                <w:lang w:val="en-US"/>
+                              </w:rPr>
+                            </w:pPr>
+                            <w:r>
+                              <w:rPr>
+                                <w:rFonts w:ascii="Arial" w:hAnsi="Arial" w:cs="Arial"/>
+                                <w:color w:val="404040" w:themeColor="text1" w:themeTint="BF"/>
+                                <w:sz w:val="20"/>
+                                <w:szCs w:val="20"/>
+                                <w:lang w:val="en-US"/>
+                              </w:rPr>
+                              <w:t>e</w:t>
+                            </w:r>
+                            <w:r>
+                              <w:rPr>
+                                <w:rFonts w:ascii="Arial" w:hAnsi="Arial" w:cs="Arial"/>
+                                <w:color w:val="404040" w:themeColor="text1" w:themeTint="BF"/>
+                                <w:sz w:val="20"/>
+                                <w:szCs w:val="20"/>
+                                <w:lang w:val="en-US"/>
+                              </w:rPr>
+                              <w:t>s</w:t>
+                            </w:r>
+                          </w:p>
+                        </w:txbxContent>
+                      </wps:txbx>
+                      <wps:bodyPr rot="0" spcFirstLastPara="0" vertOverflow="overflow" horzOverflow="overflow" vert="horz" wrap="square" lIns="91440" tIns="45720" rIns="91440" bIns="45720" numCol="1" spcCol="0" rtlCol="0" fromWordArt="0" anchor="ctr" anchorCtr="0" forceAA="0" compatLnSpc="1">
+                        <a:prstTxWarp prst="textNoShape">
+                          <a:avLst/>
+                        </a:prstTxWarp>
+                        <a:noAutofit/>
+                      </wps:bodyPr>
+                    </wps:wsp>
+                  </a:graphicData>
+                </a:graphic>
+                <wp14:sizeRelV relativeFrom="margin">
+                  <wp14:pctHeight>0</wp14:pctHeight>
+                </wp14:sizeRelV>
+              </wp:anchor>
+            </w:drawing>
+          </mc:Choice>
+          <mc:Fallback>
+            <w:pict>
+              <v:rect w14:anchorId="6CC19895" id="Rectángulo 252625937" o:spid="_x0000_s1038" style="position:absolute;margin-left:145.75pt;margin-top:9.25pt;width:55.25pt;height:22.6pt;z-index:251665408;visibility:visible;mso-wrap-style:square;mso-height-percent:0;mso-wrap-distance-left:9pt;mso-wrap-distance-top:0;mso-wrap-distance-right:9pt;mso-wrap-distance-bottom:0;mso-position-horizontal:absolute;mso-position-horizontal-relative:margin;mso-position-vertical:absolute;mso-position-vertical-relative:text;mso-height-percent:0;mso-height-relative:margin;v-text-anchor:middle" o:gfxdata="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" fillcolor="white [3212]" stroked="f" strokeweight="1pt">
+                <v:textbox>
+                  <w:txbxContent>
+                    <w:p>
+                      <w:pPr>
+                        <w:jc w:val="center"/>
+                        <w:rPr>
+                          <w:rFonts w:ascii="Arial" w:hAnsi="Arial" w:cs="Arial"/>
+                          <w:color w:val="404040" w:themeColor="text1" w:themeTint="BF"/>
+                          <w:sz w:val="20"/>
+                          <w:szCs w:val="20"/>
+                          <w:lang w:val="en-US"/>
+                        </w:rPr>
+                      </w:pPr>
+                      <w:r>
+                        <w:rPr>
+                          <w:rFonts w:ascii="Arial" w:hAnsi="Arial" w:cs="Arial"/>
+                          <w:color w:val="404040" w:themeColor="text1" w:themeTint="BF"/>
+                          <w:sz w:val="20"/>
+                          <w:szCs w:val="20"/>
+                          <w:lang w:val="en-US"/>
+                        </w:rPr>
+                        <w:t>e</w:t>
+                      </w:r>
+                      <w:r>
+                        <w:rPr>
+                          <w:rFonts w:ascii="Arial" w:hAnsi="Arial" w:cs="Arial"/>
+                          <w:color w:val="404040" w:themeColor="text1" w:themeTint="BF"/>
+                          <w:sz w:val="20"/>
+                          <w:szCs w:val="20"/>
+                          <w:lang w:val="en-US"/>
+                        </w:rPr>
+                        <w:t>s</w:t>
+                      </w:r>
+                    </w:p>
+                  </w:txbxContent>
+                </v:textbox>
+                <w10:wrap anchorx="margin"/>
+              </v:rect>
+            </w:pict>
+          </mc:Fallback>
+        </mc:AlternateContent>
+      </w:r>
+      <w:r>
+        <w:rPr>
+          <w:noProof/>
+        </w:rPr>
         <w:drawing>
-          <wp:anchor distT="0" distB="0" distL="114300" distR="114300" simplePos="0" relativeHeight="251658240" behindDoc="1" locked="0" layoutInCell="1" allowOverlap="1" wp14:anchorId="48B46E4D" wp14:editId="4028BDA7">
+          <wp:anchor distT="0" distB="0" distL="114300" distR="114300" simplePos="0" relativeHeight="251658240" behindDoc="1" locked="0" layoutInCell="1" allowOverlap="1" wp14:anchorId="48B46E4D" wp14:editId="6EC4F1F2">
             <wp:simplePos x="0" y="0"/>
             <wp:positionH relativeFrom="margin">
               <wp:posOffset>-270244</wp:posOffset>
@@ -148,7 +1833,7 @@
               <wp:posOffset>-393405</wp:posOffset>
             </wp:positionV>
             <wp:extent cx="9605010" cy="7464056"/>
-            <wp:effectExtent l="38100" t="38100" r="0" b="0"/>
+            <wp:effectExtent l="0" t="38100" r="0" b="0"/>
             <wp:wrapNone/>
             <wp:docPr id="1" name="Diagrama 1"/>
             <wp:cNvGraphicFramePr/>
@@ -1372,14 +3057,14 @@
       </dgm:t>
     </dgm:pt>
     <dgm:pt modelId="{01578522-FF9E-44F1-B145-05E7BBC531FC}">
-      <dgm:prSet phldrT="[Texto]"/>
+      <dgm:prSet phldrT="[Texto]" custT="1"/>
       <dgm:spPr/>
       <dgm:t>
         <a:bodyPr/>
         <a:lstStyle/>
         <a:p>
           <a:r>
-            <a:rPr lang="es-CO"/>
+            <a:rPr lang="es-CO" sz="2000"/>
             <a:t>React</a:t>
           </a:r>
         </a:p>
@@ -1452,7 +3137,7 @@
         <a:p>
           <a:r>
             <a:rPr lang="es-CO"/>
-            <a:t>Facebook</a:t>
+            <a:t>Un framework</a:t>
           </a:r>
         </a:p>
       </dgm:t>
@@ -1488,7 +3173,7 @@
         <a:p>
           <a:r>
             <a:rPr lang="es-CO"/>
-            <a:t>Codigo reutilizable</a:t>
+            <a:t>El código reutilizable</a:t>
           </a:r>
         </a:p>
       </dgm:t>
@@ -1632,7 +3317,7 @@
         <a:p>
           <a:r>
             <a:rPr lang="es-CO"/>
-            <a:t>Estados, Props y Métodos</a:t>
+            <a:t>Optimizar los tiempos de desarro</a:t>
           </a:r>
         </a:p>
       </dgm:t>
@@ -1757,6 +3442,114 @@
       </dgm:t>
     </dgm:pt>
     <dgm:pt modelId="{B56FA2AC-5DE9-4017-A236-06DB0B191A08}" type="sibTrans" cxnId="{85F76809-663B-4228-BBEC-A0ABBFA6B98F}">
+      <dgm:prSet/>
+      <dgm:spPr/>
+      <dgm:t>
+        <a:bodyPr/>
+        <a:lstStyle/>
+        <a:p>
+          <a:endParaRPr lang="es-CO"/>
+        </a:p>
+      </dgm:t>
+    </dgm:pt>
+    <dgm:pt modelId="{40D9231E-25B6-47C6-8D6E-8E56D6C4DB19}">
+      <dgm:prSet phldrT="[Texto]"/>
+      <dgm:spPr/>
+      <dgm:t>
+        <a:bodyPr/>
+        <a:lstStyle/>
+        <a:p>
+          <a:r>
+            <a:rPr lang="es-CO"/>
+            <a:t>Estados, Props y Métodos</a:t>
+          </a:r>
+        </a:p>
+      </dgm:t>
+    </dgm:pt>
+    <dgm:pt modelId="{C39AFD50-B92B-4236-AFA9-C84ABBCF2DDA}" type="parTrans" cxnId="{BFF6F505-99EA-4335-B980-AED4A0D8AB95}">
+      <dgm:prSet/>
+      <dgm:spPr/>
+      <dgm:t>
+        <a:bodyPr/>
+        <a:lstStyle/>
+        <a:p>
+          <a:endParaRPr lang="es-CO"/>
+        </a:p>
+      </dgm:t>
+    </dgm:pt>
+    <dgm:pt modelId="{9F6BB630-B2A5-4C12-80D3-293310988B18}" type="sibTrans" cxnId="{BFF6F505-99EA-4335-B980-AED4A0D8AB95}">
+      <dgm:prSet/>
+      <dgm:spPr/>
+      <dgm:t>
+        <a:bodyPr/>
+        <a:lstStyle/>
+        <a:p>
+          <a:endParaRPr lang="es-CO"/>
+        </a:p>
+      </dgm:t>
+    </dgm:pt>
+    <dgm:pt modelId="{A153F4E7-408C-493A-B929-D96D8C4E48A3}">
+      <dgm:prSet phldrT="[Texto]"/>
+      <dgm:spPr/>
+      <dgm:t>
+        <a:bodyPr/>
+        <a:lstStyle/>
+        <a:p>
+          <a:r>
+            <a:rPr lang="es-CO"/>
+            <a:t>Obtener inerfaces mas dinámicas y eficientes</a:t>
+          </a:r>
+        </a:p>
+      </dgm:t>
+    </dgm:pt>
+    <dgm:pt modelId="{0B4ABDBC-F2C2-40D3-B1C6-A38C04BBA76F}" type="parTrans" cxnId="{BC7D7B51-9207-459C-AE59-1CD933273460}">
+      <dgm:prSet/>
+      <dgm:spPr/>
+      <dgm:t>
+        <a:bodyPr/>
+        <a:lstStyle/>
+        <a:p>
+          <a:endParaRPr lang="es-CO"/>
+        </a:p>
+      </dgm:t>
+    </dgm:pt>
+    <dgm:pt modelId="{9AA35139-3DE4-4546-8201-DF33AD83457D}" type="sibTrans" cxnId="{BC7D7B51-9207-459C-AE59-1CD933273460}">
+      <dgm:prSet/>
+      <dgm:spPr/>
+      <dgm:t>
+        <a:bodyPr/>
+        <a:lstStyle/>
+        <a:p>
+          <a:endParaRPr lang="es-CO"/>
+        </a:p>
+      </dgm:t>
+    </dgm:pt>
+    <dgm:pt modelId="{226C381B-365F-4730-B22B-7C629E072BB6}">
+      <dgm:prSet phldrT="[Texto]"/>
+      <dgm:spPr/>
+      <dgm:t>
+        <a:bodyPr/>
+        <a:lstStyle/>
+        <a:p>
+          <a:r>
+            <a:rPr lang="es-CO"/>
+            <a:t>Facebook</a:t>
+          </a:r>
+        </a:p>
+      </dgm:t>
+    </dgm:pt>
+    <dgm:pt modelId="{D868EBF6-5449-46F1-B779-F41E86860CCA}" type="parTrans" cxnId="{614472DC-D5C1-4F73-BBFC-12CFBE5C0AD1}">
+      <dgm:prSet/>
+      <dgm:spPr/>
+      <dgm:t>
+        <a:bodyPr/>
+        <a:lstStyle/>
+        <a:p>
+          <a:endParaRPr lang="es-CO"/>
+        </a:p>
+      </dgm:t>
+    </dgm:pt>
+    <dgm:pt modelId="{A091AEFF-2187-4D4B-992F-AABA36D1C6AF}" type="sibTrans" cxnId="{614472DC-D5C1-4F73-BBFC-12CFBE5C0AD1}">
       <dgm:prSet/>
       <dgm:spPr/>
       <dgm:t>
@@ -1793,7 +3586,7 @@
       <dgm:spPr/>
     </dgm:pt>
     <dgm:pt modelId="{B3995B1E-2EA5-47B5-9C3B-3D019AA0FEE1}" type="pres">
-      <dgm:prSet presAssocID="{01578522-FF9E-44F1-B145-05E7BBC531FC}" presName="rootText1" presStyleLbl="node0" presStyleIdx="0" presStyleCnt="1" custScaleY="45587" custLinFactY="-100000" custLinFactNeighborX="-2052" custLinFactNeighborY="-132934">
+      <dgm:prSet presAssocID="{01578522-FF9E-44F1-B145-05E7BBC531FC}" presName="rootText1" presStyleLbl="node0" presStyleIdx="0" presStyleCnt="1" custScaleX="90027" custScaleY="24979" custLinFactY="-100000" custLinFactNeighborX="-2052" custLinFactNeighborY="-132934">
         <dgm:presLayoutVars>
           <dgm:chPref val="3"/>
         </dgm:presLayoutVars>
@@ -1825,7 +3618,7 @@
       <dgm:spPr/>
     </dgm:pt>
     <dgm:pt modelId="{2313CCC5-C81A-4392-86CB-4307372BB683}" type="pres">
-      <dgm:prSet presAssocID="{547AE7C2-6146-4CF7-A4EB-D64F1AEB1E48}" presName="rootText" presStyleLbl="node2" presStyleIdx="0" presStyleCnt="3" custScaleY="41565" custLinFactNeighborX="-1731" custLinFactNeighborY="-66822">
+      <dgm:prSet presAssocID="{547AE7C2-6146-4CF7-A4EB-D64F1AEB1E48}" presName="rootText" presStyleLbl="node2" presStyleIdx="0" presStyleCnt="3" custScaleY="41565" custLinFactNeighborX="3098" custLinFactNeighborY="-55164">
         <dgm:presLayoutVars>
           <dgm:chPref val="3"/>
         </dgm:presLayoutVars>
@@ -1841,7 +3634,7 @@
       <dgm:spPr/>
     </dgm:pt>
     <dgm:pt modelId="{4481F566-4BB9-4D12-AA46-87AAE062C8D8}" type="pres">
-      <dgm:prSet presAssocID="{B94EEB08-77D1-4FB5-9145-3C8459044B0F}" presName="Name37" presStyleLbl="parChTrans1D3" presStyleIdx="0" presStyleCnt="3"/>
+      <dgm:prSet presAssocID="{B94EEB08-77D1-4FB5-9145-3C8459044B0F}" presName="Name37" presStyleLbl="parChTrans1D3" presStyleIdx="0" presStyleCnt="4"/>
       <dgm:spPr/>
     </dgm:pt>
     <dgm:pt modelId="{E6EF6357-5D6F-488C-8F91-2BF27990EC15}" type="pres">
@@ -1857,7 +3650,7 @@
       <dgm:spPr/>
     </dgm:pt>
     <dgm:pt modelId="{BAAB5338-1912-40D5-8251-520357EB2495}" type="pres">
-      <dgm:prSet presAssocID="{99998212-8764-4198-AD96-55B25E0E0A10}" presName="rootText" presStyleLbl="node3" presStyleIdx="0" presStyleCnt="3" custScaleX="81021" custScaleY="54031" custLinFactNeighborX="-920" custLinFactNeighborY="-73328">
+      <dgm:prSet presAssocID="{99998212-8764-4198-AD96-55B25E0E0A10}" presName="rootText" presStyleLbl="node3" presStyleIdx="0" presStyleCnt="4" custScaleX="81021" custScaleY="54031" custLinFactNeighborX="-4473" custLinFactNeighborY="-25134">
         <dgm:presLayoutVars>
           <dgm:chPref val="3"/>
         </dgm:presLayoutVars>
@@ -1865,7 +3658,7 @@
       <dgm:spPr/>
     </dgm:pt>
     <dgm:pt modelId="{3B212D36-7E24-456E-BBC7-57F674A9BFF1}" type="pres">
-      <dgm:prSet presAssocID="{99998212-8764-4198-AD96-55B25E0E0A10}" presName="rootConnector" presStyleLbl="node3" presStyleIdx="0" presStyleCnt="3"/>
+      <dgm:prSet presAssocID="{99998212-8764-4198-AD96-55B25E0E0A10}" presName="rootConnector" presStyleLbl="node3" presStyleIdx="0" presStyleCnt="4"/>
       <dgm:spPr/>
     </dgm:pt>
     <dgm:pt modelId="{FF273B09-A564-4D66-AB4B-4487874D5FA3}" type="pres">
@@ -1873,7 +3666,7 @@
       <dgm:spPr/>
     </dgm:pt>
     <dgm:pt modelId="{6FAFA94E-EB75-43F5-AB1B-04743610FF3F}" type="pres">
-      <dgm:prSet presAssocID="{81C4AC75-D5DF-458A-847D-3E40D8C986F3}" presName="Name37" presStyleLbl="parChTrans1D4" presStyleIdx="0" presStyleCnt="4"/>
+      <dgm:prSet presAssocID="{81C4AC75-D5DF-458A-847D-3E40D8C986F3}" presName="Name37" presStyleLbl="parChTrans1D4" presStyleIdx="0" presStyleCnt="6"/>
       <dgm:spPr/>
     </dgm:pt>
     <dgm:pt modelId="{BA950240-76E2-417F-BA60-385CE8567BB6}" type="pres">
@@ -1889,7 +3682,7 @@
       <dgm:spPr/>
     </dgm:pt>
     <dgm:pt modelId="{49683117-267C-44BF-B0E7-2A23534536DE}" type="pres">
-      <dgm:prSet presAssocID="{BE08AADA-82BE-4174-9973-C35A33797C8B}" presName="rootText" presStyleLbl="node4" presStyleIdx="0" presStyleCnt="4" custScaleX="81021" custScaleY="54031" custLinFactNeighborX="-488" custLinFactNeighborY="-69001">
+      <dgm:prSet presAssocID="{BE08AADA-82BE-4174-9973-C35A33797C8B}" presName="rootText" presStyleLbl="node4" presStyleIdx="0" presStyleCnt="6" custScaleX="81021" custScaleY="54031" custLinFactNeighborX="-4432" custLinFactNeighborY="3201">
         <dgm:presLayoutVars>
           <dgm:chPref val="3"/>
         </dgm:presLayoutVars>
@@ -1897,7 +3690,7 @@
       <dgm:spPr/>
     </dgm:pt>
     <dgm:pt modelId="{BCFC0D64-B523-4853-B341-0592B5AA7D4D}" type="pres">
-      <dgm:prSet presAssocID="{BE08AADA-82BE-4174-9973-C35A33797C8B}" presName="rootConnector" presStyleLbl="node4" presStyleIdx="0" presStyleCnt="4"/>
+      <dgm:prSet presAssocID="{BE08AADA-82BE-4174-9973-C35A33797C8B}" presName="rootConnector" presStyleLbl="node4" presStyleIdx="0" presStyleCnt="6"/>
       <dgm:spPr/>
     </dgm:pt>
     <dgm:pt modelId="{5537F2AE-F389-46BF-BB0D-14AA2F4F1C73}" type="pres">
@@ -1905,7 +3698,7 @@
       <dgm:spPr/>
     </dgm:pt>
     <dgm:pt modelId="{65BB2BDA-CB07-4E9B-A32B-7F3AB6D13271}" type="pres">
-      <dgm:prSet presAssocID="{73CCF898-1B57-47E3-B4F7-DDDCCB7BE368}" presName="Name37" presStyleLbl="parChTrans1D4" presStyleIdx="1" presStyleCnt="4"/>
+      <dgm:prSet presAssocID="{73CCF898-1B57-47E3-B4F7-DDDCCB7BE368}" presName="Name37" presStyleLbl="parChTrans1D4" presStyleIdx="1" presStyleCnt="6"/>
       <dgm:spPr/>
     </dgm:pt>
     <dgm:pt modelId="{DDC340D4-9B8C-4344-96AE-3D25C0BC943B}" type="pres">
@@ -1921,7 +3714,7 @@
       <dgm:spPr/>
     </dgm:pt>
     <dgm:pt modelId="{04CEF7EB-85EF-4C3E-85B9-E83A4A131429}" type="pres">
-      <dgm:prSet presAssocID="{8FDB66C1-AA34-4669-9242-FFB1B8096E98}" presName="rootText" presStyleLbl="node4" presStyleIdx="1" presStyleCnt="4" custScaleX="81021" custScaleY="54031" custLinFactNeighborX="378" custLinFactNeighborY="-69001">
+      <dgm:prSet presAssocID="{8FDB66C1-AA34-4669-9242-FFB1B8096E98}" presName="rootText" presStyleLbl="node4" presStyleIdx="1" presStyleCnt="6" custScaleX="81021" custScaleY="54031" custLinFactNeighborX="-5474" custLinFactNeighborY="25240">
         <dgm:presLayoutVars>
           <dgm:chPref val="3"/>
         </dgm:presLayoutVars>
@@ -1929,11 +3722,47 @@
       <dgm:spPr/>
     </dgm:pt>
     <dgm:pt modelId="{34B5A821-BC9F-4919-B1DB-22622C8A8688}" type="pres">
-      <dgm:prSet presAssocID="{8FDB66C1-AA34-4669-9242-FFB1B8096E98}" presName="rootConnector" presStyleLbl="node4" presStyleIdx="1" presStyleCnt="4"/>
+      <dgm:prSet presAssocID="{8FDB66C1-AA34-4669-9242-FFB1B8096E98}" presName="rootConnector" presStyleLbl="node4" presStyleIdx="1" presStyleCnt="6"/>
       <dgm:spPr/>
     </dgm:pt>
     <dgm:pt modelId="{D0901A70-1370-43C5-9EC5-FA6D5E573281}" type="pres">
       <dgm:prSet presAssocID="{8FDB66C1-AA34-4669-9242-FFB1B8096E98}" presName="hierChild4" presStyleCnt="0"/>
+      <dgm:spPr/>
+    </dgm:pt>
+    <dgm:pt modelId="{BF512E99-0170-4B7C-98A1-982AF79F273F}" type="pres">
+      <dgm:prSet presAssocID="{C39AFD50-B92B-4236-AFA9-C84ABBCF2DDA}" presName="Name37" presStyleLbl="parChTrans1D4" presStyleIdx="2" presStyleCnt="6"/>
+      <dgm:spPr/>
+    </dgm:pt>
+    <dgm:pt modelId="{CB70FEA0-DC89-4B62-8919-2E1A6F827BAD}" type="pres">
+      <dgm:prSet presAssocID="{40D9231E-25B6-47C6-8D6E-8E56D6C4DB19}" presName="hierRoot2" presStyleCnt="0">
+        <dgm:presLayoutVars>
+          <dgm:hierBranch val="init"/>
+        </dgm:presLayoutVars>
+      </dgm:prSet>
+      <dgm:spPr/>
+    </dgm:pt>
+    <dgm:pt modelId="{2C176257-36DE-46EF-86E3-78EA62043C3B}" type="pres">
+      <dgm:prSet presAssocID="{40D9231E-25B6-47C6-8D6E-8E56D6C4DB19}" presName="rootComposite" presStyleCnt="0"/>
+      <dgm:spPr/>
+    </dgm:pt>
+    <dgm:pt modelId="{96F4988E-7788-44E7-A88B-A0841ABDF37D}" type="pres">
+      <dgm:prSet presAssocID="{40D9231E-25B6-47C6-8D6E-8E56D6C4DB19}" presName="rootText" presStyleLbl="node4" presStyleIdx="2" presStyleCnt="6" custScaleX="81021" custScaleY="54031" custLinFactNeighborX="-25381" custLinFactNeighborY="50019">
+        <dgm:presLayoutVars>
+          <dgm:chPref val="3"/>
+        </dgm:presLayoutVars>
+      </dgm:prSet>
+      <dgm:spPr/>
+    </dgm:pt>
+    <dgm:pt modelId="{13A3A63B-5A19-4866-AF9E-6F4BDC1321D2}" type="pres">
+      <dgm:prSet presAssocID="{40D9231E-25B6-47C6-8D6E-8E56D6C4DB19}" presName="rootConnector" presStyleLbl="node4" presStyleIdx="2" presStyleCnt="6"/>
+      <dgm:spPr/>
+    </dgm:pt>
+    <dgm:pt modelId="{475D04B2-9A7B-47AD-82BA-8C2C504DAE83}" type="pres">
+      <dgm:prSet presAssocID="{40D9231E-25B6-47C6-8D6E-8E56D6C4DB19}" presName="hierChild4" presStyleCnt="0"/>
+      <dgm:spPr/>
+    </dgm:pt>
+    <dgm:pt modelId="{A4D656C3-4A1C-4351-B66E-F0B30EE2D5DF}" type="pres">
+      <dgm:prSet presAssocID="{40D9231E-25B6-47C6-8D6E-8E56D6C4DB19}" presName="hierChild5" presStyleCnt="0"/>
       <dgm:spPr/>
     </dgm:pt>
     <dgm:pt modelId="{304202D2-CF4B-4057-97DC-C70688B88181}" type="pres">
@@ -1969,7 +3798,7 @@
       <dgm:spPr/>
     </dgm:pt>
     <dgm:pt modelId="{C691B9A2-ACC4-4D05-A882-F4B6261365E2}" type="pres">
-      <dgm:prSet presAssocID="{794F431E-AD4C-4B13-94FE-636FC00ECECE}" presName="rootText" presStyleLbl="node2" presStyleIdx="1" presStyleCnt="3" custScaleX="62534" custScaleY="38830" custLinFactNeighborX="-1565" custLinFactNeighborY="-59278">
+      <dgm:prSet presAssocID="{794F431E-AD4C-4B13-94FE-636FC00ECECE}" presName="rootText" presStyleLbl="node2" presStyleIdx="1" presStyleCnt="3" custScaleX="62534" custScaleY="38830" custLinFactNeighborX="1147" custLinFactNeighborY="-8944">
         <dgm:presLayoutVars>
           <dgm:chPref val="3"/>
         </dgm:presLayoutVars>
@@ -1985,7 +3814,7 @@
       <dgm:spPr/>
     </dgm:pt>
     <dgm:pt modelId="{2FEA4E0B-0A0F-40DE-8583-BB86BAEEE969}" type="pres">
-      <dgm:prSet presAssocID="{DA43C870-E370-4D90-9FDD-2AB65F06A91F}" presName="Name37" presStyleLbl="parChTrans1D3" presStyleIdx="1" presStyleCnt="3"/>
+      <dgm:prSet presAssocID="{DA43C870-E370-4D90-9FDD-2AB65F06A91F}" presName="Name37" presStyleLbl="parChTrans1D3" presStyleIdx="1" presStyleCnt="4"/>
       <dgm:spPr/>
     </dgm:pt>
     <dgm:pt modelId="{581E918A-E49E-48C6-93A9-A6A178EEE738}" type="pres">
@@ -2001,7 +3830,7 @@
       <dgm:spPr/>
     </dgm:pt>
     <dgm:pt modelId="{61D4EE64-EB65-4E7D-929B-A81A7F1BFDE2}" type="pres">
-      <dgm:prSet presAssocID="{8F4916AD-E07F-4D8A-A2F9-DC2C6952B949}" presName="rootText" presStyleLbl="node3" presStyleIdx="1" presStyleCnt="3" custScaleX="62534" custScaleY="47273" custLinFactNeighborX="-15140" custLinFactNeighborY="-59278">
+      <dgm:prSet presAssocID="{8F4916AD-E07F-4D8A-A2F9-DC2C6952B949}" presName="rootText" presStyleLbl="node3" presStyleIdx="1" presStyleCnt="4" custScaleX="62534" custScaleY="47273" custLinFactY="21551" custLinFactNeighborX="45357" custLinFactNeighborY="100000">
         <dgm:presLayoutVars>
           <dgm:chPref val="3"/>
         </dgm:presLayoutVars>
@@ -2009,7 +3838,7 @@
       <dgm:spPr/>
     </dgm:pt>
     <dgm:pt modelId="{A458134B-2A77-4FCF-A8E0-51DA7BE3E930}" type="pres">
-      <dgm:prSet presAssocID="{8F4916AD-E07F-4D8A-A2F9-DC2C6952B949}" presName="rootConnector" presStyleLbl="node3" presStyleIdx="1" presStyleCnt="3"/>
+      <dgm:prSet presAssocID="{8F4916AD-E07F-4D8A-A2F9-DC2C6952B949}" presName="rootConnector" presStyleLbl="node3" presStyleIdx="1" presStyleCnt="4"/>
       <dgm:spPr/>
     </dgm:pt>
     <dgm:pt modelId="{336681C9-F7ED-462C-88FC-D5E904EA7D22}" type="pres">
@@ -2017,7 +3846,7 @@
       <dgm:spPr/>
     </dgm:pt>
     <dgm:pt modelId="{03ADED69-C8CA-4745-BEED-976AFF0EA7A4}" type="pres">
-      <dgm:prSet presAssocID="{E7D6D4A5-E412-4142-9F01-283831761EE3}" presName="Name37" presStyleLbl="parChTrans1D4" presStyleIdx="2" presStyleCnt="4"/>
+      <dgm:prSet presAssocID="{E7D6D4A5-E412-4142-9F01-283831761EE3}" presName="Name37" presStyleLbl="parChTrans1D4" presStyleIdx="3" presStyleCnt="6"/>
       <dgm:spPr/>
     </dgm:pt>
     <dgm:pt modelId="{CCC329D3-4E61-45C4-B779-42D561FE8F0E}" type="pres">
@@ -2033,7 +3862,7 @@
       <dgm:spPr/>
     </dgm:pt>
     <dgm:pt modelId="{D76D9C7C-F89D-4B84-B871-FD25B06B4605}" type="pres">
-      <dgm:prSet presAssocID="{D9E598B0-FC52-4944-8964-36E6015292AC}" presName="rootText" presStyleLbl="node4" presStyleIdx="2" presStyleCnt="4" custScaleX="62534" custScaleY="47273" custLinFactNeighborX="-15140" custLinFactNeighborY="-59278">
+      <dgm:prSet presAssocID="{D9E598B0-FC52-4944-8964-36E6015292AC}" presName="rootText" presStyleLbl="node4" presStyleIdx="3" presStyleCnt="6" custScaleX="62534" custScaleY="47273" custLinFactY="48165" custLinFactNeighborX="44240" custLinFactNeighborY="100000">
         <dgm:presLayoutVars>
           <dgm:chPref val="3"/>
         </dgm:presLayoutVars>
@@ -2041,7 +3870,7 @@
       <dgm:spPr/>
     </dgm:pt>
     <dgm:pt modelId="{41409B40-06CF-41E2-A6D4-FA748E20D30B}" type="pres">
-      <dgm:prSet presAssocID="{D9E598B0-FC52-4944-8964-36E6015292AC}" presName="rootConnector" presStyleLbl="node4" presStyleIdx="2" presStyleCnt="4"/>
+      <dgm:prSet presAssocID="{D9E598B0-FC52-4944-8964-36E6015292AC}" presName="rootConnector" presStyleLbl="node4" presStyleIdx="3" presStyleCnt="6"/>
       <dgm:spPr/>
     </dgm:pt>
     <dgm:pt modelId="{B14CCAF0-94C5-4858-AB41-B1C35FD84CC5}" type="pres">
@@ -2049,7 +3878,7 @@
       <dgm:spPr/>
     </dgm:pt>
     <dgm:pt modelId="{0CEB6539-38AF-4B5B-82B0-82BC0A354CD4}" type="pres">
-      <dgm:prSet presAssocID="{455CA660-CB8D-462E-AEB4-2EB708E50779}" presName="Name37" presStyleLbl="parChTrans1D4" presStyleIdx="3" presStyleCnt="4"/>
+      <dgm:prSet presAssocID="{455CA660-CB8D-462E-AEB4-2EB708E50779}" presName="Name37" presStyleLbl="parChTrans1D4" presStyleIdx="4" presStyleCnt="6"/>
       <dgm:spPr/>
     </dgm:pt>
     <dgm:pt modelId="{C7924B82-8CF9-400D-8E49-59D504268E77}" type="pres">
@@ -2065,7 +3894,7 @@
       <dgm:spPr/>
     </dgm:pt>
     <dgm:pt modelId="{A5ED462B-CF39-4544-8A71-89483754A22B}" type="pres">
-      <dgm:prSet presAssocID="{261D15AA-D21D-49DC-BAF5-C346A246EA56}" presName="rootText" presStyleLbl="node4" presStyleIdx="3" presStyleCnt="4" custScaleX="62534" custScaleY="47273" custLinFactNeighborX="-15140" custLinFactNeighborY="-59278">
+      <dgm:prSet presAssocID="{261D15AA-D21D-49DC-BAF5-C346A246EA56}" presName="rootText" presStyleLbl="node4" presStyleIdx="4" presStyleCnt="6" custScaleX="62534" custScaleY="47273" custLinFactY="79064" custLinFactNeighborX="28776" custLinFactNeighborY="100000">
         <dgm:presLayoutVars>
           <dgm:chPref val="3"/>
         </dgm:presLayoutVars>
@@ -2073,7 +3902,7 @@
       <dgm:spPr/>
     </dgm:pt>
     <dgm:pt modelId="{5461834B-4DD6-4F1B-AD8A-9C7313629268}" type="pres">
-      <dgm:prSet presAssocID="{261D15AA-D21D-49DC-BAF5-C346A246EA56}" presName="rootConnector" presStyleLbl="node4" presStyleIdx="3" presStyleCnt="4"/>
+      <dgm:prSet presAssocID="{261D15AA-D21D-49DC-BAF5-C346A246EA56}" presName="rootConnector" presStyleLbl="node4" presStyleIdx="4" presStyleCnt="6"/>
       <dgm:spPr/>
     </dgm:pt>
     <dgm:pt modelId="{D9FDC2FF-B241-41A5-8858-F26C9DDA4DF9}" type="pres">
@@ -2090,6 +3919,42 @@
     </dgm:pt>
     <dgm:pt modelId="{ED0FA974-B3FA-4441-92B1-E06726E572A2}" type="pres">
       <dgm:prSet presAssocID="{8F4916AD-E07F-4D8A-A2F9-DC2C6952B949}" presName="hierChild5" presStyleCnt="0"/>
+      <dgm:spPr/>
+    </dgm:pt>
+    <dgm:pt modelId="{1412BA4F-C39C-490C-8139-A067EA5EAD4D}" type="pres">
+      <dgm:prSet presAssocID="{D868EBF6-5449-46F1-B779-F41E86860CCA}" presName="Name37" presStyleLbl="parChTrans1D3" presStyleIdx="2" presStyleCnt="4"/>
+      <dgm:spPr/>
+    </dgm:pt>
+    <dgm:pt modelId="{993B1E7D-675D-434F-80E4-ACD0F0B40A12}" type="pres">
+      <dgm:prSet presAssocID="{226C381B-365F-4730-B22B-7C629E072BB6}" presName="hierRoot2" presStyleCnt="0">
+        <dgm:presLayoutVars>
+          <dgm:hierBranch val="init"/>
+        </dgm:presLayoutVars>
+      </dgm:prSet>
+      <dgm:spPr/>
+    </dgm:pt>
+    <dgm:pt modelId="{D2244CE6-F0B1-4794-A821-E12DB6ABC237}" type="pres">
+      <dgm:prSet presAssocID="{226C381B-365F-4730-B22B-7C629E072BB6}" presName="rootComposite" presStyleCnt="0"/>
+      <dgm:spPr/>
+    </dgm:pt>
+    <dgm:pt modelId="{85347FB6-B6A7-48F5-98CE-B82A424A57BA}" type="pres">
+      <dgm:prSet presAssocID="{226C381B-365F-4730-B22B-7C629E072BB6}" presName="rootText" presStyleLbl="node3" presStyleIdx="2" presStyleCnt="4" custScaleX="62534" custScaleY="38830" custLinFactNeighborX="-38043" custLinFactNeighborY="19360">
+        <dgm:presLayoutVars>
+          <dgm:chPref val="3"/>
+        </dgm:presLayoutVars>
+      </dgm:prSet>
+      <dgm:spPr/>
+    </dgm:pt>
+    <dgm:pt modelId="{936495EB-E037-46DA-B93C-EAF5A2AB78D1}" type="pres">
+      <dgm:prSet presAssocID="{226C381B-365F-4730-B22B-7C629E072BB6}" presName="rootConnector" presStyleLbl="node3" presStyleIdx="2" presStyleCnt="4"/>
+      <dgm:spPr/>
+    </dgm:pt>
+    <dgm:pt modelId="{E3D028F2-FD9E-43ED-9295-53722D0F6C70}" type="pres">
+      <dgm:prSet presAssocID="{226C381B-365F-4730-B22B-7C629E072BB6}" presName="hierChild4" presStyleCnt="0"/>
+      <dgm:spPr/>
+    </dgm:pt>
+    <dgm:pt modelId="{1629F69E-7A76-4B64-80DB-7916CEBA20B6}" type="pres">
+      <dgm:prSet presAssocID="{226C381B-365F-4730-B22B-7C629E072BB6}" presName="hierChild5" presStyleCnt="0"/>
       <dgm:spPr/>
     </dgm:pt>
     <dgm:pt modelId="{E8A2C93E-E6FB-41EF-B86E-53DDBA0698B0}" type="pres">
@@ -2113,7 +3978,7 @@
       <dgm:spPr/>
     </dgm:pt>
     <dgm:pt modelId="{A1082FD1-9F53-46AD-ACC3-76A949716372}" type="pres">
-      <dgm:prSet presAssocID="{6B309781-FB7D-4AF5-92FC-D17B7A5FB318}" presName="rootText" presStyleLbl="node2" presStyleIdx="2" presStyleCnt="3" custScaleY="31225" custLinFactNeighborX="12" custLinFactNeighborY="-49846">
+      <dgm:prSet presAssocID="{6B309781-FB7D-4AF5-92FC-D17B7A5FB318}" presName="rootText" presStyleLbl="node2" presStyleIdx="2" presStyleCnt="3" custScaleY="31225" custLinFactNeighborX="6496" custLinFactNeighborY="-55245">
         <dgm:presLayoutVars>
           <dgm:chPref val="3"/>
         </dgm:presLayoutVars>
@@ -2129,7 +3994,7 @@
       <dgm:spPr/>
     </dgm:pt>
     <dgm:pt modelId="{B5FC600A-A838-4770-9343-10E9CCC0F87C}" type="pres">
-      <dgm:prSet presAssocID="{A6CD584C-FB9C-4523-BF51-953FDA56AEA5}" presName="Name37" presStyleLbl="parChTrans1D3" presStyleIdx="2" presStyleCnt="3"/>
+      <dgm:prSet presAssocID="{A6CD584C-FB9C-4523-BF51-953FDA56AEA5}" presName="Name37" presStyleLbl="parChTrans1D3" presStyleIdx="3" presStyleCnt="4"/>
       <dgm:spPr/>
     </dgm:pt>
     <dgm:pt modelId="{1B1CE319-7A3E-4148-869D-0240A850F662}" type="pres">
@@ -2145,7 +4010,7 @@
       <dgm:spPr/>
     </dgm:pt>
     <dgm:pt modelId="{D2A65127-1E14-44E7-B0FF-89D294D90085}" type="pres">
-      <dgm:prSet presAssocID="{F74D2479-53EA-4D05-AC27-AD13B4745C0D}" presName="rootText" presStyleLbl="node3" presStyleIdx="2" presStyleCnt="3" custScaleY="31225" custLinFactNeighborX="-15446" custLinFactNeighborY="-50783">
+      <dgm:prSet presAssocID="{F74D2479-53EA-4D05-AC27-AD13B4745C0D}" presName="rootText" presStyleLbl="node3" presStyleIdx="3" presStyleCnt="4" custScaleY="31225" custLinFactNeighborX="9662" custLinFactNeighborY="-29038">
         <dgm:presLayoutVars>
           <dgm:chPref val="3"/>
         </dgm:presLayoutVars>
@@ -2153,11 +4018,47 @@
       <dgm:spPr/>
     </dgm:pt>
     <dgm:pt modelId="{3458AF30-151D-4D7D-9372-4FF03503DFD6}" type="pres">
-      <dgm:prSet presAssocID="{F74D2479-53EA-4D05-AC27-AD13B4745C0D}" presName="rootConnector" presStyleLbl="node3" presStyleIdx="2" presStyleCnt="3"/>
+      <dgm:prSet presAssocID="{F74D2479-53EA-4D05-AC27-AD13B4745C0D}" presName="rootConnector" presStyleLbl="node3" presStyleIdx="3" presStyleCnt="4"/>
       <dgm:spPr/>
     </dgm:pt>
     <dgm:pt modelId="{5E07CF57-75AB-489D-A48F-098461261410}" type="pres">
       <dgm:prSet presAssocID="{F74D2479-53EA-4D05-AC27-AD13B4745C0D}" presName="hierChild4" presStyleCnt="0"/>
+      <dgm:spPr/>
+    </dgm:pt>
+    <dgm:pt modelId="{7468E182-C6A6-426F-AEDF-DF5565DC436B}" type="pres">
+      <dgm:prSet presAssocID="{0B4ABDBC-F2C2-40D3-B1C6-A38C04BBA76F}" presName="Name37" presStyleLbl="parChTrans1D4" presStyleIdx="5" presStyleCnt="6"/>
+      <dgm:spPr/>
+    </dgm:pt>
+    <dgm:pt modelId="{DA9B54D3-C5AC-4AB3-8916-ECA6D39AB743}" type="pres">
+      <dgm:prSet presAssocID="{A153F4E7-408C-493A-B929-D96D8C4E48A3}" presName="hierRoot2" presStyleCnt="0">
+        <dgm:presLayoutVars>
+          <dgm:hierBranch val="init"/>
+        </dgm:presLayoutVars>
+      </dgm:prSet>
+      <dgm:spPr/>
+    </dgm:pt>
+    <dgm:pt modelId="{5DFE6EE2-CA27-48B3-A749-F8C2A5FA9139}" type="pres">
+      <dgm:prSet presAssocID="{A153F4E7-408C-493A-B929-D96D8C4E48A3}" presName="rootComposite" presStyleCnt="0"/>
+      <dgm:spPr/>
+    </dgm:pt>
+    <dgm:pt modelId="{A0CB4C6C-C819-4388-8E1B-161B5729CAAC}" type="pres">
+      <dgm:prSet presAssocID="{A153F4E7-408C-493A-B929-D96D8C4E48A3}" presName="rootText" presStyleLbl="node4" presStyleIdx="5" presStyleCnt="6" custScaleY="49660" custLinFactNeighborX="-15084" custLinFactNeighborY="17031">
+        <dgm:presLayoutVars>
+          <dgm:chPref val="3"/>
+        </dgm:presLayoutVars>
+      </dgm:prSet>
+      <dgm:spPr/>
+    </dgm:pt>
+    <dgm:pt modelId="{16252B8D-E483-4685-A35F-730B615C52DF}" type="pres">
+      <dgm:prSet presAssocID="{A153F4E7-408C-493A-B929-D96D8C4E48A3}" presName="rootConnector" presStyleLbl="node4" presStyleIdx="5" presStyleCnt="6"/>
+      <dgm:spPr/>
+    </dgm:pt>
+    <dgm:pt modelId="{45E5B304-D70F-4E8B-8519-2B02CB945A84}" type="pres">
+      <dgm:prSet presAssocID="{A153F4E7-408C-493A-B929-D96D8C4E48A3}" presName="hierChild4" presStyleCnt="0"/>
+      <dgm:spPr/>
+    </dgm:pt>
+    <dgm:pt modelId="{E4EF8C4D-5E35-445A-8231-BB353078A1DA}" type="pres">
+      <dgm:prSet presAssocID="{A153F4E7-408C-493A-B929-D96D8C4E48A3}" presName="hierChild5" presStyleCnt="0"/>
       <dgm:spPr/>
     </dgm:pt>
     <dgm:pt modelId="{BAF3D014-345B-4503-9F81-A806A7C90E8C}" type="pres">
@@ -2177,6 +4078,7 @@
     <dgm:cxn modelId="{A14EA100-03DC-4136-8121-16FCE2AA9726}" type="presOf" srcId="{455CA660-CB8D-462E-AEB4-2EB708E50779}" destId="{0CEB6539-38AF-4B5B-82B0-82BC0A354CD4}" srcOrd="0" destOrd="0" presId="urn:microsoft.com/office/officeart/2005/8/layout/orgChart1"/>
     <dgm:cxn modelId="{595E2F01-1DE9-400C-A286-A1E57E719DEC}" type="presOf" srcId="{01578522-FF9E-44F1-B145-05E7BBC531FC}" destId="{B3995B1E-2EA5-47B5-9C3B-3D019AA0FEE1}" srcOrd="0" destOrd="0" presId="urn:microsoft.com/office/officeart/2005/8/layout/orgChart1"/>
     <dgm:cxn modelId="{C5EEA103-4772-415E-A5AC-2FB35D02BA00}" srcId="{2AF14395-8E4A-4126-B592-7D0BD4AD1588}" destId="{01578522-FF9E-44F1-B145-05E7BBC531FC}" srcOrd="0" destOrd="0" parTransId="{4472FBEA-DF0A-4968-BE5B-6E60483FB723}" sibTransId="{EB2BDFFC-7157-41D7-B777-ABBCBD7FE939}"/>
+    <dgm:cxn modelId="{BFF6F505-99EA-4335-B980-AED4A0D8AB95}" srcId="{8FDB66C1-AA34-4669-9242-FFB1B8096E98}" destId="{40D9231E-25B6-47C6-8D6E-8E56D6C4DB19}" srcOrd="0" destOrd="0" parTransId="{C39AFD50-B92B-4236-AFA9-C84ABBCF2DDA}" sibTransId="{9F6BB630-B2A5-4C12-80D3-293310988B18}"/>
     <dgm:cxn modelId="{A418FC06-8EF4-429D-B70A-06C03F09F056}" type="presOf" srcId="{261D15AA-D21D-49DC-BAF5-C346A246EA56}" destId="{A5ED462B-CF39-4544-8A71-89483754A22B}" srcOrd="0" destOrd="0" presId="urn:microsoft.com/office/officeart/2005/8/layout/orgChart1"/>
     <dgm:cxn modelId="{E9C16409-866E-44F6-BFE5-6F2270C7FA6D}" type="presOf" srcId="{99998212-8764-4198-AD96-55B25E0E0A10}" destId="{3B212D36-7E24-456E-BBC7-57F674A9BFF1}" srcOrd="1" destOrd="0" presId="urn:microsoft.com/office/officeart/2005/8/layout/orgChart1"/>
     <dgm:cxn modelId="{85F76809-663B-4228-BBEC-A0ABBFA6B98F}" srcId="{D9E598B0-FC52-4944-8964-36E6015292AC}" destId="{261D15AA-D21D-49DC-BAF5-C346A246EA56}" srcOrd="0" destOrd="0" parTransId="{455CA660-CB8D-462E-AEB4-2EB708E50779}" sibTransId="{B56FA2AC-5DE9-4017-A236-06DB0B191A08}"/>
@@ -2184,23 +4086,28 @@
     <dgm:cxn modelId="{F9D2CF13-85A0-4192-9355-57AF1FA9D2F1}" type="presOf" srcId="{99998212-8764-4198-AD96-55B25E0E0A10}" destId="{BAAB5338-1912-40D5-8251-520357EB2495}" srcOrd="0" destOrd="0" presId="urn:microsoft.com/office/officeart/2005/8/layout/orgChart1"/>
     <dgm:cxn modelId="{CF8BE317-4A02-40FD-9BC2-CC83DCEDD80A}" type="presOf" srcId="{6B309781-FB7D-4AF5-92FC-D17B7A5FB318}" destId="{862AF752-269E-412F-B023-E212E582749D}" srcOrd="1" destOrd="0" presId="urn:microsoft.com/office/officeart/2005/8/layout/orgChart1"/>
     <dgm:cxn modelId="{85C96918-45CA-46D1-AFB6-4C7694CDDFFA}" type="presOf" srcId="{547AE7C2-6146-4CF7-A4EB-D64F1AEB1E48}" destId="{2313CCC5-C81A-4392-86CB-4307372BB683}" srcOrd="0" destOrd="0" presId="urn:microsoft.com/office/officeart/2005/8/layout/orgChart1"/>
+    <dgm:cxn modelId="{5BEB7F18-0826-403E-823B-8DFC84CB389C}" type="presOf" srcId="{A153F4E7-408C-493A-B929-D96D8C4E48A3}" destId="{16252B8D-E483-4685-A35F-730B615C52DF}" srcOrd="1" destOrd="0" presId="urn:microsoft.com/office/officeart/2005/8/layout/orgChart1"/>
     <dgm:cxn modelId="{DC11CF2E-E003-4D91-B24B-F28AA079B031}" type="presOf" srcId="{01578522-FF9E-44F1-B145-05E7BBC531FC}" destId="{34FFA561-6A8E-4B30-98AD-D1044D1C627E}" srcOrd="1" destOrd="0" presId="urn:microsoft.com/office/officeart/2005/8/layout/orgChart1"/>
     <dgm:cxn modelId="{8E1D3036-9DC7-4CA8-AB65-38A45309DF82}" type="presOf" srcId="{8F4916AD-E07F-4D8A-A2F9-DC2C6952B949}" destId="{61D4EE64-EB65-4E7D-929B-A81A7F1BFDE2}" srcOrd="0" destOrd="0" presId="urn:microsoft.com/office/officeart/2005/8/layout/orgChart1"/>
     <dgm:cxn modelId="{8B46F739-C3B8-4CBE-A63F-E2D65BD020F8}" type="presOf" srcId="{6B309781-FB7D-4AF5-92FC-D17B7A5FB318}" destId="{A1082FD1-9F53-46AD-ACC3-76A949716372}" srcOrd="0" destOrd="0" presId="urn:microsoft.com/office/officeart/2005/8/layout/orgChart1"/>
     <dgm:cxn modelId="{C6CF463A-F109-48A9-825A-D02C075F1EF7}" type="presOf" srcId="{81C4AC75-D5DF-458A-847D-3E40D8C986F3}" destId="{6FAFA94E-EB75-43F5-AB1B-04743610FF3F}" srcOrd="0" destOrd="0" presId="urn:microsoft.com/office/officeart/2005/8/layout/orgChart1"/>
+    <dgm:cxn modelId="{DDE3555E-42BE-444E-9105-6710245DBF81}" type="presOf" srcId="{40D9231E-25B6-47C6-8D6E-8E56D6C4DB19}" destId="{96F4988E-7788-44E7-A88B-A0841ABDF37D}" srcOrd="0" destOrd="0" presId="urn:microsoft.com/office/officeart/2005/8/layout/orgChart1"/>
     <dgm:cxn modelId="{CF0B0862-AC93-4529-886D-2349C17660E7}" type="presOf" srcId="{A6CD584C-FB9C-4523-BF51-953FDA56AEA5}" destId="{B5FC600A-A838-4770-9343-10E9CCC0F87C}" srcOrd="0" destOrd="0" presId="urn:microsoft.com/office/officeart/2005/8/layout/orgChart1"/>
     <dgm:cxn modelId="{9E760946-85C4-4206-B8C2-B861F41B4F5E}" type="presOf" srcId="{0357C3EF-BDBF-4E77-A3A6-ECADF00E887F}" destId="{DAF9E0EC-5F6D-4C4C-B388-EE0250721B55}" srcOrd="0" destOrd="0" presId="urn:microsoft.com/office/officeart/2005/8/layout/orgChart1"/>
     <dgm:cxn modelId="{C11E8866-22DF-47E7-B2F5-47A380FE9F47}" srcId="{01578522-FF9E-44F1-B145-05E7BBC531FC}" destId="{547AE7C2-6146-4CF7-A4EB-D64F1AEB1E48}" srcOrd="0" destOrd="0" parTransId="{0357C3EF-BDBF-4E77-A3A6-ECADF00E887F}" sibTransId="{9D79A378-D3CF-450B-9DA3-D5EF771C8ED2}"/>
     <dgm:cxn modelId="{9251DB6B-A023-4B22-8B3C-CD1B977FF643}" type="presOf" srcId="{BE08AADA-82BE-4174-9973-C35A33797C8B}" destId="{BCFC0D64-B523-4853-B341-0592B5AA7D4D}" srcOrd="1" destOrd="0" presId="urn:microsoft.com/office/officeart/2005/8/layout/orgChart1"/>
     <dgm:cxn modelId="{D6A5F36F-4496-4845-8BE3-6C82F20FAD36}" srcId="{01578522-FF9E-44F1-B145-05E7BBC531FC}" destId="{794F431E-AD4C-4B13-94FE-636FC00ECECE}" srcOrd="1" destOrd="0" parTransId="{4333FBD4-2AFE-4EE5-8067-BD6A7A4CDFCD}" sibTransId="{77F585BF-07D5-4403-9F72-B57B2A3EC891}"/>
     <dgm:cxn modelId="{26966250-4586-48AA-A77D-00DEE65AB4E1}" type="presOf" srcId="{794F431E-AD4C-4B13-94FE-636FC00ECECE}" destId="{0B63BFE8-4AAF-43D6-99CF-DC1592148292}" srcOrd="1" destOrd="0" presId="urn:microsoft.com/office/officeart/2005/8/layout/orgChart1"/>
+    <dgm:cxn modelId="{BC7D7B51-9207-459C-AE59-1CD933273460}" srcId="{F74D2479-53EA-4D05-AC27-AD13B4745C0D}" destId="{A153F4E7-408C-493A-B929-D96D8C4E48A3}" srcOrd="0" destOrd="0" parTransId="{0B4ABDBC-F2C2-40D3-B1C6-A38C04BBA76F}" sibTransId="{9AA35139-3DE4-4546-8201-DF33AD83457D}"/>
     <dgm:cxn modelId="{94105254-E7EA-402B-95CB-19D8843D05B6}" type="presOf" srcId="{E7D6D4A5-E412-4142-9F01-283831761EE3}" destId="{03ADED69-C8CA-4745-BEED-976AFF0EA7A4}" srcOrd="0" destOrd="0" presId="urn:microsoft.com/office/officeart/2005/8/layout/orgChart1"/>
     <dgm:cxn modelId="{36A6C155-FB94-4980-9579-69E4B3E668D2}" type="presOf" srcId="{73CCF898-1B57-47E3-B4F7-DDDCCB7BE368}" destId="{65BB2BDA-CB07-4E9B-A32B-7F3AB6D13271}" srcOrd="0" destOrd="0" presId="urn:microsoft.com/office/officeart/2005/8/layout/orgChart1"/>
     <dgm:cxn modelId="{5E64277F-C038-40F2-8214-C9458FD40C73}" type="presOf" srcId="{8FDB66C1-AA34-4669-9242-FFB1B8096E98}" destId="{34B5A821-BC9F-4919-B1DB-22622C8A8688}" srcOrd="1" destOrd="0" presId="urn:microsoft.com/office/officeart/2005/8/layout/orgChart1"/>
     <dgm:cxn modelId="{8F715088-08E1-4178-9173-F58ED16F8D4A}" type="presOf" srcId="{E2201D48-3BD9-4429-B9ED-370227B1DFAB}" destId="{A166F785-16F3-43AA-B344-FA6C5882A2CF}" srcOrd="0" destOrd="0" presId="urn:microsoft.com/office/officeart/2005/8/layout/orgChart1"/>
     <dgm:cxn modelId="{409E9788-1901-4D69-A2F8-0057BF2B57B5}" srcId="{01578522-FF9E-44F1-B145-05E7BBC531FC}" destId="{6B309781-FB7D-4AF5-92FC-D17B7A5FB318}" srcOrd="2" destOrd="0" parTransId="{E2201D48-3BD9-4429-B9ED-370227B1DFAB}" sibTransId="{E0705F2E-9F86-40E5-8CD8-63206C88B30C}"/>
+    <dgm:cxn modelId="{16B8B58A-FFF6-405A-8AAD-E55C6439907D}" type="presOf" srcId="{40D9231E-25B6-47C6-8D6E-8E56D6C4DB19}" destId="{13A3A63B-5A19-4866-AF9E-6F4BDC1321D2}" srcOrd="1" destOrd="0" presId="urn:microsoft.com/office/officeart/2005/8/layout/orgChart1"/>
     <dgm:cxn modelId="{0499158F-2024-448E-AA89-6246B2A48845}" srcId="{794F431E-AD4C-4B13-94FE-636FC00ECECE}" destId="{8F4916AD-E07F-4D8A-A2F9-DC2C6952B949}" srcOrd="0" destOrd="0" parTransId="{DA43C870-E370-4D90-9FDD-2AB65F06A91F}" sibTransId="{641EA54E-6456-4B52-B7C2-96422DB0E5E3}"/>
     <dgm:cxn modelId="{E5CB3C95-064C-4D05-B57F-DC8C4089824A}" type="presOf" srcId="{BE08AADA-82BE-4174-9973-C35A33797C8B}" destId="{49683117-267C-44BF-B0E7-2A23534536DE}" srcOrd="0" destOrd="0" presId="urn:microsoft.com/office/officeart/2005/8/layout/orgChart1"/>
+    <dgm:cxn modelId="{8C0BA795-496B-450B-B3C0-CA1CFA0D241A}" type="presOf" srcId="{C39AFD50-B92B-4236-AFA9-C84ABBCF2DDA}" destId="{BF512E99-0170-4B7C-98A1-982AF79F273F}" srcOrd="0" destOrd="0" presId="urn:microsoft.com/office/officeart/2005/8/layout/orgChart1"/>
     <dgm:cxn modelId="{ADACA0A1-2F70-4B79-976B-655B1BBE0024}" type="presOf" srcId="{2AF14395-8E4A-4126-B592-7D0BD4AD1588}" destId="{0FDE889C-F294-400E-9682-73320DC98651}" srcOrd="0" destOrd="0" presId="urn:microsoft.com/office/officeart/2005/8/layout/orgChart1"/>
     <dgm:cxn modelId="{58CAB3AA-FAFF-432D-BFF4-71059623D968}" srcId="{6B309781-FB7D-4AF5-92FC-D17B7A5FB318}" destId="{F74D2479-53EA-4D05-AC27-AD13B4745C0D}" srcOrd="0" destOrd="0" parTransId="{A6CD584C-FB9C-4523-BF51-953FDA56AEA5}" sibTransId="{201135DE-BD05-46CF-A57F-A148E2335FAC}"/>
     <dgm:cxn modelId="{8A9793AE-FD96-43D9-B832-5908F7E4B983}" type="presOf" srcId="{D9E598B0-FC52-4944-8964-36E6015292AC}" destId="{41409B40-06CF-41E2-A6D4-FA748E20D30B}" srcOrd="1" destOrd="0" presId="urn:microsoft.com/office/officeart/2005/8/layout/orgChart1"/>
@@ -2209,11 +4116,17 @@
     <dgm:cxn modelId="{CCBFA6B1-3043-4187-8FA4-65D90BEE27AC}" type="presOf" srcId="{D9E598B0-FC52-4944-8964-36E6015292AC}" destId="{D76D9C7C-F89D-4B84-B871-FD25B06B4605}" srcOrd="0" destOrd="0" presId="urn:microsoft.com/office/officeart/2005/8/layout/orgChart1"/>
     <dgm:cxn modelId="{A1354DB8-52D9-48E5-8D20-E55AEE6CE4DC}" type="presOf" srcId="{B94EEB08-77D1-4FB5-9145-3C8459044B0F}" destId="{4481F566-4BB9-4D12-AA46-87AAE062C8D8}" srcOrd="0" destOrd="0" presId="urn:microsoft.com/office/officeart/2005/8/layout/orgChart1"/>
     <dgm:cxn modelId="{FFD679C7-5D56-4AB1-94FC-9D164B4668D1}" type="presOf" srcId="{F74D2479-53EA-4D05-AC27-AD13B4745C0D}" destId="{3458AF30-151D-4D7D-9372-4FF03503DFD6}" srcOrd="1" destOrd="0" presId="urn:microsoft.com/office/officeart/2005/8/layout/orgChart1"/>
+    <dgm:cxn modelId="{323B73C8-73C3-4176-BBF2-9A8B8EF5D004}" type="presOf" srcId="{D868EBF6-5449-46F1-B779-F41E86860CCA}" destId="{1412BA4F-C39C-490C-8139-A067EA5EAD4D}" srcOrd="0" destOrd="0" presId="urn:microsoft.com/office/officeart/2005/8/layout/orgChart1"/>
     <dgm:cxn modelId="{99EE79CA-D1E9-4E50-94F4-CDC805BCD336}" srcId="{99998212-8764-4198-AD96-55B25E0E0A10}" destId="{BE08AADA-82BE-4174-9973-C35A33797C8B}" srcOrd="0" destOrd="0" parTransId="{81C4AC75-D5DF-458A-847D-3E40D8C986F3}" sibTransId="{12191475-6EF6-4B87-A734-DC14E609F84B}"/>
     <dgm:cxn modelId="{72EEF4CD-91F8-41BE-B51A-4246F443ED8C}" type="presOf" srcId="{261D15AA-D21D-49DC-BAF5-C346A246EA56}" destId="{5461834B-4DD6-4F1B-AD8A-9C7313629268}" srcOrd="1" destOrd="0" presId="urn:microsoft.com/office/officeart/2005/8/layout/orgChart1"/>
+    <dgm:cxn modelId="{0B633AD2-DFDE-4136-A377-3EB5EB20795C}" type="presOf" srcId="{226C381B-365F-4730-B22B-7C629E072BB6}" destId="{936495EB-E037-46DA-B93C-EAF5A2AB78D1}" srcOrd="1" destOrd="0" presId="urn:microsoft.com/office/officeart/2005/8/layout/orgChart1"/>
     <dgm:cxn modelId="{C79BF8D4-6C3D-4D2B-81A3-C5E02ED06B2E}" type="presOf" srcId="{8F4916AD-E07F-4D8A-A2F9-DC2C6952B949}" destId="{A458134B-2A77-4FCF-A8E0-51DA7BE3E930}" srcOrd="1" destOrd="0" presId="urn:microsoft.com/office/officeart/2005/8/layout/orgChart1"/>
     <dgm:cxn modelId="{E892FFD6-3CB8-45AD-A12D-C92D11297275}" srcId="{547AE7C2-6146-4CF7-A4EB-D64F1AEB1E48}" destId="{99998212-8764-4198-AD96-55B25E0E0A10}" srcOrd="0" destOrd="0" parTransId="{B94EEB08-77D1-4FB5-9145-3C8459044B0F}" sibTransId="{1EB3D51F-3871-4B73-9FD6-F43849AD8325}"/>
     <dgm:cxn modelId="{6F87CED7-CCD5-4A90-B7B6-0DE7C5DDDC11}" srcId="{BE08AADA-82BE-4174-9973-C35A33797C8B}" destId="{8FDB66C1-AA34-4669-9242-FFB1B8096E98}" srcOrd="0" destOrd="0" parTransId="{73CCF898-1B57-47E3-B4F7-DDDCCB7BE368}" sibTransId="{FC052C3C-DE00-47F9-A2E9-B31237D5188E}"/>
+    <dgm:cxn modelId="{614472DC-D5C1-4F73-BBFC-12CFBE5C0AD1}" srcId="{794F431E-AD4C-4B13-94FE-636FC00ECECE}" destId="{226C381B-365F-4730-B22B-7C629E072BB6}" srcOrd="1" destOrd="0" parTransId="{D868EBF6-5449-46F1-B779-F41E86860CCA}" sibTransId="{A091AEFF-2187-4D4B-992F-AABA36D1C6AF}"/>
+    <dgm:cxn modelId="{F681B4E3-AA41-45A6-99A7-ED96CF86BDB9}" type="presOf" srcId="{226C381B-365F-4730-B22B-7C629E072BB6}" destId="{85347FB6-B6A7-48F5-98CE-B82A424A57BA}" srcOrd="0" destOrd="0" presId="urn:microsoft.com/office/officeart/2005/8/layout/orgChart1"/>
+    <dgm:cxn modelId="{DAF2E2E5-B0D6-4AB3-8211-315F99DDEF24}" type="presOf" srcId="{0B4ABDBC-F2C2-40D3-B1C6-A38C04BBA76F}" destId="{7468E182-C6A6-426F-AEDF-DF5565DC436B}" srcOrd="0" destOrd="0" presId="urn:microsoft.com/office/officeart/2005/8/layout/orgChart1"/>
+    <dgm:cxn modelId="{497947E9-DD5A-4EB7-BEB3-4F4F18D5C6BE}" type="presOf" srcId="{A153F4E7-408C-493A-B929-D96D8C4E48A3}" destId="{A0CB4C6C-C819-4388-8E1B-161B5729CAAC}" srcOrd="0" destOrd="0" presId="urn:microsoft.com/office/officeart/2005/8/layout/orgChart1"/>
     <dgm:cxn modelId="{CA4503EA-F904-4317-819B-9B5624C98C92}" type="presOf" srcId="{8FDB66C1-AA34-4669-9242-FFB1B8096E98}" destId="{04CEF7EB-85EF-4C3E-85B9-E83A4A131429}" srcOrd="0" destOrd="0" presId="urn:microsoft.com/office/officeart/2005/8/layout/orgChart1"/>
     <dgm:cxn modelId="{50467BEA-3891-4FDD-B711-6F066C2A1D2A}" type="presOf" srcId="{794F431E-AD4C-4B13-94FE-636FC00ECECE}" destId="{C691B9A2-ACC4-4D05-A882-F4B6261365E2}" srcOrd="0" destOrd="0" presId="urn:microsoft.com/office/officeart/2005/8/layout/orgChart1"/>
     <dgm:cxn modelId="{BA9F1DEB-6538-46B5-A172-32E78FDB719C}" type="presOf" srcId="{4333FBD4-2AFE-4EE5-8067-BD6A7A4CDFCD}" destId="{2935D56E-5BF9-4CD8-BFB5-F313A26D9B1F}" srcOrd="0" destOrd="0" presId="urn:microsoft.com/office/officeart/2005/8/layout/orgChart1"/>
@@ -2247,6 +4160,13 @@
     <dgm:cxn modelId="{8572E9B1-1AF1-497C-8298-BBDDCDA5A2E8}" type="presParOf" srcId="{32692BDA-9478-4B92-BF10-2DD9A82DF9DF}" destId="{04CEF7EB-85EF-4C3E-85B9-E83A4A131429}" srcOrd="0" destOrd="0" presId="urn:microsoft.com/office/officeart/2005/8/layout/orgChart1"/>
     <dgm:cxn modelId="{1F560532-3F79-40D4-B42E-765EEC643D1C}" type="presParOf" srcId="{32692BDA-9478-4B92-BF10-2DD9A82DF9DF}" destId="{34B5A821-BC9F-4919-B1DB-22622C8A8688}" srcOrd="1" destOrd="0" presId="urn:microsoft.com/office/officeart/2005/8/layout/orgChart1"/>
     <dgm:cxn modelId="{85922B5F-A754-4C5D-8B64-A0412430E617}" type="presParOf" srcId="{DDC340D4-9B8C-4344-96AE-3D25C0BC943B}" destId="{D0901A70-1370-43C5-9EC5-FA6D5E573281}" srcOrd="1" destOrd="0" presId="urn:microsoft.com/office/officeart/2005/8/layout/orgChart1"/>
+    <dgm:cxn modelId="{FDBEFC5D-4DA2-40E4-8BBA-17D45A6CE1A2}" type="presParOf" srcId="{D0901A70-1370-43C5-9EC5-FA6D5E573281}" destId="{BF512E99-0170-4B7C-98A1-982AF79F273F}" srcOrd="0" destOrd="0" presId="urn:microsoft.com/office/officeart/2005/8/layout/orgChart1"/>
+    <dgm:cxn modelId="{2BBA6C18-B2A9-4353-A662-7123CBD4871E}" type="presParOf" srcId="{D0901A70-1370-43C5-9EC5-FA6D5E573281}" destId="{CB70FEA0-DC89-4B62-8919-2E1A6F827BAD}" srcOrd="1" destOrd="0" presId="urn:microsoft.com/office/officeart/2005/8/layout/orgChart1"/>
+    <dgm:cxn modelId="{5C0C0165-15BA-4979-8C13-D307EAF90352}" type="presParOf" srcId="{CB70FEA0-DC89-4B62-8919-2E1A6F827BAD}" destId="{2C176257-36DE-46EF-86E3-78EA62043C3B}" srcOrd="0" destOrd="0" presId="urn:microsoft.com/office/officeart/2005/8/layout/orgChart1"/>
+    <dgm:cxn modelId="{56B1342D-D133-4602-8E70-0376F3381ACC}" type="presParOf" srcId="{2C176257-36DE-46EF-86E3-78EA62043C3B}" destId="{96F4988E-7788-44E7-A88B-A0841ABDF37D}" srcOrd="0" destOrd="0" presId="urn:microsoft.com/office/officeart/2005/8/layout/orgChart1"/>
+    <dgm:cxn modelId="{22448E85-8119-4F39-80EC-882F47C328BD}" type="presParOf" srcId="{2C176257-36DE-46EF-86E3-78EA62043C3B}" destId="{13A3A63B-5A19-4866-AF9E-6F4BDC1321D2}" srcOrd="1" destOrd="0" presId="urn:microsoft.com/office/officeart/2005/8/layout/orgChart1"/>
+    <dgm:cxn modelId="{39164A9C-B327-49A4-82AB-CB542FC658C5}" type="presParOf" srcId="{CB70FEA0-DC89-4B62-8919-2E1A6F827BAD}" destId="{475D04B2-9A7B-47AD-82BA-8C2C504DAE83}" srcOrd="1" destOrd="0" presId="urn:microsoft.com/office/officeart/2005/8/layout/orgChart1"/>
+    <dgm:cxn modelId="{629A55D0-E684-44F6-9CD0-587172704355}" type="presParOf" srcId="{CB70FEA0-DC89-4B62-8919-2E1A6F827BAD}" destId="{A4D656C3-4A1C-4351-B66E-F0B30EE2D5DF}" srcOrd="2" destOrd="0" presId="urn:microsoft.com/office/officeart/2005/8/layout/orgChart1"/>
     <dgm:cxn modelId="{D0508B91-6DFE-4E5E-BE86-F6D3C32DAB3B}" type="presParOf" srcId="{DDC340D4-9B8C-4344-96AE-3D25C0BC943B}" destId="{304202D2-CF4B-4057-97DC-C70688B88181}" srcOrd="2" destOrd="0" presId="urn:microsoft.com/office/officeart/2005/8/layout/orgChart1"/>
     <dgm:cxn modelId="{8D0494BA-8393-4D1F-ADF9-B91B55F0DE9A}" type="presParOf" srcId="{BA950240-76E2-417F-BA60-385CE8567BB6}" destId="{B3AE00CF-9C63-4A19-B5AC-3649EDBA3C4D}" srcOrd="2" destOrd="0" presId="urn:microsoft.com/office/officeart/2005/8/layout/orgChart1"/>
     <dgm:cxn modelId="{B63B18B4-2BE2-4D92-A192-69C9C46E45EE}" type="presParOf" srcId="{E6EF6357-5D6F-488C-8F91-2BF27990EC15}" destId="{3BCBB933-B289-4726-B111-E9A0AF7AA972}" srcOrd="2" destOrd="0" presId="urn:microsoft.com/office/officeart/2005/8/layout/orgChart1"/>
@@ -2278,6 +4198,13 @@
     <dgm:cxn modelId="{431E3D30-2200-4FCC-8836-E106EA08445B}" type="presParOf" srcId="{C7924B82-8CF9-400D-8E49-59D504268E77}" destId="{0C57FF3C-5EEE-4ACF-B172-2C22CB4D0DFB}" srcOrd="2" destOrd="0" presId="urn:microsoft.com/office/officeart/2005/8/layout/orgChart1"/>
     <dgm:cxn modelId="{622828F6-AE8A-4F59-8F34-D32FA029ADBB}" type="presParOf" srcId="{CCC329D3-4E61-45C4-B779-42D561FE8F0E}" destId="{45CB7BB7-B63F-4498-BBE1-A184F3FB1099}" srcOrd="2" destOrd="0" presId="urn:microsoft.com/office/officeart/2005/8/layout/orgChart1"/>
     <dgm:cxn modelId="{B6A3C232-8D00-4DDA-9046-E7B10163569C}" type="presParOf" srcId="{581E918A-E49E-48C6-93A9-A6A178EEE738}" destId="{ED0FA974-B3FA-4441-92B1-E06726E572A2}" srcOrd="2" destOrd="0" presId="urn:microsoft.com/office/officeart/2005/8/layout/orgChart1"/>
+    <dgm:cxn modelId="{15D0FB69-A2DD-4F88-8E73-3F8F5FA25366}" type="presParOf" srcId="{506C1B66-C8B2-471C-B796-065B396AD5AC}" destId="{1412BA4F-C39C-490C-8139-A067EA5EAD4D}" srcOrd="2" destOrd="0" presId="urn:microsoft.com/office/officeart/2005/8/layout/orgChart1"/>
+    <dgm:cxn modelId="{9CC82F7D-5427-43E6-B188-6464A28D4B3B}" type="presParOf" srcId="{506C1B66-C8B2-471C-B796-065B396AD5AC}" destId="{993B1E7D-675D-434F-80E4-ACD0F0B40A12}" srcOrd="3" destOrd="0" presId="urn:microsoft.com/office/officeart/2005/8/layout/orgChart1"/>
+    <dgm:cxn modelId="{C04EDF55-F17D-4A8D-A722-C85263E9895A}" type="presParOf" srcId="{993B1E7D-675D-434F-80E4-ACD0F0B40A12}" destId="{D2244CE6-F0B1-4794-A821-E12DB6ABC237}" srcOrd="0" destOrd="0" presId="urn:microsoft.com/office/officeart/2005/8/layout/orgChart1"/>
+    <dgm:cxn modelId="{78ACD21E-1688-4CDD-8917-FBA5840D629D}" type="presParOf" srcId="{D2244CE6-F0B1-4794-A821-E12DB6ABC237}" destId="{85347FB6-B6A7-48F5-98CE-B82A424A57BA}" srcOrd="0" destOrd="0" presId="urn:microsoft.com/office/officeart/2005/8/layout/orgChart1"/>
+    <dgm:cxn modelId="{D42DC87B-0891-446D-896F-EA36A5265527}" type="presParOf" srcId="{D2244CE6-F0B1-4794-A821-E12DB6ABC237}" destId="{936495EB-E037-46DA-B93C-EAF5A2AB78D1}" srcOrd="1" destOrd="0" presId="urn:microsoft.com/office/officeart/2005/8/layout/orgChart1"/>
+    <dgm:cxn modelId="{C30F0084-AD78-4102-9793-8EB9CBE55B3E}" type="presParOf" srcId="{993B1E7D-675D-434F-80E4-ACD0F0B40A12}" destId="{E3D028F2-FD9E-43ED-9295-53722D0F6C70}" srcOrd="1" destOrd="0" presId="urn:microsoft.com/office/officeart/2005/8/layout/orgChart1"/>
+    <dgm:cxn modelId="{9487F52A-BF62-4025-B352-BB2B25F64F22}" type="presParOf" srcId="{993B1E7D-675D-434F-80E4-ACD0F0B40A12}" destId="{1629F69E-7A76-4B64-80DB-7916CEBA20B6}" srcOrd="2" destOrd="0" presId="urn:microsoft.com/office/officeart/2005/8/layout/orgChart1"/>
     <dgm:cxn modelId="{1BC13F2D-87F8-4E29-8A21-4C66102DD12F}" type="presParOf" srcId="{33DA4C41-936D-445E-A40D-17BB9DC22479}" destId="{E8A2C93E-E6FB-41EF-B86E-53DDBA0698B0}" srcOrd="2" destOrd="0" presId="urn:microsoft.com/office/officeart/2005/8/layout/orgChart1"/>
     <dgm:cxn modelId="{A6BC6C5E-31DD-4274-B093-56CDC96FB074}" type="presParOf" srcId="{452651CA-7AC8-4389-AC93-5071291C3717}" destId="{A166F785-16F3-43AA-B344-FA6C5882A2CF}" srcOrd="4" destOrd="0" presId="urn:microsoft.com/office/officeart/2005/8/layout/orgChart1"/>
     <dgm:cxn modelId="{106A83C5-6487-442A-91A4-1ADED29FC0A2}" type="presParOf" srcId="{452651CA-7AC8-4389-AC93-5071291C3717}" destId="{BF85F720-BF15-4260-B8A7-8744AE2F33BC}" srcOrd="5" destOrd="0" presId="urn:microsoft.com/office/officeart/2005/8/layout/orgChart1"/>
@@ -2291,6 +4218,13 @@
     <dgm:cxn modelId="{7324B660-13C8-4177-949A-B22143CD7671}" type="presParOf" srcId="{C720D48F-ADD2-457F-B379-0750458F0865}" destId="{D2A65127-1E14-44E7-B0FF-89D294D90085}" srcOrd="0" destOrd="0" presId="urn:microsoft.com/office/officeart/2005/8/layout/orgChart1"/>
     <dgm:cxn modelId="{907A40F4-84F9-4EB5-990E-1DFDED3FCF4C}" type="presParOf" srcId="{C720D48F-ADD2-457F-B379-0750458F0865}" destId="{3458AF30-151D-4D7D-9372-4FF03503DFD6}" srcOrd="1" destOrd="0" presId="urn:microsoft.com/office/officeart/2005/8/layout/orgChart1"/>
     <dgm:cxn modelId="{609A92B3-6CF7-40A4-8965-553AA3F33EA9}" type="presParOf" srcId="{1B1CE319-7A3E-4148-869D-0240A850F662}" destId="{5E07CF57-75AB-489D-A48F-098461261410}" srcOrd="1" destOrd="0" presId="urn:microsoft.com/office/officeart/2005/8/layout/orgChart1"/>
+    <dgm:cxn modelId="{72824B2A-597E-43A8-A129-82D9795BCE47}" type="presParOf" srcId="{5E07CF57-75AB-489D-A48F-098461261410}" destId="{7468E182-C6A6-426F-AEDF-DF5565DC436B}" srcOrd="0" destOrd="0" presId="urn:microsoft.com/office/officeart/2005/8/layout/orgChart1"/>
+    <dgm:cxn modelId="{339B7E18-6452-4D3D-BD2F-791891F6A4F1}" type="presParOf" srcId="{5E07CF57-75AB-489D-A48F-098461261410}" destId="{DA9B54D3-C5AC-4AB3-8916-ECA6D39AB743}" srcOrd="1" destOrd="0" presId="urn:microsoft.com/office/officeart/2005/8/layout/orgChart1"/>
+    <dgm:cxn modelId="{17EEAD82-6114-41D4-876B-A971E34D40B6}" type="presParOf" srcId="{DA9B54D3-C5AC-4AB3-8916-ECA6D39AB743}" destId="{5DFE6EE2-CA27-48B3-A749-F8C2A5FA9139}" srcOrd="0" destOrd="0" presId="urn:microsoft.com/office/officeart/2005/8/layout/orgChart1"/>
+    <dgm:cxn modelId="{1E1416B3-EDEF-4123-AA95-783FB01DAAEA}" type="presParOf" srcId="{5DFE6EE2-CA27-48B3-A749-F8C2A5FA9139}" destId="{A0CB4C6C-C819-4388-8E1B-161B5729CAAC}" srcOrd="0" destOrd="0" presId="urn:microsoft.com/office/officeart/2005/8/layout/orgChart1"/>
+    <dgm:cxn modelId="{AB83D422-CAEA-41C2-A68C-DABB8E2320EF}" type="presParOf" srcId="{5DFE6EE2-CA27-48B3-A749-F8C2A5FA9139}" destId="{16252B8D-E483-4685-A35F-730B615C52DF}" srcOrd="1" destOrd="0" presId="urn:microsoft.com/office/officeart/2005/8/layout/orgChart1"/>
+    <dgm:cxn modelId="{7B16C95E-7314-42DF-BBCC-30EE0752A614}" type="presParOf" srcId="{DA9B54D3-C5AC-4AB3-8916-ECA6D39AB743}" destId="{45E5B304-D70F-4E8B-8519-2B02CB945A84}" srcOrd="1" destOrd="0" presId="urn:microsoft.com/office/officeart/2005/8/layout/orgChart1"/>
+    <dgm:cxn modelId="{0B7424FC-2068-4749-A772-1E6F13D11B46}" type="presParOf" srcId="{DA9B54D3-C5AC-4AB3-8916-ECA6D39AB743}" destId="{E4EF8C4D-5E35-445A-8231-BB353078A1DA}" srcOrd="2" destOrd="0" presId="urn:microsoft.com/office/officeart/2005/8/layout/orgChart1"/>
     <dgm:cxn modelId="{645DC397-A42B-4942-B769-D1912861EB34}" type="presParOf" srcId="{1B1CE319-7A3E-4148-869D-0240A850F662}" destId="{BAF3D014-345B-4503-9F81-A806A7C90E8C}" srcOrd="2" destOrd="0" presId="urn:microsoft.com/office/officeart/2005/8/layout/orgChart1"/>
     <dgm:cxn modelId="{AEB657EC-3C06-4561-A73A-474C54896034}" type="presParOf" srcId="{BF85F720-BF15-4260-B8A7-8744AE2F33BC}" destId="{BC93DFE2-281C-4FDB-9A60-7C6049A7A9D9}" srcOrd="2" destOrd="0" presId="urn:microsoft.com/office/officeart/2005/8/layout/orgChart1"/>
     <dgm:cxn modelId="{C10B0614-F2F4-485B-8343-415E7DB84376}" type="presParOf" srcId="{22042319-F193-49E5-819E-8EB039E6422F}" destId="{5D823BCA-D108-4602-AB76-87FC93C90CDB}" srcOrd="2" destOrd="0" presId="urn:microsoft.com/office/officeart/2005/8/layout/orgChart1"/>
@@ -2313,15 +4247,15 @@
       <dsp:cNvGrpSpPr/>
     </dsp:nvGrpSpPr>
     <dsp:grpSpPr/>
-    <dsp:sp modelId="{B5FC600A-A838-4770-9343-10E9CCC0F87C}">
+    <dsp:sp modelId="{7468E182-C6A6-426F-AEDF-DF5565DC436B}">
       <dsp:nvSpPr>
         <dsp:cNvPr id="0" name=""/>
         <dsp:cNvSpPr/>
       </dsp:nvSpPr>
       <dsp:spPr>
         <a:xfrm>
-          <a:off x="6193816" y="1697491"/>
-          <a:ext cx="91440" cy="825656"/>
+          <a:off x="6863676" y="2496552"/>
+          <a:ext cx="231683" cy="1341926"/>
         </a:xfrm>
         <a:custGeom>
           <a:avLst/>
@@ -2332,10 +4266,79 @@
           <a:pathLst>
             <a:path>
               <a:moveTo>
-                <a:pt x="59064" y="0"/>
+                <a:pt x="231683" y="0"/>
               </a:moveTo>
               <a:lnTo>
-                <a:pt x="45720" y="825656"/>
+                <a:pt x="0" y="1341926"/>
+              </a:lnTo>
+            </a:path>
+          </a:pathLst>
+        </a:custGeom>
+        <a:noFill/>
+        <a:ln w="12700" cap="flat" cmpd="sng" algn="ctr">
+          <a:solidFill>
+            <a:schemeClr val="accent1">
+              <a:shade val="80000"/>
+              <a:hueOff val="0"/>
+              <a:satOff val="0"/>
+              <a:lumOff val="0"/>
+              <a:alphaOff val="0"/>
+            </a:schemeClr>
+          </a:solidFill>
+          <a:prstDash val="solid"/>
+          <a:miter lim="800000"/>
+        </a:ln>
+        <a:effectLst/>
+        <a:scene3d>
+          <a:camera prst="orthographicFront"/>
+          <a:lightRig rig="threePt" dir="t">
+            <a:rot lat="0" lon="0" rev="7500000"/>
+          </a:lightRig>
+        </a:scene3d>
+        <a:sp3d z="-40000" prstMaterial="matte"/>
+      </dsp:spPr>
+      <dsp:style>
+        <a:lnRef idx="2">
+          <a:scrgbClr r="0" g="0" b="0"/>
+        </a:lnRef>
+        <a:fillRef idx="0">
+          <a:scrgbClr r="0" g="0" b="0"/>
+        </a:fillRef>
+        <a:effectRef idx="0">
+          <a:scrgbClr r="0" g="0" b="0"/>
+        </a:effectRef>
+        <a:fontRef idx="minor"/>
+      </dsp:style>
+    </dsp:sp>
+    <dsp:sp modelId="{B5FC600A-A838-4770-9343-10E9CCC0F87C}">
+      <dsp:nvSpPr>
+        <dsp:cNvPr id="0" name=""/>
+        <dsp:cNvSpPr/>
+      </dsp:nvSpPr>
+      <dsp:spPr>
+        <a:xfrm>
+          <a:off x="7925263" y="1314695"/>
+          <a:ext cx="91440" cy="810714"/>
+        </a:xfrm>
+        <a:custGeom>
+          <a:avLst/>
+          <a:gdLst/>
+          <a:ahLst/>
+          <a:cxnLst/>
+          <a:rect l="0" t="0" r="0" b="0"/>
+          <a:pathLst>
+            <a:path>
+              <a:moveTo>
+                <a:pt x="45720" y="0"/>
+              </a:moveTo>
+              <a:lnTo>
+                <a:pt x="45720" y="561106"/>
+              </a:lnTo>
+              <a:lnTo>
+                <a:pt x="120982" y="561106"/>
+              </a:lnTo>
+              <a:lnTo>
+                <a:pt x="120982" y="810714"/>
               </a:lnTo>
             </a:path>
           </a:pathLst>
@@ -2383,8 +4386,8 @@
       </dsp:nvSpPr>
       <dsp:spPr>
         <a:xfrm>
-          <a:off x="4378513" y="664118"/>
-          <a:ext cx="3039818" cy="578483"/>
+          <a:off x="4456572" y="296902"/>
+          <a:ext cx="3514411" cy="646650"/>
         </a:xfrm>
         <a:custGeom>
           <a:avLst/>
@@ -2398,13 +4401,13 @@
                 <a:pt x="0" y="0"/>
               </a:moveTo>
               <a:lnTo>
-                <a:pt x="0" y="272552"/>
+                <a:pt x="0" y="397042"/>
               </a:lnTo>
               <a:lnTo>
-                <a:pt x="3039818" y="272552"/>
+                <a:pt x="3514411" y="397042"/>
               </a:lnTo>
               <a:lnTo>
-                <a:pt x="3039818" y="578483"/>
+                <a:pt x="3514411" y="646650"/>
               </a:lnTo>
             </a:path>
           </a:pathLst>
@@ -2445,15 +4448,15 @@
         <a:fontRef idx="minor"/>
       </dsp:style>
     </dsp:sp>
-    <dsp:sp modelId="{0CEB6539-38AF-4B5B-82B0-82BC0A354CD4}">
+    <dsp:sp modelId="{1412BA4F-C39C-490C-8139-A067EA5EAD4D}">
       <dsp:nvSpPr>
         <dsp:cNvPr id="0" name=""/>
         <dsp:cNvSpPr/>
       </dsp:nvSpPr>
       <dsp:spPr>
         <a:xfrm>
-          <a:off x="3268374" y="4271959"/>
-          <a:ext cx="273301" cy="956202"/>
+          <a:off x="4374106" y="1955427"/>
+          <a:ext cx="91440" cy="835639"/>
         </a:xfrm>
         <a:custGeom>
           <a:avLst/>
@@ -2464,13 +4467,79 @@
           <a:pathLst>
             <a:path>
               <a:moveTo>
-                <a:pt x="0" y="0"/>
+                <a:pt x="45720" y="0"/>
               </a:moveTo>
               <a:lnTo>
-                <a:pt x="0" y="956202"/>
+                <a:pt x="45720" y="586031"/>
               </a:lnTo>
               <a:lnTo>
-                <a:pt x="273301" y="956202"/>
+                <a:pt x="106980" y="586031"/>
+              </a:lnTo>
+              <a:lnTo>
+                <a:pt x="106980" y="835639"/>
+              </a:lnTo>
+            </a:path>
+          </a:pathLst>
+        </a:custGeom>
+        <a:noFill/>
+        <a:ln w="12700" cap="flat" cmpd="sng" algn="ctr">
+          <a:solidFill>
+            <a:schemeClr val="accent1">
+              <a:shade val="80000"/>
+              <a:hueOff val="0"/>
+              <a:satOff val="0"/>
+              <a:lumOff val="0"/>
+              <a:alphaOff val="0"/>
+            </a:schemeClr>
+          </a:solidFill>
+          <a:prstDash val="solid"/>
+          <a:miter lim="800000"/>
+        </a:ln>
+        <a:effectLst/>
+        <a:scene3d>
+          <a:camera prst="orthographicFront"/>
+          <a:lightRig rig="threePt" dir="t">
+            <a:rot lat="0" lon="0" rev="7500000"/>
+          </a:lightRig>
+        </a:scene3d>
+        <a:sp3d z="-40000" prstMaterial="matte"/>
+      </dsp:spPr>
+      <dsp:style>
+        <a:lnRef idx="2">
+          <a:scrgbClr r="0" g="0" b="0"/>
+        </a:lnRef>
+        <a:fillRef idx="0">
+          <a:scrgbClr r="0" g="0" b="0"/>
+        </a:fillRef>
+        <a:effectRef idx="0">
+          <a:scrgbClr r="0" g="0" b="0"/>
+        </a:effectRef>
+        <a:fontRef idx="minor"/>
+      </dsp:style>
+    </dsp:sp>
+    <dsp:sp modelId="{0CEB6539-38AF-4B5B-82B0-82BC0A354CD4}">
+      <dsp:nvSpPr>
+        <dsp:cNvPr id="0" name=""/>
+        <dsp:cNvSpPr/>
+      </dsp:nvSpPr>
+      <dsp:spPr>
+        <a:xfrm>
+          <a:off x="3712093" y="5945050"/>
+          <a:ext cx="144627" cy="1147428"/>
+        </a:xfrm>
+        <a:custGeom>
+          <a:avLst/>
+          <a:gdLst/>
+          <a:ahLst/>
+          <a:cxnLst/>
+          <a:rect l="0" t="0" r="0" b="0"/>
+          <a:pathLst>
+            <a:path>
+              <a:moveTo>
+                <a:pt x="144627" y="0"/>
+              </a:moveTo>
+              <a:lnTo>
+                <a:pt x="0" y="1147428"/>
               </a:lnTo>
             </a:path>
           </a:pathLst>
@@ -2518,8 +4587,8 @@
       </dsp:nvSpPr>
       <dsp:spPr>
         <a:xfrm>
-          <a:off x="3951457" y="2971417"/>
-          <a:ext cx="91440" cy="611862"/>
+          <a:off x="4405628" y="4567607"/>
+          <a:ext cx="91440" cy="815551"/>
         </a:xfrm>
         <a:custGeom>
           <a:avLst/>
@@ -2530,10 +4599,16 @@
           <a:pathLst>
             <a:path>
               <a:moveTo>
-                <a:pt x="45720" y="0"/>
+                <a:pt x="72273" y="0"/>
               </a:moveTo>
               <a:lnTo>
-                <a:pt x="45720" y="611862"/>
+                <a:pt x="72273" y="565943"/>
+              </a:lnTo>
+              <a:lnTo>
+                <a:pt x="45720" y="565943"/>
+              </a:lnTo>
+              <a:lnTo>
+                <a:pt x="45720" y="815551"/>
               </a:lnTo>
             </a:path>
           </a:pathLst>
@@ -2581,8 +4656,8 @@
       </dsp:nvSpPr>
       <dsp:spPr>
         <a:xfrm>
-          <a:off x="3997177" y="1670875"/>
-          <a:ext cx="395525" cy="611862"/>
+          <a:off x="4374106" y="1955427"/>
+          <a:ext cx="91440" cy="2050289"/>
         </a:xfrm>
         <a:custGeom>
           <a:avLst/>
@@ -2593,16 +4668,16 @@
           <a:pathLst>
             <a:path>
               <a:moveTo>
-                <a:pt x="395525" y="0"/>
+                <a:pt x="45720" y="0"/>
               </a:moveTo>
               <a:lnTo>
-                <a:pt x="395525" y="305931"/>
+                <a:pt x="45720" y="1800682"/>
               </a:lnTo>
               <a:lnTo>
-                <a:pt x="0" y="305931"/>
+                <a:pt x="103795" y="1800682"/>
               </a:lnTo>
               <a:lnTo>
-                <a:pt x="0" y="611862"/>
+                <a:pt x="103795" y="2050289"/>
               </a:lnTo>
             </a:path>
           </a:pathLst>
@@ -2650,8 +4725,8 @@
       </dsp:nvSpPr>
       <dsp:spPr>
         <a:xfrm>
-          <a:off x="4332793" y="664118"/>
-          <a:ext cx="91440" cy="441076"/>
+          <a:off x="4374106" y="296902"/>
+          <a:ext cx="91440" cy="1196988"/>
         </a:xfrm>
         <a:custGeom>
           <a:avLst/>
@@ -2662,16 +4737,16 @@
           <a:pathLst>
             <a:path>
               <a:moveTo>
-                <a:pt x="45720" y="0"/>
+                <a:pt x="82465" y="0"/>
               </a:moveTo>
               <a:lnTo>
-                <a:pt x="45720" y="135145"/>
+                <a:pt x="82465" y="947380"/>
               </a:lnTo>
               <a:lnTo>
-                <a:pt x="59909" y="135145"/>
+                <a:pt x="45720" y="947380"/>
               </a:lnTo>
               <a:lnTo>
-                <a:pt x="59909" y="441076"/>
+                <a:pt x="45720" y="1196988"/>
               </a:lnTo>
             </a:path>
           </a:pathLst>
@@ -2712,15 +4787,15 @@
         <a:fontRef idx="minor"/>
       </dsp:style>
     </dsp:sp>
-    <dsp:sp modelId="{65BB2BDA-CB07-4E9B-A32B-7F3AB6D13271}">
+    <dsp:sp modelId="{BF512E99-0170-4B7C-98A1-982AF79F273F}">
       <dsp:nvSpPr>
         <dsp:cNvPr id="0" name=""/>
         <dsp:cNvSpPr/>
       </dsp:nvSpPr>
       <dsp:spPr>
         <a:xfrm>
-          <a:off x="500141" y="4367060"/>
-          <a:ext cx="379329" cy="1005427"/>
+          <a:off x="109273" y="5818546"/>
+          <a:ext cx="184325" cy="1114849"/>
         </a:xfrm>
         <a:custGeom>
           <a:avLst/>
@@ -2731,13 +4806,79 @@
           <a:pathLst>
             <a:path>
               <a:moveTo>
-                <a:pt x="0" y="0"/>
+                <a:pt x="184325" y="0"/>
               </a:moveTo>
               <a:lnTo>
-                <a:pt x="0" y="1005427"/>
+                <a:pt x="0" y="1114849"/>
+              </a:lnTo>
+            </a:path>
+          </a:pathLst>
+        </a:custGeom>
+        <a:noFill/>
+        <a:ln w="12700" cap="flat" cmpd="sng" algn="ctr">
+          <a:solidFill>
+            <a:schemeClr val="accent1">
+              <a:shade val="80000"/>
+              <a:hueOff val="0"/>
+              <a:satOff val="0"/>
+              <a:lumOff val="0"/>
+              <a:alphaOff val="0"/>
+            </a:schemeClr>
+          </a:solidFill>
+          <a:prstDash val="solid"/>
+          <a:miter lim="800000"/>
+        </a:ln>
+        <a:effectLst/>
+        <a:scene3d>
+          <a:camera prst="orthographicFront"/>
+          <a:lightRig rig="threePt" dir="t">
+            <a:rot lat="0" lon="0" rev="7500000"/>
+          </a:lightRig>
+        </a:scene3d>
+        <a:sp3d z="-40000" prstMaterial="matte"/>
+      </dsp:spPr>
+      <dsp:style>
+        <a:lnRef idx="2">
+          <a:scrgbClr r="0" g="0" b="0"/>
+        </a:lnRef>
+        <a:fillRef idx="0">
+          <a:scrgbClr r="0" g="0" b="0"/>
+        </a:fillRef>
+        <a:effectRef idx="0">
+          <a:scrgbClr r="0" g="0" b="0"/>
+        </a:effectRef>
+        <a:fontRef idx="minor"/>
+      </dsp:style>
+    </dsp:sp>
+    <dsp:sp modelId="{65BB2BDA-CB07-4E9B-A32B-7F3AB6D13271}">
+      <dsp:nvSpPr>
+        <dsp:cNvPr id="0" name=""/>
+        <dsp:cNvSpPr/>
+      </dsp:nvSpPr>
+      <dsp:spPr>
+        <a:xfrm>
+          <a:off x="1018297" y="4415156"/>
+          <a:ext cx="91440" cy="761172"/>
+        </a:xfrm>
+        <a:custGeom>
+          <a:avLst/>
+          <a:gdLst/>
+          <a:ahLst/>
+          <a:cxnLst/>
+          <a:rect l="0" t="0" r="0" b="0"/>
+          <a:pathLst>
+            <a:path>
+              <a:moveTo>
+                <a:pt x="70490" y="0"/>
+              </a:moveTo>
+              <a:lnTo>
+                <a:pt x="70490" y="511565"/>
               </a:lnTo>
               <a:lnTo>
-                <a:pt x="379329" y="1005427"/>
+                <a:pt x="45720" y="511565"/>
+              </a:lnTo>
+              <a:lnTo>
+                <a:pt x="45720" y="761172"/>
               </a:lnTo>
             </a:path>
           </a:pathLst>
@@ -2785,8 +4926,8 @@
       </dsp:nvSpPr>
       <dsp:spPr>
         <a:xfrm>
-          <a:off x="1386094" y="2905030"/>
-          <a:ext cx="91440" cy="674898"/>
+          <a:off x="1042092" y="2936932"/>
+          <a:ext cx="91440" cy="836007"/>
         </a:xfrm>
         <a:custGeom>
           <a:avLst/>
@@ -2800,13 +4941,13 @@
                 <a:pt x="45720" y="0"/>
               </a:moveTo>
               <a:lnTo>
-                <a:pt x="45720" y="368967"/>
+                <a:pt x="45720" y="586399"/>
               </a:lnTo>
               <a:lnTo>
-                <a:pt x="58306" y="368967"/>
+                <a:pt x="46694" y="586399"/>
               </a:lnTo>
               <a:lnTo>
-                <a:pt x="58306" y="674898"/>
+                <a:pt x="46694" y="836007"/>
               </a:lnTo>
             </a:path>
           </a:pathLst>
@@ -2854,8 +4995,8 @@
       </dsp:nvSpPr>
       <dsp:spPr>
         <a:xfrm>
-          <a:off x="1386094" y="1600817"/>
-          <a:ext cx="91440" cy="517081"/>
+          <a:off x="1087812" y="1438560"/>
+          <a:ext cx="179979" cy="856154"/>
         </a:xfrm>
         <a:custGeom>
           <a:avLst/>
@@ -2866,16 +5007,16 @@
           <a:pathLst>
             <a:path>
               <a:moveTo>
-                <a:pt x="70719" y="0"/>
+                <a:pt x="179979" y="0"/>
               </a:moveTo>
               <a:lnTo>
-                <a:pt x="70719" y="211150"/>
+                <a:pt x="179979" y="606546"/>
               </a:lnTo>
               <a:lnTo>
-                <a:pt x="45720" y="211150"/>
+                <a:pt x="0" y="606546"/>
               </a:lnTo>
               <a:lnTo>
-                <a:pt x="45720" y="517081"/>
+                <a:pt x="0" y="856154"/>
               </a:lnTo>
             </a:path>
           </a:pathLst>
@@ -2923,8 +5064,8 @@
       </dsp:nvSpPr>
       <dsp:spPr>
         <a:xfrm>
-          <a:off x="1456814" y="664118"/>
-          <a:ext cx="2921699" cy="331174"/>
+          <a:off x="1267792" y="296902"/>
+          <a:ext cx="3188780" cy="647613"/>
         </a:xfrm>
         <a:custGeom>
           <a:avLst/>
@@ -2935,16 +5076,16 @@
           <a:pathLst>
             <a:path>
               <a:moveTo>
-                <a:pt x="2921699" y="0"/>
+                <a:pt x="3188780" y="0"/>
               </a:moveTo>
               <a:lnTo>
-                <a:pt x="2921699" y="25243"/>
+                <a:pt x="3188780" y="398005"/>
               </a:lnTo>
               <a:lnTo>
-                <a:pt x="0" y="25243"/>
+                <a:pt x="0" y="398005"/>
               </a:lnTo>
               <a:lnTo>
-                <a:pt x="0" y="331174"/>
+                <a:pt x="0" y="647613"/>
               </a:lnTo>
             </a:path>
           </a:pathLst>
@@ -2992,8 +5133,8 @@
       </dsp:nvSpPr>
       <dsp:spPr>
         <a:xfrm>
-          <a:off x="2921699" y="0"/>
-          <a:ext cx="2913629" cy="664118"/>
+          <a:off x="3386504" y="0"/>
+          <a:ext cx="2140136" cy="296902"/>
         </a:xfrm>
         <a:prstGeom prst="rect">
           <a:avLst/>
@@ -3089,8 +5230,8 @@
         </a:p>
       </dsp:txBody>
       <dsp:txXfrm>
-        <a:off x="2921699" y="0"/>
-        <a:ext cx="2913629" cy="664118"/>
+        <a:off x="3386504" y="0"/>
+        <a:ext cx="2140136" cy="296902"/>
       </dsp:txXfrm>
     </dsp:sp>
     <dsp:sp modelId="{2313CCC5-C81A-4392-86CB-4307372BB683}">
@@ -3100,8 +5241,8 @@
       </dsp:nvSpPr>
       <dsp:spPr>
         <a:xfrm>
-          <a:off x="0" y="995292"/>
-          <a:ext cx="2913629" cy="605524"/>
+          <a:off x="79183" y="944515"/>
+          <a:ext cx="2377216" cy="494045"/>
         </a:xfrm>
         <a:prstGeom prst="rect">
           <a:avLst/>
@@ -3173,12 +5314,12 @@
         </a:fontRef>
       </dsp:style>
       <dsp:txBody>
-        <a:bodyPr spcFirstLastPara="0" vert="horz" wrap="square" lIns="12700" tIns="12700" rIns="12700" bIns="12700" numCol="1" spcCol="1270" anchor="ctr" anchorCtr="0">
+        <a:bodyPr spcFirstLastPara="0" vert="horz" wrap="square" lIns="8255" tIns="8255" rIns="8255" bIns="8255" numCol="1" spcCol="1270" anchor="ctr" anchorCtr="0">
           <a:noAutofit/>
         </a:bodyPr>
         <a:lstStyle/>
         <a:p>
-          <a:pPr marL="0" lvl="0" indent="0" algn="ctr" defTabSz="889000">
+          <a:pPr marL="0" lvl="0" indent="0" algn="ctr" defTabSz="577850">
             <a:lnSpc>
               <a:spcPct val="90000"/>
             </a:lnSpc>
@@ -3191,14 +5332,14 @@
             <a:buNone/>
           </a:pPr>
           <a:r>
-            <a:rPr lang="es-CO" sz="2000" kern="1200"/>
+            <a:rPr lang="es-CO" sz="1300" kern="1200"/>
             <a:t>una biblioteca de javascript</a:t>
           </a:r>
         </a:p>
       </dsp:txBody>
       <dsp:txXfrm>
-        <a:off x="0" y="995292"/>
-        <a:ext cx="2913629" cy="605524"/>
+        <a:off x="79183" y="944515"/>
+        <a:ext cx="2377216" cy="494045"/>
       </dsp:txXfrm>
     </dsp:sp>
     <dsp:sp modelId="{BAAB5338-1912-40D5-8251-520357EB2495}">
@@ -3208,8 +5349,8 @@
       </dsp:nvSpPr>
       <dsp:spPr>
         <a:xfrm>
-          <a:off x="251489" y="2117899"/>
-          <a:ext cx="2360651" cy="787131"/>
+          <a:off x="124790" y="2294715"/>
+          <a:ext cx="1926044" cy="642216"/>
         </a:xfrm>
         <a:prstGeom prst="rect">
           <a:avLst/>
@@ -3281,12 +5422,12 @@
         </a:fontRef>
       </dsp:style>
       <dsp:txBody>
-        <a:bodyPr spcFirstLastPara="0" vert="horz" wrap="square" lIns="12700" tIns="12700" rIns="12700" bIns="12700" numCol="1" spcCol="1270" anchor="ctr" anchorCtr="0">
+        <a:bodyPr spcFirstLastPara="0" vert="horz" wrap="square" lIns="8255" tIns="8255" rIns="8255" bIns="8255" numCol="1" spcCol="1270" anchor="ctr" anchorCtr="0">
           <a:noAutofit/>
         </a:bodyPr>
         <a:lstStyle/>
         <a:p>
-          <a:pPr marL="0" lvl="0" indent="0" algn="ctr" defTabSz="889000">
+          <a:pPr marL="0" lvl="0" indent="0" algn="ctr" defTabSz="577850">
             <a:lnSpc>
               <a:spcPct val="90000"/>
             </a:lnSpc>
@@ -3299,14 +5440,14 @@
             <a:buNone/>
           </a:pPr>
           <a:r>
-            <a:rPr lang="es-CO" sz="2000" kern="1200"/>
+            <a:rPr lang="es-CO" sz="1300" kern="1200"/>
             <a:t>construir interfaces de usuario</a:t>
           </a:r>
         </a:p>
       </dsp:txBody>
       <dsp:txXfrm>
-        <a:off x="251489" y="2117899"/>
-        <a:ext cx="2360651" cy="787131"/>
+        <a:off x="124790" y="2294715"/>
+        <a:ext cx="1926044" cy="642216"/>
       </dsp:txXfrm>
     </dsp:sp>
     <dsp:sp modelId="{49683117-267C-44BF-B0E7-2A23534536DE}">
@@ -3316,8 +5457,8 @@
       </dsp:nvSpPr>
       <dsp:spPr>
         <a:xfrm>
-          <a:off x="264076" y="3579929"/>
-          <a:ext cx="2360651" cy="787131"/>
+          <a:off x="125765" y="3772939"/>
+          <a:ext cx="1926044" cy="642216"/>
         </a:xfrm>
         <a:prstGeom prst="rect">
           <a:avLst/>
@@ -3389,12 +5530,12 @@
         </a:fontRef>
       </dsp:style>
       <dsp:txBody>
-        <a:bodyPr spcFirstLastPara="0" vert="horz" wrap="square" lIns="12700" tIns="12700" rIns="12700" bIns="12700" numCol="1" spcCol="1270" anchor="ctr" anchorCtr="0">
+        <a:bodyPr spcFirstLastPara="0" vert="horz" wrap="square" lIns="8255" tIns="8255" rIns="8255" bIns="8255" numCol="1" spcCol="1270" anchor="ctr" anchorCtr="0">
           <a:noAutofit/>
         </a:bodyPr>
         <a:lstStyle/>
         <a:p>
-          <a:pPr marL="0" lvl="0" indent="0" algn="ctr" defTabSz="889000">
+          <a:pPr marL="0" lvl="0" indent="0" algn="ctr" defTabSz="577850">
             <a:lnSpc>
               <a:spcPct val="90000"/>
             </a:lnSpc>
@@ -3407,14 +5548,14 @@
             <a:buNone/>
           </a:pPr>
           <a:r>
-            <a:rPr lang="es-CO" sz="2000" kern="1200"/>
+            <a:rPr lang="es-CO" sz="1300" kern="1200"/>
             <a:t>Componentes independientes</a:t>
           </a:r>
         </a:p>
       </dsp:txBody>
       <dsp:txXfrm>
-        <a:off x="264076" y="3579929"/>
-        <a:ext cx="2360651" cy="787131"/>
+        <a:off x="125765" y="3772939"/>
+        <a:ext cx="1926044" cy="642216"/>
       </dsp:txXfrm>
     </dsp:sp>
     <dsp:sp modelId="{04CEF7EB-85EF-4C3E-85B9-E83A4A131429}">
@@ -3424,8 +5565,8 @@
       </dsp:nvSpPr>
       <dsp:spPr>
         <a:xfrm>
-          <a:off x="879470" y="4978922"/>
-          <a:ext cx="2360651" cy="787131"/>
+          <a:off x="100994" y="5176329"/>
+          <a:ext cx="1926044" cy="642216"/>
         </a:xfrm>
         <a:prstGeom prst="rect">
           <a:avLst/>
@@ -3497,12 +5638,12 @@
         </a:fontRef>
       </dsp:style>
       <dsp:txBody>
-        <a:bodyPr spcFirstLastPara="0" vert="horz" wrap="square" lIns="12700" tIns="12700" rIns="12700" bIns="12700" numCol="1" spcCol="1270" anchor="ctr" anchorCtr="0">
+        <a:bodyPr spcFirstLastPara="0" vert="horz" wrap="square" lIns="8255" tIns="8255" rIns="8255" bIns="8255" numCol="1" spcCol="1270" anchor="ctr" anchorCtr="0">
           <a:noAutofit/>
         </a:bodyPr>
         <a:lstStyle/>
         <a:p>
-          <a:pPr marL="0" lvl="0" indent="0" algn="ctr" defTabSz="889000">
+          <a:pPr marL="0" lvl="0" indent="0" algn="ctr" defTabSz="577850">
             <a:lnSpc>
               <a:spcPct val="90000"/>
             </a:lnSpc>
@@ -3515,25 +5656,25 @@
             <a:buNone/>
           </a:pPr>
           <a:r>
-            <a:rPr lang="es-CO" sz="2000" kern="1200"/>
+            <a:rPr lang="es-CO" sz="1300" kern="1200"/>
             <a:t>Funciones o clases de Javascript</a:t>
           </a:r>
         </a:p>
       </dsp:txBody>
       <dsp:txXfrm>
-        <a:off x="879470" y="4978922"/>
-        <a:ext cx="2360651" cy="787131"/>
+        <a:off x="100994" y="5176329"/>
+        <a:ext cx="1926044" cy="642216"/>
       </dsp:txXfrm>
     </dsp:sp>
-    <dsp:sp modelId="{C691B9A2-ACC4-4D05-A882-F4B6261365E2}">
+    <dsp:sp modelId="{96F4988E-7788-44E7-A88B-A0841ABDF37D}">
       <dsp:nvSpPr>
         <dsp:cNvPr id="0" name=""/>
         <dsp:cNvSpPr/>
       </dsp:nvSpPr>
       <dsp:spPr>
         <a:xfrm>
-          <a:off x="3481698" y="1105194"/>
-          <a:ext cx="1822008" cy="565681"/>
+          <a:off x="109273" y="6612287"/>
+          <a:ext cx="1926044" cy="642216"/>
         </a:xfrm>
         <a:prstGeom prst="rect">
           <a:avLst/>
@@ -3605,12 +5746,12 @@
         </a:fontRef>
       </dsp:style>
       <dsp:txBody>
-        <a:bodyPr spcFirstLastPara="0" vert="horz" wrap="square" lIns="12700" tIns="12700" rIns="12700" bIns="12700" numCol="1" spcCol="1270" anchor="ctr" anchorCtr="0">
+        <a:bodyPr spcFirstLastPara="0" vert="horz" wrap="square" lIns="8255" tIns="8255" rIns="8255" bIns="8255" numCol="1" spcCol="1270" anchor="ctr" anchorCtr="0">
           <a:noAutofit/>
         </a:bodyPr>
         <a:lstStyle/>
         <a:p>
-          <a:pPr marL="0" lvl="0" indent="0" algn="ctr" defTabSz="889000">
+          <a:pPr marL="0" lvl="0" indent="0" algn="ctr" defTabSz="577850">
             <a:lnSpc>
               <a:spcPct val="90000"/>
             </a:lnSpc>
@@ -3623,25 +5764,25 @@
             <a:buNone/>
           </a:pPr>
           <a:r>
-            <a:rPr lang="es-CO" sz="2000" kern="1200"/>
-            <a:t>Facebook</a:t>
+            <a:rPr lang="es-CO" sz="1300" kern="1200"/>
+            <a:t>Estados, Props y Métodos</a:t>
           </a:r>
         </a:p>
       </dsp:txBody>
       <dsp:txXfrm>
-        <a:off x="3481698" y="1105194"/>
-        <a:ext cx="1822008" cy="565681"/>
+        <a:off x="109273" y="6612287"/>
+        <a:ext cx="1926044" cy="642216"/>
       </dsp:txXfrm>
     </dsp:sp>
-    <dsp:sp modelId="{61D4EE64-EB65-4E7D-929B-A81A7F1BFDE2}">
+    <dsp:sp modelId="{C691B9A2-ACC4-4D05-A882-F4B6261365E2}">
       <dsp:nvSpPr>
         <dsp:cNvPr id="0" name=""/>
         <dsp:cNvSpPr/>
       </dsp:nvSpPr>
       <dsp:spPr>
         <a:xfrm>
-          <a:off x="3086173" y="2282737"/>
-          <a:ext cx="1822008" cy="688679"/>
+          <a:off x="3676542" y="1493890"/>
+          <a:ext cx="1486568" cy="461536"/>
         </a:xfrm>
         <a:prstGeom prst="rect">
           <a:avLst/>
@@ -3713,12 +5854,12 @@
         </a:fontRef>
       </dsp:style>
       <dsp:txBody>
-        <a:bodyPr spcFirstLastPara="0" vert="horz" wrap="square" lIns="12700" tIns="12700" rIns="12700" bIns="12700" numCol="1" spcCol="1270" anchor="ctr" anchorCtr="0">
+        <a:bodyPr spcFirstLastPara="0" vert="horz" wrap="square" lIns="8255" tIns="8255" rIns="8255" bIns="8255" numCol="1" spcCol="1270" anchor="ctr" anchorCtr="0">
           <a:noAutofit/>
         </a:bodyPr>
         <a:lstStyle/>
         <a:p>
-          <a:pPr marL="0" lvl="0" indent="0" algn="ctr" defTabSz="889000">
+          <a:pPr marL="0" lvl="0" indent="0" algn="ctr" defTabSz="577850">
             <a:lnSpc>
               <a:spcPct val="90000"/>
             </a:lnSpc>
@@ -3731,25 +5872,25 @@
             <a:buNone/>
           </a:pPr>
           <a:r>
-            <a:rPr lang="es-CO" sz="2000" kern="1200"/>
-            <a:t>Una sintaxis combinada</a:t>
+            <a:rPr lang="es-CO" sz="1300" kern="1200"/>
+            <a:t>Un framework</a:t>
           </a:r>
         </a:p>
       </dsp:txBody>
       <dsp:txXfrm>
-        <a:off x="3086173" y="2282737"/>
-        <a:ext cx="1822008" cy="688679"/>
+        <a:off x="3676542" y="1493890"/>
+        <a:ext cx="1486568" cy="461536"/>
       </dsp:txXfrm>
     </dsp:sp>
-    <dsp:sp modelId="{D76D9C7C-F89D-4B84-B871-FD25B06B4605}">
+    <dsp:sp modelId="{61D4EE64-EB65-4E7D-929B-A81A7F1BFDE2}">
       <dsp:nvSpPr>
         <dsp:cNvPr id="0" name=""/>
         <dsp:cNvSpPr/>
       </dsp:nvSpPr>
       <dsp:spPr>
         <a:xfrm>
-          <a:off x="3086173" y="3583279"/>
-          <a:ext cx="1822008" cy="688679"/>
+          <a:off x="3734617" y="4005716"/>
+          <a:ext cx="1486568" cy="561890"/>
         </a:xfrm>
         <a:prstGeom prst="rect">
           <a:avLst/>
@@ -3821,12 +5962,12 @@
         </a:fontRef>
       </dsp:style>
       <dsp:txBody>
-        <a:bodyPr spcFirstLastPara="0" vert="horz" wrap="square" lIns="12700" tIns="12700" rIns="12700" bIns="12700" numCol="1" spcCol="1270" anchor="ctr" anchorCtr="0">
+        <a:bodyPr spcFirstLastPara="0" vert="horz" wrap="square" lIns="8255" tIns="8255" rIns="8255" bIns="8255" numCol="1" spcCol="1270" anchor="ctr" anchorCtr="0">
           <a:noAutofit/>
         </a:bodyPr>
         <a:lstStyle/>
         <a:p>
-          <a:pPr marL="0" lvl="0" indent="0" algn="ctr" defTabSz="889000">
+          <a:pPr marL="0" lvl="0" indent="0" algn="ctr" defTabSz="577850">
             <a:lnSpc>
               <a:spcPct val="90000"/>
             </a:lnSpc>
@@ -3839,25 +5980,25 @@
             <a:buNone/>
           </a:pPr>
           <a:r>
-            <a:rPr lang="es-CO" sz="2000" kern="1200"/>
-            <a:t>Javascript y HTML</a:t>
+            <a:rPr lang="es-CO" sz="1300" kern="1200"/>
+            <a:t>Una sintaxis combinada</a:t>
           </a:r>
         </a:p>
       </dsp:txBody>
       <dsp:txXfrm>
-        <a:off x="3086173" y="3583279"/>
-        <a:ext cx="1822008" cy="688679"/>
+        <a:off x="3734617" y="4005716"/>
+        <a:ext cx="1486568" cy="561890"/>
       </dsp:txXfrm>
     </dsp:sp>
-    <dsp:sp modelId="{A5ED462B-CF39-4544-8A71-89483754A22B}">
+    <dsp:sp modelId="{D76D9C7C-F89D-4B84-B871-FD25B06B4605}">
       <dsp:nvSpPr>
         <dsp:cNvPr id="0" name=""/>
         <dsp:cNvSpPr/>
       </dsp:nvSpPr>
       <dsp:spPr>
         <a:xfrm>
-          <a:off x="3541675" y="4883822"/>
-          <a:ext cx="1822008" cy="688679"/>
+          <a:off x="3708064" y="5383159"/>
+          <a:ext cx="1486568" cy="561890"/>
         </a:xfrm>
         <a:prstGeom prst="rect">
           <a:avLst/>
@@ -3929,12 +6070,12 @@
         </a:fontRef>
       </dsp:style>
       <dsp:txBody>
-        <a:bodyPr spcFirstLastPara="0" vert="horz" wrap="square" lIns="12700" tIns="12700" rIns="12700" bIns="12700" numCol="1" spcCol="1270" anchor="ctr" anchorCtr="0">
+        <a:bodyPr spcFirstLastPara="0" vert="horz" wrap="square" lIns="8255" tIns="8255" rIns="8255" bIns="8255" numCol="1" spcCol="1270" anchor="ctr" anchorCtr="0">
           <a:noAutofit/>
         </a:bodyPr>
         <a:lstStyle/>
         <a:p>
-          <a:pPr marL="0" lvl="0" indent="0" algn="ctr" defTabSz="889000">
+          <a:pPr marL="0" lvl="0" indent="0" algn="ctr" defTabSz="577850">
             <a:lnSpc>
               <a:spcPct val="90000"/>
             </a:lnSpc>
@@ -3947,25 +6088,25 @@
             <a:buNone/>
           </a:pPr>
           <a:r>
-            <a:rPr lang="es-CO" sz="2000" kern="1200"/>
-            <a:t>Archivos de extension JSX</a:t>
+            <a:rPr lang="es-CO" sz="1300" kern="1200"/>
+            <a:t>Javascript y HTML</a:t>
           </a:r>
         </a:p>
       </dsp:txBody>
       <dsp:txXfrm>
-        <a:off x="3541675" y="4883822"/>
-        <a:ext cx="1822008" cy="688679"/>
+        <a:off x="3708064" y="5383159"/>
+        <a:ext cx="1486568" cy="561890"/>
       </dsp:txXfrm>
     </dsp:sp>
-    <dsp:sp modelId="{A1082FD1-9F53-46AD-ACC3-76A949716372}">
+    <dsp:sp modelId="{A5ED462B-CF39-4544-8A71-89483754A22B}">
       <dsp:nvSpPr>
         <dsp:cNvPr id="0" name=""/>
         <dsp:cNvSpPr/>
       </dsp:nvSpPr>
       <dsp:spPr>
         <a:xfrm>
-          <a:off x="5961517" y="1242601"/>
-          <a:ext cx="2913629" cy="454890"/>
+          <a:off x="3712093" y="6811533"/>
+          <a:ext cx="1486568" cy="561890"/>
         </a:xfrm>
         <a:prstGeom prst="rect">
           <a:avLst/>
@@ -4037,12 +6178,12 @@
         </a:fontRef>
       </dsp:style>
       <dsp:txBody>
-        <a:bodyPr spcFirstLastPara="0" vert="horz" wrap="square" lIns="12700" tIns="12700" rIns="12700" bIns="12700" numCol="1" spcCol="1270" anchor="ctr" anchorCtr="0">
+        <a:bodyPr spcFirstLastPara="0" vert="horz" wrap="square" lIns="8255" tIns="8255" rIns="8255" bIns="8255" numCol="1" spcCol="1270" anchor="ctr" anchorCtr="0">
           <a:noAutofit/>
         </a:bodyPr>
         <a:lstStyle/>
         <a:p>
-          <a:pPr marL="0" lvl="0" indent="0" algn="ctr" defTabSz="889000">
+          <a:pPr marL="0" lvl="0" indent="0" algn="ctr" defTabSz="577850">
             <a:lnSpc>
               <a:spcPct val="90000"/>
             </a:lnSpc>
@@ -4055,25 +6196,25 @@
             <a:buNone/>
           </a:pPr>
           <a:r>
-            <a:rPr lang="es-CO" sz="2000" kern="1200"/>
-            <a:t>Codigo reutilizable</a:t>
+            <a:rPr lang="es-CO" sz="1300" kern="1200"/>
+            <a:t>Archivos de extension JSX</a:t>
           </a:r>
         </a:p>
       </dsp:txBody>
       <dsp:txXfrm>
-        <a:off x="5961517" y="1242601"/>
-        <a:ext cx="2913629" cy="454890"/>
+        <a:off x="3712093" y="6811533"/>
+        <a:ext cx="1486568" cy="561890"/>
       </dsp:txXfrm>
     </dsp:sp>
-    <dsp:sp modelId="{D2A65127-1E14-44E7-B0FF-89D294D90085}">
+    <dsp:sp modelId="{85347FB6-B6A7-48F5-98CE-B82A424A57BA}">
       <dsp:nvSpPr>
         <dsp:cNvPr id="0" name=""/>
         <dsp:cNvSpPr/>
       </dsp:nvSpPr>
       <dsp:spPr>
         <a:xfrm>
-          <a:off x="6239536" y="2295703"/>
-          <a:ext cx="2913629" cy="454890"/>
+          <a:off x="3737803" y="2791066"/>
+          <a:ext cx="1486568" cy="461536"/>
         </a:xfrm>
         <a:prstGeom prst="rect">
           <a:avLst/>
@@ -4145,12 +6286,12 @@
         </a:fontRef>
       </dsp:style>
       <dsp:txBody>
-        <a:bodyPr spcFirstLastPara="0" vert="horz" wrap="square" lIns="12700" tIns="12700" rIns="12700" bIns="12700" numCol="1" spcCol="1270" anchor="ctr" anchorCtr="0">
+        <a:bodyPr spcFirstLastPara="0" vert="horz" wrap="square" lIns="8255" tIns="8255" rIns="8255" bIns="8255" numCol="1" spcCol="1270" anchor="ctr" anchorCtr="0">
           <a:noAutofit/>
         </a:bodyPr>
         <a:lstStyle/>
         <a:p>
-          <a:pPr marL="0" lvl="0" indent="0" algn="ctr" defTabSz="889000">
+          <a:pPr marL="0" lvl="0" indent="0" algn="ctr" defTabSz="577850">
             <a:lnSpc>
               <a:spcPct val="90000"/>
             </a:lnSpc>
@@ -4163,14 +6304,338 @@
             <a:buNone/>
           </a:pPr>
           <a:r>
-            <a:rPr lang="es-CO" sz="2000" kern="1200"/>
-            <a:t>Estados, Props y Métodos</a:t>
+            <a:rPr lang="es-CO" sz="1300" kern="1200"/>
+            <a:t>Facebook</a:t>
           </a:r>
         </a:p>
       </dsp:txBody>
       <dsp:txXfrm>
-        <a:off x="6239536" y="2295703"/>
-        <a:ext cx="2913629" cy="454890"/>
+        <a:off x="3737803" y="2791066"/>
+        <a:ext cx="1486568" cy="461536"/>
+      </dsp:txXfrm>
+    </dsp:sp>
+    <dsp:sp modelId="{A1082FD1-9F53-46AD-ACC3-76A949716372}">
+      <dsp:nvSpPr>
+        <dsp:cNvPr id="0" name=""/>
+        <dsp:cNvSpPr/>
+      </dsp:nvSpPr>
+      <dsp:spPr>
+        <a:xfrm>
+          <a:off x="6782375" y="943553"/>
+          <a:ext cx="2377216" cy="371142"/>
+        </a:xfrm>
+        <a:prstGeom prst="rect">
+          <a:avLst/>
+        </a:prstGeom>
+        <a:gradFill rotWithShape="0">
+          <a:gsLst>
+            <a:gs pos="0">
+              <a:schemeClr val="accent1">
+                <a:hueOff val="0"/>
+                <a:satOff val="0"/>
+                <a:lumOff val="0"/>
+                <a:alphaOff val="0"/>
+                <a:satMod val="103000"/>
+                <a:lumMod val="102000"/>
+                <a:tint val="94000"/>
+              </a:schemeClr>
+            </a:gs>
+            <a:gs pos="50000">
+              <a:schemeClr val="accent1">
+                <a:hueOff val="0"/>
+                <a:satOff val="0"/>
+                <a:lumOff val="0"/>
+                <a:alphaOff val="0"/>
+                <a:satMod val="110000"/>
+                <a:lumMod val="100000"/>
+                <a:shade val="100000"/>
+              </a:schemeClr>
+            </a:gs>
+            <a:gs pos="100000">
+              <a:schemeClr val="accent1">
+                <a:hueOff val="0"/>
+                <a:satOff val="0"/>
+                <a:lumOff val="0"/>
+                <a:alphaOff val="0"/>
+                <a:lumMod val="99000"/>
+                <a:satMod val="120000"/>
+                <a:shade val="78000"/>
+              </a:schemeClr>
+            </a:gs>
+          </a:gsLst>
+          <a:lin ang="5400000" scaled="0"/>
+        </a:gradFill>
+        <a:ln>
+          <a:noFill/>
+        </a:ln>
+        <a:effectLst/>
+        <a:scene3d>
+          <a:camera prst="orthographicFront"/>
+          <a:lightRig rig="threePt" dir="t">
+            <a:rot lat="0" lon="0" rev="7500000"/>
+          </a:lightRig>
+        </a:scene3d>
+        <a:sp3d prstMaterial="plastic">
+          <a:bevelT w="127000" h="25400" prst="relaxedInset"/>
+        </a:sp3d>
+      </dsp:spPr>
+      <dsp:style>
+        <a:lnRef idx="0">
+          <a:scrgbClr r="0" g="0" b="0"/>
+        </a:lnRef>
+        <a:fillRef idx="3">
+          <a:scrgbClr r="0" g="0" b="0"/>
+        </a:fillRef>
+        <a:effectRef idx="2">
+          <a:scrgbClr r="0" g="0" b="0"/>
+        </a:effectRef>
+        <a:fontRef idx="minor">
+          <a:schemeClr val="lt1"/>
+        </a:fontRef>
+      </dsp:style>
+      <dsp:txBody>
+        <a:bodyPr spcFirstLastPara="0" vert="horz" wrap="square" lIns="8255" tIns="8255" rIns="8255" bIns="8255" numCol="1" spcCol="1270" anchor="ctr" anchorCtr="0">
+          <a:noAutofit/>
+        </a:bodyPr>
+        <a:lstStyle/>
+        <a:p>
+          <a:pPr marL="0" lvl="0" indent="0" algn="ctr" defTabSz="577850">
+            <a:lnSpc>
+              <a:spcPct val="90000"/>
+            </a:lnSpc>
+            <a:spcBef>
+              <a:spcPct val="0"/>
+            </a:spcBef>
+            <a:spcAft>
+              <a:spcPct val="35000"/>
+            </a:spcAft>
+            <a:buNone/>
+          </a:pPr>
+          <a:r>
+            <a:rPr lang="es-CO" sz="1300" kern="1200"/>
+            <a:t>El código reutilizable</a:t>
+          </a:r>
+        </a:p>
+      </dsp:txBody>
+      <dsp:txXfrm>
+        <a:off x="6782375" y="943553"/>
+        <a:ext cx="2377216" cy="371142"/>
+      </dsp:txXfrm>
+    </dsp:sp>
+    <dsp:sp modelId="{D2A65127-1E14-44E7-B0FF-89D294D90085}">
+      <dsp:nvSpPr>
+        <dsp:cNvPr id="0" name=""/>
+        <dsp:cNvSpPr/>
+      </dsp:nvSpPr>
+      <dsp:spPr>
+        <a:xfrm>
+          <a:off x="6857638" y="2125409"/>
+          <a:ext cx="2377216" cy="371142"/>
+        </a:xfrm>
+        <a:prstGeom prst="rect">
+          <a:avLst/>
+        </a:prstGeom>
+        <a:gradFill rotWithShape="0">
+          <a:gsLst>
+            <a:gs pos="0">
+              <a:schemeClr val="accent1">
+                <a:hueOff val="0"/>
+                <a:satOff val="0"/>
+                <a:lumOff val="0"/>
+                <a:alphaOff val="0"/>
+                <a:satMod val="103000"/>
+                <a:lumMod val="102000"/>
+                <a:tint val="94000"/>
+              </a:schemeClr>
+            </a:gs>
+            <a:gs pos="50000">
+              <a:schemeClr val="accent1">
+                <a:hueOff val="0"/>
+                <a:satOff val="0"/>
+                <a:lumOff val="0"/>
+                <a:alphaOff val="0"/>
+                <a:satMod val="110000"/>
+                <a:lumMod val="100000"/>
+                <a:shade val="100000"/>
+              </a:schemeClr>
+            </a:gs>
+            <a:gs pos="100000">
+              <a:schemeClr val="accent1">
+                <a:hueOff val="0"/>
+                <a:satOff val="0"/>
+                <a:lumOff val="0"/>
+                <a:alphaOff val="0"/>
+                <a:lumMod val="99000"/>
+                <a:satMod val="120000"/>
+                <a:shade val="78000"/>
+              </a:schemeClr>
+            </a:gs>
+          </a:gsLst>
+          <a:lin ang="5400000" scaled="0"/>
+        </a:gradFill>
+        <a:ln>
+          <a:noFill/>
+        </a:ln>
+        <a:effectLst/>
+        <a:scene3d>
+          <a:camera prst="orthographicFront"/>
+          <a:lightRig rig="threePt" dir="t">
+            <a:rot lat="0" lon="0" rev="7500000"/>
+          </a:lightRig>
+        </a:scene3d>
+        <a:sp3d prstMaterial="plastic">
+          <a:bevelT w="127000" h="25400" prst="relaxedInset"/>
+        </a:sp3d>
+      </dsp:spPr>
+      <dsp:style>
+        <a:lnRef idx="0">
+          <a:scrgbClr r="0" g="0" b="0"/>
+        </a:lnRef>
+        <a:fillRef idx="3">
+          <a:scrgbClr r="0" g="0" b="0"/>
+        </a:fillRef>
+        <a:effectRef idx="2">
+          <a:scrgbClr r="0" g="0" b="0"/>
+        </a:effectRef>
+        <a:fontRef idx="minor">
+          <a:schemeClr val="lt1"/>
+        </a:fontRef>
+      </dsp:style>
+      <dsp:txBody>
+        <a:bodyPr spcFirstLastPara="0" vert="horz" wrap="square" lIns="8255" tIns="8255" rIns="8255" bIns="8255" numCol="1" spcCol="1270" anchor="ctr" anchorCtr="0">
+          <a:noAutofit/>
+        </a:bodyPr>
+        <a:lstStyle/>
+        <a:p>
+          <a:pPr marL="0" lvl="0" indent="0" algn="ctr" defTabSz="577850">
+            <a:lnSpc>
+              <a:spcPct val="90000"/>
+            </a:lnSpc>
+            <a:spcBef>
+              <a:spcPct val="0"/>
+            </a:spcBef>
+            <a:spcAft>
+              <a:spcPct val="35000"/>
+            </a:spcAft>
+            <a:buNone/>
+          </a:pPr>
+          <a:r>
+            <a:rPr lang="es-CO" sz="1300" kern="1200"/>
+            <a:t>Optimizar los tiempos de desarro</a:t>
+          </a:r>
+        </a:p>
+      </dsp:txBody>
+      <dsp:txXfrm>
+        <a:off x="6857638" y="2125409"/>
+        <a:ext cx="2377216" cy="371142"/>
+      </dsp:txXfrm>
+    </dsp:sp>
+    <dsp:sp modelId="{A0CB4C6C-C819-4388-8E1B-161B5729CAAC}">
+      <dsp:nvSpPr>
+        <dsp:cNvPr id="0" name=""/>
+        <dsp:cNvSpPr/>
+      </dsp:nvSpPr>
+      <dsp:spPr>
+        <a:xfrm>
+          <a:off x="6863676" y="3543348"/>
+          <a:ext cx="2377216" cy="590262"/>
+        </a:xfrm>
+        <a:prstGeom prst="rect">
+          <a:avLst/>
+        </a:prstGeom>
+        <a:gradFill rotWithShape="0">
+          <a:gsLst>
+            <a:gs pos="0">
+              <a:schemeClr val="accent1">
+                <a:hueOff val="0"/>
+                <a:satOff val="0"/>
+                <a:lumOff val="0"/>
+                <a:alphaOff val="0"/>
+                <a:satMod val="103000"/>
+                <a:lumMod val="102000"/>
+                <a:tint val="94000"/>
+              </a:schemeClr>
+            </a:gs>
+            <a:gs pos="50000">
+              <a:schemeClr val="accent1">
+                <a:hueOff val="0"/>
+                <a:satOff val="0"/>
+                <a:lumOff val="0"/>
+                <a:alphaOff val="0"/>
+                <a:satMod val="110000"/>
+                <a:lumMod val="100000"/>
+                <a:shade val="100000"/>
+              </a:schemeClr>
+            </a:gs>
+            <a:gs pos="100000">
+              <a:schemeClr val="accent1">
+                <a:hueOff val="0"/>
+                <a:satOff val="0"/>
+                <a:lumOff val="0"/>
+                <a:alphaOff val="0"/>
+                <a:lumMod val="99000"/>
+                <a:satMod val="120000"/>
+                <a:shade val="78000"/>
+              </a:schemeClr>
+            </a:gs>
+          </a:gsLst>
+          <a:lin ang="5400000" scaled="0"/>
+        </a:gradFill>
+        <a:ln>
+          <a:noFill/>
+        </a:ln>
+        <a:effectLst/>
+        <a:scene3d>
+          <a:camera prst="orthographicFront"/>
+          <a:lightRig rig="threePt" dir="t">
+            <a:rot lat="0" lon="0" rev="7500000"/>
+          </a:lightRig>
+        </a:scene3d>
+        <a:sp3d prstMaterial="plastic">
+          <a:bevelT w="127000" h="25400" prst="relaxedInset"/>
+        </a:sp3d>
+      </dsp:spPr>
+      <dsp:style>
+        <a:lnRef idx="0">
+          <a:scrgbClr r="0" g="0" b="0"/>
+        </a:lnRef>
+        <a:fillRef idx="3">
+          <a:scrgbClr r="0" g="0" b="0"/>
+        </a:fillRef>
+        <a:effectRef idx="2">
+          <a:scrgbClr r="0" g="0" b="0"/>
+        </a:effectRef>
+        <a:fontRef idx="minor">
+          <a:schemeClr val="lt1"/>
+        </a:fontRef>
+      </dsp:style>
+      <dsp:txBody>
+        <a:bodyPr spcFirstLastPara="0" vert="horz" wrap="square" lIns="8255" tIns="8255" rIns="8255" bIns="8255" numCol="1" spcCol="1270" anchor="ctr" anchorCtr="0">
+          <a:noAutofit/>
+        </a:bodyPr>
+        <a:lstStyle/>
+        <a:p>
+          <a:pPr marL="0" lvl="0" indent="0" algn="ctr" defTabSz="577850">
+            <a:lnSpc>
+              <a:spcPct val="90000"/>
+            </a:lnSpc>
+            <a:spcBef>
+              <a:spcPct val="0"/>
+            </a:spcBef>
+            <a:spcAft>
+              <a:spcPct val="35000"/>
+            </a:spcAft>
+            <a:buNone/>
+          </a:pPr>
+          <a:r>
+            <a:rPr lang="es-CO" sz="1300" kern="1200"/>
+            <a:t>Obtener inerfaces mas dinámicas y eficientes</a:t>
+          </a:r>
+        </a:p>
+      </dsp:txBody>
+      <dsp:txXfrm>
+        <a:off x="6863676" y="3543348"/>
+        <a:ext cx="2377216" cy="590262"/>
       </dsp:txXfrm>
     </dsp:sp>
   </dsp:spTree>

</xml_diff>